<commit_message>
Add baccalaureate ucas points conversion info
</commit_message>
<xml_diff>
--- a/Armand-CV.docx
+++ b/Armand-CV.docx
@@ -332,6 +332,62 @@
         </w:rPr>
         <w:t>.</w:t>
       </w:r>
+      <w:r>
+        <w:rPr>
+          <w:rFonts w:ascii="Cambria" w:hAnsi="Cambria"/>
+          <w:sz w:val="20"/>
+          <w:szCs w:val="20"/>
+        </w:rPr>
+        <w:t xml:space="preserve"> I have received a 9.4 out of 10 on the </w:t>
+      </w:r>
+      <w:r>
+        <w:rPr>
+          <w:rFonts w:ascii="Cambria" w:hAnsi="Cambria"/>
+          <w:sz w:val="20"/>
+          <w:szCs w:val="20"/>
+        </w:rPr>
+        <w:t>Baccalaureate</w:t>
+      </w:r>
+      <w:r>
+        <w:rPr>
+          <w:rFonts w:ascii="Cambria" w:hAnsi="Cambria"/>
+          <w:sz w:val="20"/>
+          <w:szCs w:val="20"/>
+        </w:rPr>
+        <w:t xml:space="preserve"> exam, the equivalent in UCAS points is 320 – 340 points. I had 9.85 out of 10 in</w:t>
+      </w:r>
+      <w:r>
+        <w:rPr>
+          <w:rFonts w:ascii="Cambria" w:hAnsi="Cambria"/>
+          <w:sz w:val="20"/>
+          <w:szCs w:val="20"/>
+        </w:rPr>
+        <w:t xml:space="preserve"> the</w:t>
+      </w:r>
+      <w:r>
+        <w:rPr>
+          <w:rFonts w:ascii="Cambria" w:hAnsi="Cambria"/>
+          <w:sz w:val="20"/>
+          <w:szCs w:val="20"/>
+        </w:rPr>
+        <w:t xml:space="preserve"> Mathematics</w:t>
+      </w:r>
+      <w:r>
+        <w:rPr>
+          <w:rFonts w:ascii="Cambria" w:hAnsi="Cambria"/>
+          <w:sz w:val="20"/>
+          <w:szCs w:val="20"/>
+        </w:rPr>
+        <w:t xml:space="preserve"> exam</w:t>
+      </w:r>
+      <w:r>
+        <w:rPr>
+          <w:rFonts w:ascii="Cambria" w:hAnsi="Cambria"/>
+          <w:sz w:val="20"/>
+          <w:szCs w:val="20"/>
+        </w:rPr>
+        <w:t>.</w:t>
+      </w:r>
     </w:p>
     <w:p>
       <w:pPr>
@@ -486,7 +542,15 @@
           <w:sz w:val="20"/>
           <w:szCs w:val="20"/>
         </w:rPr>
-        <w:t>2015: CISCO IT Essentials</w:t>
+        <w:t>2014</w:t>
+      </w:r>
+      <w:r>
+        <w:rPr>
+          <w:rFonts w:ascii="Cambria" w:hAnsi="Cambria"/>
+          <w:sz w:val="20"/>
+          <w:szCs w:val="20"/>
+        </w:rPr>
+        <w:t>: CISCO IT Essentials</w:t>
       </w:r>
       <w:r>
         <w:rPr>
@@ -964,17 +1028,7 @@
           <w:sz w:val="20"/>
           <w:szCs w:val="20"/>
         </w:rPr>
-        <w:t>2014</w:t>
-      </w:r>
-      <w:bookmarkStart w:id="0" w:name="_GoBack"/>
-      <w:bookmarkEnd w:id="0"/>
-      <w:r>
-        <w:rPr>
-          <w:rFonts w:ascii="Cambria" w:hAnsi="Cambria"/>
-          <w:sz w:val="20"/>
-          <w:szCs w:val="20"/>
-        </w:rPr>
-        <w:t xml:space="preserve">: </w:t>
+        <w:t xml:space="preserve">2014: </w:t>
       </w:r>
       <w:r>
         <w:rPr>
@@ -1444,6 +1498,16 @@
         </w:rPr>
         <w:t>, drawing</w:t>
       </w:r>
+      <w:r>
+        <w:rPr>
+          <w:rFonts w:ascii="Cambria" w:hAnsi="Cambria"/>
+          <w:sz w:val="20"/>
+          <w:szCs w:val="20"/>
+        </w:rPr>
+        <w:t>, IT</w:t>
+      </w:r>
+      <w:bookmarkStart w:id="0" w:name="_GoBack"/>
+      <w:bookmarkEnd w:id="0"/>
       <w:r>
         <w:rPr>
           <w:rFonts w:ascii="Cambria" w:hAnsi="Cambria"/>
@@ -3730,7 +3794,7 @@
 </file>
 
 <file path=customXml/itemProps1.xml><?xml version="1.0" encoding="utf-8"?>
-<ds:datastoreItem xmlns:ds="http://schemas.openxmlformats.org/officeDocument/2006/customXml" ds:itemID="{035FF691-65CE-4CA3-B8B3-9F53A4C50A8C}">
+<ds:datastoreItem xmlns:ds="http://schemas.openxmlformats.org/officeDocument/2006/customXml" ds:itemID="{AC96ED97-B6B7-4762-80FB-96683FBF2829}">
   <ds:schemaRefs>
     <ds:schemaRef ds:uri="http://schemas.openxmlformats.org/officeDocument/2006/bibliography"/>
   </ds:schemaRefs>

</xml_diff>

<commit_message>
Change line spacing to +2 font size
</commit_message>
<xml_diff>
--- a/Armand-CV.docx
+++ b/Armand-CV.docx
@@ -7,6 +7,7 @@
         <w:pBdr>
           <w:bottom w:val="single" w:sz="12" w:space="1" w:color="auto"/>
         </w:pBdr>
+        <w:spacing w:line="600" w:lineRule="exact"/>
         <w:jc w:val="center"/>
         <w:rPr>
           <w:rFonts w:ascii="Garamond" w:hAnsi="Garamond"/>
@@ -30,6 +31,7 @@
         <w:tabs>
           <w:tab w:val="center" w:pos="4680"/>
         </w:tabs>
+        <w:spacing w:line="200" w:lineRule="exact"/>
         <w:rPr>
           <w:rFonts w:ascii="Cambria" w:hAnsi="Cambria"/>
           <w:sz w:val="16"/>
@@ -138,6 +140,7 @@
         <w:tabs>
           <w:tab w:val="center" w:pos="4680"/>
         </w:tabs>
+        <w:spacing w:line="280" w:lineRule="exact"/>
         <w:rPr>
           <w:rFonts w:ascii="Cambria" w:hAnsi="Cambria"/>
           <w:sz w:val="24"/>
@@ -168,6 +171,7 @@
           <w:ilvl w:val="0"/>
           <w:numId w:val="1"/>
         </w:numPr>
+        <w:spacing w:line="240" w:lineRule="exact"/>
         <w:rPr>
           <w:rFonts w:ascii="Cambria" w:hAnsi="Cambria"/>
           <w:sz w:val="20"/>
@@ -254,6 +258,7 @@
           <w:ilvl w:val="0"/>
           <w:numId w:val="1"/>
         </w:numPr>
+        <w:spacing w:line="240" w:lineRule="exact"/>
         <w:rPr>
           <w:rFonts w:ascii="Cambria" w:hAnsi="Cambria"/>
           <w:sz w:val="20"/>
@@ -394,6 +399,7 @@
         <w:pBdr>
           <w:bottom w:val="single" w:sz="6" w:space="1" w:color="auto"/>
         </w:pBdr>
+        <w:spacing w:line="280" w:lineRule="exact"/>
         <w:rPr>
           <w:rFonts w:ascii="Cambria" w:hAnsi="Cambria"/>
           <w:sz w:val="24"/>
@@ -424,6 +430,7 @@
           <w:ilvl w:val="0"/>
           <w:numId w:val="4"/>
         </w:numPr>
+        <w:spacing w:line="240" w:lineRule="exact"/>
         <w:rPr>
           <w:rFonts w:ascii="Cambria" w:hAnsi="Cambria"/>
           <w:sz w:val="20"/>
@@ -508,6 +515,7 @@
         <w:pBdr>
           <w:bottom w:val="single" w:sz="6" w:space="1" w:color="auto"/>
         </w:pBdr>
+        <w:spacing w:line="280" w:lineRule="exact"/>
         <w:rPr>
           <w:rFonts w:ascii="Cambria" w:hAnsi="Cambria"/>
           <w:sz w:val="24"/>
@@ -530,6 +538,7 @@
           <w:ilvl w:val="0"/>
           <w:numId w:val="6"/>
         </w:numPr>
+        <w:spacing w:line="240" w:lineRule="exact"/>
         <w:rPr>
           <w:rFonts w:ascii="Cambria" w:hAnsi="Cambria"/>
           <w:sz w:val="20"/>
@@ -568,6 +577,7 @@
           <w:ilvl w:val="0"/>
           <w:numId w:val="6"/>
         </w:numPr>
+        <w:spacing w:line="240" w:lineRule="exact"/>
         <w:rPr>
           <w:rFonts w:ascii="Cambria" w:hAnsi="Cambria"/>
           <w:sz w:val="20"/>
@@ -598,6 +608,7 @@
           <w:ilvl w:val="0"/>
           <w:numId w:val="6"/>
         </w:numPr>
+        <w:spacing w:line="240" w:lineRule="exact"/>
         <w:rPr>
           <w:rFonts w:ascii="Cambria" w:hAnsi="Cambria"/>
           <w:sz w:val="20"/>
@@ -626,6 +637,7 @@
         <w:pBdr>
           <w:bottom w:val="single" w:sz="6" w:space="1" w:color="auto"/>
         </w:pBdr>
+        <w:spacing w:line="280" w:lineRule="exact"/>
         <w:rPr>
           <w:rFonts w:ascii="Cambria" w:hAnsi="Cambria"/>
           <w:sz w:val="24"/>
@@ -648,6 +660,7 @@
           <w:ilvl w:val="0"/>
           <w:numId w:val="4"/>
         </w:numPr>
+        <w:spacing w:line="240" w:lineRule="exact"/>
         <w:rPr>
           <w:rFonts w:ascii="Cambria" w:hAnsi="Cambria"/>
           <w:sz w:val="20"/>
@@ -686,6 +699,7 @@
           <w:ilvl w:val="0"/>
           <w:numId w:val="4"/>
         </w:numPr>
+        <w:spacing w:line="240" w:lineRule="exact"/>
         <w:rPr>
           <w:rFonts w:ascii="Cambria" w:hAnsi="Cambria"/>
           <w:sz w:val="20"/>
@@ -716,6 +730,7 @@
           <w:ilvl w:val="0"/>
           <w:numId w:val="4"/>
         </w:numPr>
+        <w:spacing w:line="240" w:lineRule="exact"/>
         <w:rPr>
           <w:rFonts w:ascii="Cambria" w:hAnsi="Cambria"/>
           <w:sz w:val="20"/>
@@ -762,6 +777,7 @@
           <w:ilvl w:val="0"/>
           <w:numId w:val="4"/>
         </w:numPr>
+        <w:spacing w:line="240" w:lineRule="exact"/>
         <w:rPr>
           <w:rFonts w:ascii="Cambria" w:hAnsi="Cambria"/>
           <w:sz w:val="20"/>
@@ -806,6 +822,7 @@
         <w:pBdr>
           <w:bottom w:val="single" w:sz="6" w:space="1" w:color="auto"/>
         </w:pBdr>
+        <w:spacing w:line="280" w:lineRule="exact"/>
         <w:rPr>
           <w:rFonts w:ascii="Cambria" w:hAnsi="Cambria"/>
           <w:sz w:val="24"/>
@@ -836,20 +853,31 @@
           <w:ilvl w:val="0"/>
           <w:numId w:val="9"/>
         </w:numPr>
-        <w:rPr>
-          <w:rFonts w:ascii="Cambria" w:hAnsi="Cambria"/>
-          <w:sz w:val="20"/>
-          <w:szCs w:val="20"/>
-        </w:rPr>
-      </w:pPr>
-      <w:r>
-        <w:rPr>
-          <w:rFonts w:ascii="Cambria" w:hAnsi="Cambria"/>
-          <w:sz w:val="20"/>
-          <w:szCs w:val="20"/>
-        </w:rPr>
-        <w:t>Java: have done multiple team projects with it and IntelliJ, Gradle</w:t>
-      </w:r>
+        <w:spacing w:line="240" w:lineRule="exact"/>
+        <w:rPr>
+          <w:rFonts w:ascii="Cambria" w:hAnsi="Cambria"/>
+          <w:sz w:val="20"/>
+          <w:szCs w:val="20"/>
+        </w:rPr>
+      </w:pPr>
+      <w:r>
+        <w:rPr>
+          <w:rFonts w:ascii="Cambria" w:hAnsi="Cambria"/>
+          <w:sz w:val="20"/>
+          <w:szCs w:val="20"/>
+        </w:rPr>
+        <w:t xml:space="preserve">Java: have done multiple team projects with it and IntelliJ, </w:t>
+      </w:r>
+      <w:proofErr w:type="spellStart"/>
+      <w:r>
+        <w:rPr>
+          <w:rFonts w:ascii="Cambria" w:hAnsi="Cambria"/>
+          <w:sz w:val="20"/>
+          <w:szCs w:val="20"/>
+        </w:rPr>
+        <w:t>Gradle</w:t>
+      </w:r>
+      <w:proofErr w:type="spellEnd"/>
       <w:r>
         <w:rPr>
           <w:rFonts w:ascii="Cambria" w:hAnsi="Cambria"/>
@@ -864,7 +892,25 @@
           <w:sz w:val="20"/>
           <w:szCs w:val="20"/>
         </w:rPr>
-        <w:t xml:space="preserve">, Mockito and JUnit </w:t>
+        <w:t xml:space="preserve">, </w:t>
+      </w:r>
+      <w:proofErr w:type="spellStart"/>
+      <w:r>
+        <w:rPr>
+          <w:rFonts w:ascii="Cambria" w:hAnsi="Cambria"/>
+          <w:sz w:val="20"/>
+          <w:szCs w:val="20"/>
+        </w:rPr>
+        <w:t>Mockito</w:t>
+      </w:r>
+      <w:proofErr w:type="spellEnd"/>
+      <w:r>
+        <w:rPr>
+          <w:rFonts w:ascii="Cambria" w:hAnsi="Cambria"/>
+          <w:sz w:val="20"/>
+          <w:szCs w:val="20"/>
+        </w:rPr>
+        <w:t xml:space="preserve"> and JUnit </w:t>
       </w:r>
       <w:r>
         <w:rPr>
@@ -880,7 +926,43 @@
           <w:sz w:val="20"/>
           <w:szCs w:val="20"/>
         </w:rPr>
-        <w:t>and some other APIs where I used Git and Github / Bitbucket for VCS.</w:t>
+        <w:t xml:space="preserve">and some other APIs where I used </w:t>
+      </w:r>
+      <w:proofErr w:type="spellStart"/>
+      <w:r>
+        <w:rPr>
+          <w:rFonts w:ascii="Cambria" w:hAnsi="Cambria"/>
+          <w:sz w:val="20"/>
+          <w:szCs w:val="20"/>
+        </w:rPr>
+        <w:t>Git</w:t>
+      </w:r>
+      <w:proofErr w:type="spellEnd"/>
+      <w:r>
+        <w:rPr>
+          <w:rFonts w:ascii="Cambria" w:hAnsi="Cambria"/>
+          <w:sz w:val="20"/>
+          <w:szCs w:val="20"/>
+        </w:rPr>
+        <w:t xml:space="preserve"> and </w:t>
+      </w:r>
+      <w:proofErr w:type="spellStart"/>
+      <w:r>
+        <w:rPr>
+          <w:rFonts w:ascii="Cambria" w:hAnsi="Cambria"/>
+          <w:sz w:val="20"/>
+          <w:szCs w:val="20"/>
+        </w:rPr>
+        <w:t>Github</w:t>
+      </w:r>
+      <w:proofErr w:type="spellEnd"/>
+      <w:r>
+        <w:rPr>
+          <w:rFonts w:ascii="Cambria" w:hAnsi="Cambria"/>
+          <w:sz w:val="20"/>
+          <w:szCs w:val="20"/>
+        </w:rPr>
+        <w:t xml:space="preserve"> / Bitbucket for VCS.</w:t>
       </w:r>
     </w:p>
     <w:p>
@@ -890,19 +972,38 @@
           <w:ilvl w:val="0"/>
           <w:numId w:val="9"/>
         </w:numPr>
-        <w:rPr>
-          <w:rFonts w:ascii="Cambria" w:hAnsi="Cambria"/>
-          <w:sz w:val="20"/>
-          <w:szCs w:val="20"/>
-        </w:rPr>
-      </w:pPr>
-      <w:r>
-        <w:rPr>
-          <w:rFonts w:ascii="Cambria" w:hAnsi="Cambria"/>
-          <w:sz w:val="20"/>
-          <w:szCs w:val="20"/>
-        </w:rPr>
-        <w:t>Scala, C++, HTML + CSS + Bootstrap + Javascript: beginner, have done small projects with them.</w:t>
+        <w:spacing w:line="240" w:lineRule="exact"/>
+        <w:rPr>
+          <w:rFonts w:ascii="Cambria" w:hAnsi="Cambria"/>
+          <w:sz w:val="20"/>
+          <w:szCs w:val="20"/>
+        </w:rPr>
+      </w:pPr>
+      <w:r>
+        <w:rPr>
+          <w:rFonts w:ascii="Cambria" w:hAnsi="Cambria"/>
+          <w:sz w:val="20"/>
+          <w:szCs w:val="20"/>
+        </w:rPr>
+        <w:t xml:space="preserve">Scala, C++, HTML + CSS + Bootstrap + </w:t>
+      </w:r>
+      <w:proofErr w:type="spellStart"/>
+      <w:r>
+        <w:rPr>
+          <w:rFonts w:ascii="Cambria" w:hAnsi="Cambria"/>
+          <w:sz w:val="20"/>
+          <w:szCs w:val="20"/>
+        </w:rPr>
+        <w:t>Javascript</w:t>
+      </w:r>
+      <w:proofErr w:type="spellEnd"/>
+      <w:r>
+        <w:rPr>
+          <w:rFonts w:ascii="Cambria" w:hAnsi="Cambria"/>
+          <w:sz w:val="20"/>
+          <w:szCs w:val="20"/>
+        </w:rPr>
+        <w:t>: beginner, have done small projects with them.</w:t>
       </w:r>
     </w:p>
     <w:p>
@@ -912,6 +1013,7 @@
           <w:ilvl w:val="0"/>
           <w:numId w:val="9"/>
         </w:numPr>
+        <w:spacing w:line="240" w:lineRule="exact"/>
         <w:rPr>
           <w:rFonts w:ascii="Cambria" w:hAnsi="Cambria"/>
           <w:sz w:val="20"/>
@@ -942,6 +1044,7 @@
           <w:ilvl w:val="0"/>
           <w:numId w:val="9"/>
         </w:numPr>
+        <w:spacing w:line="240" w:lineRule="exact"/>
         <w:rPr>
           <w:rFonts w:ascii="Cambria" w:hAnsi="Cambria"/>
           <w:sz w:val="20"/>
@@ -994,6 +1097,7 @@
         <w:pBdr>
           <w:bottom w:val="single" w:sz="6" w:space="1" w:color="auto"/>
         </w:pBdr>
+        <w:spacing w:line="280" w:lineRule="exact"/>
         <w:rPr>
           <w:rFonts w:ascii="Cambria" w:hAnsi="Cambria"/>
           <w:sz w:val="24"/>
@@ -1016,6 +1120,7 @@
           <w:ilvl w:val="0"/>
           <w:numId w:val="12"/>
         </w:numPr>
+        <w:spacing w:line="240" w:lineRule="exact"/>
         <w:rPr>
           <w:rFonts w:ascii="Cambria" w:hAnsi="Cambria"/>
           <w:sz w:val="20"/>
@@ -1094,6 +1199,7 @@
         </w:rPr>
         <w:t xml:space="preserve">with the </w:t>
       </w:r>
+      <w:proofErr w:type="spellStart"/>
       <w:r>
         <w:rPr>
           <w:rFonts w:ascii="Cambria" w:hAnsi="Cambria"/>
@@ -1102,6 +1208,7 @@
         </w:rPr>
         <w:t>ttmath</w:t>
       </w:r>
+      <w:proofErr w:type="spellEnd"/>
       <w:r>
         <w:rPr>
           <w:rFonts w:ascii="Cambria" w:hAnsi="Cambria"/>
@@ -1158,6 +1265,7 @@
           <w:ilvl w:val="0"/>
           <w:numId w:val="12"/>
         </w:numPr>
+        <w:spacing w:line="240" w:lineRule="exact"/>
         <w:rPr>
           <w:rFonts w:ascii="Cambria" w:hAnsi="Cambria"/>
           <w:sz w:val="20"/>
@@ -1220,13 +1328,41 @@
         </w:rPr>
         <w:t xml:space="preserve"> with Java Swing GUI with </w:t>
       </w:r>
-      <w:r>
-        <w:rPr>
-          <w:rFonts w:ascii="Cambria" w:hAnsi="Cambria"/>
-          <w:sz w:val="20"/>
-          <w:szCs w:val="20"/>
-        </w:rPr>
-        <w:t xml:space="preserve">Git (BitBucket) </w:t>
+      <w:proofErr w:type="spellStart"/>
+      <w:r>
+        <w:rPr>
+          <w:rFonts w:ascii="Cambria" w:hAnsi="Cambria"/>
+          <w:sz w:val="20"/>
+          <w:szCs w:val="20"/>
+        </w:rPr>
+        <w:t>Git</w:t>
+      </w:r>
+      <w:proofErr w:type="spellEnd"/>
+      <w:r>
+        <w:rPr>
+          <w:rFonts w:ascii="Cambria" w:hAnsi="Cambria"/>
+          <w:sz w:val="20"/>
+          <w:szCs w:val="20"/>
+        </w:rPr>
+        <w:t xml:space="preserve"> (</w:t>
+      </w:r>
+      <w:proofErr w:type="spellStart"/>
+      <w:r>
+        <w:rPr>
+          <w:rFonts w:ascii="Cambria" w:hAnsi="Cambria"/>
+          <w:sz w:val="20"/>
+          <w:szCs w:val="20"/>
+        </w:rPr>
+        <w:t>BitBucket</w:t>
+      </w:r>
+      <w:proofErr w:type="spellEnd"/>
+      <w:r>
+        <w:rPr>
+          <w:rFonts w:ascii="Cambria" w:hAnsi="Cambria"/>
+          <w:sz w:val="20"/>
+          <w:szCs w:val="20"/>
+        </w:rPr>
+        <w:t xml:space="preserve">) </w:t>
       </w:r>
       <w:r>
         <w:rPr>
@@ -1292,6 +1428,7 @@
           <w:ilvl w:val="0"/>
           <w:numId w:val="12"/>
         </w:numPr>
+        <w:spacing w:line="240" w:lineRule="exact"/>
         <w:rPr>
           <w:rFonts w:ascii="Cambria" w:hAnsi="Cambria"/>
           <w:sz w:val="20"/>
@@ -1312,7 +1449,25 @@
           <w:sz w:val="20"/>
           <w:szCs w:val="20"/>
         </w:rPr>
-        <w:t xml:space="preserve"> Java program (in a team of 6 students) with JavaFX + JFoenix GUI</w:t>
+        <w:t xml:space="preserve"> Java program (in a team of 6 students) with JavaFX + </w:t>
+      </w:r>
+      <w:proofErr w:type="spellStart"/>
+      <w:r>
+        <w:rPr>
+          <w:rFonts w:ascii="Cambria" w:hAnsi="Cambria"/>
+          <w:sz w:val="20"/>
+          <w:szCs w:val="20"/>
+        </w:rPr>
+        <w:t>JFoenix</w:t>
+      </w:r>
+      <w:proofErr w:type="spellEnd"/>
+      <w:r>
+        <w:rPr>
+          <w:rFonts w:ascii="Cambria" w:hAnsi="Cambria"/>
+          <w:sz w:val="20"/>
+          <w:szCs w:val="20"/>
+        </w:rPr>
+        <w:t xml:space="preserve"> GUI</w:t>
       </w:r>
       <w:r>
         <w:rPr>
@@ -1328,7 +1483,25 @@
           <w:sz w:val="20"/>
           <w:szCs w:val="20"/>
         </w:rPr>
-        <w:t xml:space="preserve"> with Git (GitHub) for VCS that displayed information relevant to A-level economy students. The information was downloaded from JSON databases through means provided by the </w:t>
+        <w:t xml:space="preserve"> with </w:t>
+      </w:r>
+      <w:proofErr w:type="spellStart"/>
+      <w:r>
+        <w:rPr>
+          <w:rFonts w:ascii="Cambria" w:hAnsi="Cambria"/>
+          <w:sz w:val="20"/>
+          <w:szCs w:val="20"/>
+        </w:rPr>
+        <w:t>Git</w:t>
+      </w:r>
+      <w:proofErr w:type="spellEnd"/>
+      <w:r>
+        <w:rPr>
+          <w:rFonts w:ascii="Cambria" w:hAnsi="Cambria"/>
+          <w:sz w:val="20"/>
+          <w:szCs w:val="20"/>
+        </w:rPr>
+        <w:t xml:space="preserve"> (GitHub) for VCS that displayed information relevant to A-level economy students. The information was downloaded from JSON databases through means provided by the </w:t>
       </w:r>
       <w:r>
         <w:rPr>
@@ -1352,12 +1525,14 @@
         <w:pBdr>
           <w:bottom w:val="single" w:sz="6" w:space="1" w:color="auto"/>
         </w:pBdr>
+        <w:spacing w:line="280" w:lineRule="exact"/>
         <w:rPr>
           <w:rFonts w:ascii="Cambria" w:hAnsi="Cambria"/>
           <w:sz w:val="24"/>
           <w:szCs w:val="24"/>
         </w:rPr>
       </w:pPr>
+      <w:bookmarkStart w:id="0" w:name="_GoBack"/>
       <w:r>
         <w:rPr>
           <w:rFonts w:ascii="Cambria" w:hAnsi="Cambria"/>
@@ -1367,6 +1542,7 @@
         <w:t>Hobbies:</w:t>
       </w:r>
     </w:p>
+    <w:bookmarkEnd w:id="0"/>
     <w:p>
       <w:pPr>
         <w:pStyle w:val="ListParagraph"/>
@@ -1374,6 +1550,7 @@
           <w:ilvl w:val="0"/>
           <w:numId w:val="13"/>
         </w:numPr>
+        <w:spacing w:line="240" w:lineRule="exact"/>
         <w:rPr>
           <w:rFonts w:ascii="Cambria" w:hAnsi="Cambria"/>
           <w:sz w:val="20"/>
@@ -1402,7 +1579,25 @@
           <w:sz w:val="20"/>
           <w:szCs w:val="20"/>
         </w:rPr>
-        <w:t>Swimming, Jogging, Muay Thai Kickboxing</w:t>
+        <w:t xml:space="preserve">Swimming, Jogging, </w:t>
+      </w:r>
+      <w:proofErr w:type="spellStart"/>
+      <w:r>
+        <w:rPr>
+          <w:rFonts w:ascii="Cambria" w:hAnsi="Cambria"/>
+          <w:sz w:val="20"/>
+          <w:szCs w:val="20"/>
+        </w:rPr>
+        <w:t>Muay</w:t>
+      </w:r>
+      <w:proofErr w:type="spellEnd"/>
+      <w:r>
+        <w:rPr>
+          <w:rFonts w:ascii="Cambria" w:hAnsi="Cambria"/>
+          <w:sz w:val="20"/>
+          <w:szCs w:val="20"/>
+        </w:rPr>
+        <w:t xml:space="preserve"> Thai Kickboxing</w:t>
       </w:r>
       <w:r>
         <w:rPr>
@@ -1452,6 +1647,7 @@
           <w:ilvl w:val="0"/>
           <w:numId w:val="13"/>
         </w:numPr>
+        <w:spacing w:line="240" w:lineRule="exact"/>
         <w:rPr>
           <w:rFonts w:ascii="Cambria" w:hAnsi="Cambria"/>
           <w:sz w:val="18"/>
@@ -1506,8 +1702,6 @@
         </w:rPr>
         <w:t>, IT</w:t>
       </w:r>
-      <w:bookmarkStart w:id="0" w:name="_GoBack"/>
-      <w:bookmarkEnd w:id="0"/>
       <w:r>
         <w:rPr>
           <w:rFonts w:ascii="Cambria" w:hAnsi="Cambria"/>
@@ -3794,7 +3988,7 @@
 </file>
 
 <file path=customXml/itemProps1.xml><?xml version="1.0" encoding="utf-8"?>
-<ds:datastoreItem xmlns:ds="http://schemas.openxmlformats.org/officeDocument/2006/customXml" ds:itemID="{AC96ED97-B6B7-4762-80FB-96683FBF2829}">
+<ds:datastoreItem xmlns:ds="http://schemas.openxmlformats.org/officeDocument/2006/customXml" ds:itemID="{929624D1-3E3B-4BB2-9FCE-1CA52A971C6A}">
   <ds:schemaRefs>
     <ds:schemaRef ds:uri="http://schemas.openxmlformats.org/officeDocument/2006/bibliography"/>
   </ds:schemaRefs>

</xml_diff>

<commit_message>
Change fonts to Georgia for better readability
</commit_message>
<xml_diff>
--- a/Armand-CV.docx
+++ b/Armand-CV.docx
@@ -10,16 +10,14 @@
         <w:spacing w:line="600" w:lineRule="exact"/>
         <w:jc w:val="center"/>
         <w:rPr>
-          <w:rFonts w:ascii="Garamond" w:hAnsi="Garamond"/>
-          <w:b/>
+          <w:rFonts w:ascii="Georgia" w:hAnsi="Georgia"/>
           <w:sz w:val="56"/>
           <w:szCs w:val="56"/>
         </w:rPr>
       </w:pPr>
       <w:r>
         <w:rPr>
-          <w:rFonts w:ascii="Garamond" w:hAnsi="Garamond"/>
-          <w:b/>
+          <w:rFonts w:ascii="Georgia" w:hAnsi="Georgia"/>
           <w:sz w:val="56"/>
           <w:szCs w:val="56"/>
         </w:rPr>
@@ -33,31 +31,31 @@
         </w:tabs>
         <w:spacing w:line="200" w:lineRule="exact"/>
         <w:rPr>
+          <w:rFonts w:ascii="Georgia" w:hAnsi="Georgia"/>
+          <w:sz w:val="16"/>
+          <w:szCs w:val="16"/>
+          <w:u w:val="single"/>
+        </w:rPr>
+      </w:pPr>
+      <w:r>
+        <w:rPr>
           <w:rFonts w:ascii="Cambria" w:hAnsi="Cambria"/>
           <w:sz w:val="16"/>
           <w:szCs w:val="16"/>
-          <w:u w:val="single"/>
-        </w:rPr>
-      </w:pPr>
-      <w:r>
-        <w:rPr>
-          <w:rFonts w:ascii="Cambria" w:hAnsi="Cambria"/>
+        </w:rPr>
+        <w:tab/>
+      </w:r>
+      <w:r>
+        <w:rPr>
+          <w:rFonts w:ascii="Georgia" w:hAnsi="Georgia"/>
           <w:sz w:val="16"/>
           <w:szCs w:val="16"/>
         </w:rPr>
-        <w:tab/>
-      </w:r>
-      <w:r>
-        <w:rPr>
-          <w:rFonts w:ascii="Cambria" w:hAnsi="Cambria"/>
-          <w:sz w:val="16"/>
-          <w:szCs w:val="16"/>
-        </w:rPr>
         <w:t>+</w:t>
       </w:r>
       <w:r>
         <w:rPr>
-          <w:rFonts w:ascii="Cambria" w:hAnsi="Cambria"/>
+          <w:rFonts w:ascii="Georgia" w:hAnsi="Georgia"/>
           <w:sz w:val="16"/>
           <w:szCs w:val="16"/>
         </w:rPr>
@@ -67,7 +65,7 @@
         <w:r>
           <w:rPr>
             <w:rStyle w:val="Hyperlink"/>
-            <w:rFonts w:ascii="Cambria" w:hAnsi="Cambria"/>
+            <w:rFonts w:ascii="Georgia" w:hAnsi="Georgia"/>
             <w:sz w:val="16"/>
             <w:szCs w:val="16"/>
           </w:rPr>
@@ -76,7 +74,7 @@
       </w:hyperlink>
       <w:r>
         <w:rPr>
-          <w:rFonts w:ascii="Cambria" w:hAnsi="Cambria"/>
+          <w:rFonts w:ascii="Georgia" w:hAnsi="Georgia"/>
           <w:sz w:val="16"/>
           <w:szCs w:val="16"/>
         </w:rPr>
@@ -86,7 +84,7 @@
         <w:r>
           <w:rPr>
             <w:rStyle w:val="Hyperlink"/>
-            <w:rFonts w:ascii="Cambria" w:hAnsi="Cambria"/>
+            <w:rFonts w:ascii="Georgia" w:hAnsi="Georgia"/>
             <w:sz w:val="16"/>
             <w:szCs w:val="16"/>
           </w:rPr>
@@ -95,7 +93,7 @@
       </w:hyperlink>
       <w:r>
         <w:rPr>
-          <w:rFonts w:ascii="Cambria" w:hAnsi="Cambria"/>
+          <w:rFonts w:ascii="Georgia" w:hAnsi="Georgia"/>
           <w:sz w:val="16"/>
           <w:szCs w:val="16"/>
         </w:rPr>
@@ -105,7 +103,7 @@
         <w:r>
           <w:rPr>
             <w:rStyle w:val="Hyperlink"/>
-            <w:rFonts w:ascii="Cambria" w:hAnsi="Cambria"/>
+            <w:rFonts w:ascii="Georgia" w:hAnsi="Georgia"/>
             <w:sz w:val="16"/>
             <w:szCs w:val="16"/>
           </w:rPr>
@@ -114,7 +112,7 @@
       </w:hyperlink>
       <w:r>
         <w:rPr>
-          <w:rFonts w:ascii="Cambria" w:hAnsi="Cambria"/>
+          <w:rFonts w:ascii="Georgia" w:hAnsi="Georgia"/>
           <w:sz w:val="16"/>
           <w:szCs w:val="16"/>
         </w:rPr>
@@ -124,7 +122,7 @@
         <w:r>
           <w:rPr>
             <w:rStyle w:val="Hyperlink"/>
-            <w:rFonts w:ascii="Cambria" w:hAnsi="Cambria"/>
+            <w:rFonts w:ascii="Georgia" w:hAnsi="Georgia"/>
             <w:sz w:val="16"/>
             <w:szCs w:val="16"/>
           </w:rPr>
@@ -142,14 +140,14 @@
         </w:tabs>
         <w:spacing w:line="280" w:lineRule="exact"/>
         <w:rPr>
-          <w:rFonts w:ascii="Cambria" w:hAnsi="Cambria"/>
+          <w:rFonts w:ascii="Georgia" w:hAnsi="Georgia"/>
           <w:sz w:val="24"/>
           <w:szCs w:val="24"/>
         </w:rPr>
       </w:pPr>
       <w:r>
         <w:rPr>
-          <w:rFonts w:ascii="Cambria" w:hAnsi="Cambria"/>
+          <w:rFonts w:ascii="Georgia" w:hAnsi="Georgia"/>
           <w:sz w:val="24"/>
           <w:szCs w:val="24"/>
         </w:rPr>
@@ -157,7 +155,7 @@
       </w:r>
       <w:r>
         <w:rPr>
-          <w:rFonts w:ascii="Cambria" w:hAnsi="Cambria"/>
+          <w:rFonts w:ascii="Georgia" w:hAnsi="Georgia"/>
           <w:sz w:val="24"/>
           <w:szCs w:val="24"/>
         </w:rPr>
@@ -173,14 +171,14 @@
         </w:numPr>
         <w:spacing w:line="240" w:lineRule="exact"/>
         <w:rPr>
-          <w:rFonts w:ascii="Cambria" w:hAnsi="Cambria"/>
-          <w:sz w:val="20"/>
-          <w:szCs w:val="20"/>
-        </w:rPr>
-      </w:pPr>
-      <w:r>
-        <w:rPr>
-          <w:rFonts w:ascii="Cambria" w:hAnsi="Cambria"/>
+          <w:rFonts w:ascii="Georgia" w:hAnsi="Georgia"/>
+          <w:sz w:val="20"/>
+          <w:szCs w:val="20"/>
+        </w:rPr>
+      </w:pPr>
+      <w:r>
+        <w:rPr>
+          <w:rFonts w:ascii="Georgia" w:hAnsi="Georgia"/>
           <w:sz w:val="20"/>
           <w:szCs w:val="20"/>
         </w:rPr>
@@ -188,7 +186,7 @@
       </w:r>
       <w:r>
         <w:rPr>
-          <w:rFonts w:ascii="Cambria" w:hAnsi="Cambria"/>
+          <w:rFonts w:ascii="Georgia" w:hAnsi="Georgia"/>
           <w:sz w:val="20"/>
           <w:szCs w:val="20"/>
         </w:rPr>
@@ -196,7 +194,7 @@
       </w:r>
       <w:r>
         <w:rPr>
-          <w:rFonts w:ascii="Cambria" w:hAnsi="Cambria"/>
+          <w:rFonts w:ascii="Georgia" w:hAnsi="Georgia"/>
           <w:sz w:val="20"/>
           <w:szCs w:val="20"/>
         </w:rPr>
@@ -204,7 +202,7 @@
       </w:r>
       <w:r>
         <w:rPr>
-          <w:rFonts w:ascii="Cambria" w:hAnsi="Cambria"/>
+          <w:rFonts w:ascii="Georgia" w:hAnsi="Georgia"/>
           <w:sz w:val="20"/>
           <w:szCs w:val="20"/>
         </w:rPr>
@@ -212,7 +210,7 @@
       </w:r>
       <w:r>
         <w:rPr>
-          <w:rFonts w:ascii="Cambria" w:hAnsi="Cambria"/>
+          <w:rFonts w:ascii="Georgia" w:hAnsi="Georgia"/>
           <w:sz w:val="20"/>
           <w:szCs w:val="20"/>
         </w:rPr>
@@ -220,7 +218,7 @@
       </w:r>
       <w:r>
         <w:rPr>
-          <w:rFonts w:ascii="Cambria" w:hAnsi="Cambria"/>
+          <w:rFonts w:ascii="Georgia" w:hAnsi="Georgia"/>
           <w:sz w:val="20"/>
           <w:szCs w:val="20"/>
         </w:rPr>
@@ -228,7 +226,7 @@
       </w:r>
       <w:r>
         <w:rPr>
-          <w:rFonts w:ascii="Cambria" w:hAnsi="Cambria"/>
+          <w:rFonts w:ascii="Georgia" w:hAnsi="Georgia"/>
           <w:sz w:val="20"/>
           <w:szCs w:val="20"/>
         </w:rPr>
@@ -236,7 +234,7 @@
       </w:r>
       <w:r>
         <w:rPr>
-          <w:rFonts w:ascii="Cambria" w:hAnsi="Cambria"/>
+          <w:rFonts w:ascii="Georgia" w:hAnsi="Georgia"/>
           <w:sz w:val="20"/>
           <w:szCs w:val="20"/>
         </w:rPr>
@@ -244,7 +242,7 @@
       </w:r>
       <w:r>
         <w:rPr>
-          <w:rFonts w:ascii="Cambria" w:hAnsi="Cambria"/>
+          <w:rFonts w:ascii="Georgia" w:hAnsi="Georgia"/>
           <w:sz w:val="20"/>
           <w:szCs w:val="20"/>
         </w:rPr>
@@ -260,14 +258,14 @@
         </w:numPr>
         <w:spacing w:line="240" w:lineRule="exact"/>
         <w:rPr>
-          <w:rFonts w:ascii="Cambria" w:hAnsi="Cambria"/>
-          <w:sz w:val="20"/>
-          <w:szCs w:val="20"/>
-        </w:rPr>
-      </w:pPr>
-      <w:r>
-        <w:rPr>
-          <w:rFonts w:ascii="Cambria" w:hAnsi="Cambria"/>
+          <w:rFonts w:ascii="Georgia" w:hAnsi="Georgia"/>
+          <w:sz w:val="20"/>
+          <w:szCs w:val="20"/>
+        </w:rPr>
+      </w:pPr>
+      <w:r>
+        <w:rPr>
+          <w:rFonts w:ascii="Georgia" w:hAnsi="Georgia"/>
           <w:sz w:val="20"/>
           <w:szCs w:val="20"/>
         </w:rPr>
@@ -275,7 +273,7 @@
       </w:r>
       <w:r>
         <w:rPr>
-          <w:rFonts w:ascii="Cambria" w:hAnsi="Cambria"/>
+          <w:rFonts w:ascii="Georgia" w:hAnsi="Georgia"/>
           <w:sz w:val="20"/>
           <w:szCs w:val="20"/>
         </w:rPr>
@@ -283,7 +281,7 @@
       </w:r>
       <w:r>
         <w:rPr>
-          <w:rFonts w:ascii="Cambria" w:hAnsi="Cambria"/>
+          <w:rFonts w:ascii="Georgia" w:hAnsi="Georgia"/>
           <w:sz w:val="20"/>
           <w:szCs w:val="20"/>
         </w:rPr>
@@ -291,7 +289,7 @@
       </w:r>
       <w:r>
         <w:rPr>
-          <w:rFonts w:ascii="Cambria" w:hAnsi="Cambria"/>
+          <w:rFonts w:ascii="Georgia" w:hAnsi="Georgia"/>
           <w:sz w:val="20"/>
           <w:szCs w:val="20"/>
         </w:rPr>
@@ -299,7 +297,7 @@
       </w:r>
       <w:r>
         <w:rPr>
-          <w:rFonts w:ascii="Cambria" w:hAnsi="Cambria"/>
+          <w:rFonts w:ascii="Georgia" w:hAnsi="Georgia"/>
           <w:sz w:val="20"/>
           <w:szCs w:val="20"/>
         </w:rPr>
@@ -307,7 +305,7 @@
       </w:r>
       <w:r>
         <w:rPr>
-          <w:rFonts w:ascii="Cambria" w:hAnsi="Cambria"/>
+          <w:rFonts w:ascii="Georgia" w:hAnsi="Georgia"/>
           <w:sz w:val="20"/>
           <w:szCs w:val="20"/>
         </w:rPr>
@@ -315,7 +313,7 @@
       </w:r>
       <w:r>
         <w:rPr>
-          <w:rFonts w:ascii="Cambria" w:hAnsi="Cambria"/>
+          <w:rFonts w:ascii="Georgia" w:hAnsi="Georgia"/>
           <w:sz w:val="20"/>
           <w:szCs w:val="20"/>
         </w:rPr>
@@ -323,7 +321,7 @@
       </w:r>
       <w:r>
         <w:rPr>
-          <w:rFonts w:ascii="Cambria" w:hAnsi="Cambria"/>
+          <w:rFonts w:ascii="Georgia" w:hAnsi="Georgia"/>
           <w:sz w:val="20"/>
           <w:szCs w:val="20"/>
         </w:rPr>
@@ -331,7 +329,7 @@
       </w:r>
       <w:r>
         <w:rPr>
-          <w:rFonts w:ascii="Cambria" w:hAnsi="Cambria"/>
+          <w:rFonts w:ascii="Georgia" w:hAnsi="Georgia"/>
           <w:sz w:val="20"/>
           <w:szCs w:val="20"/>
         </w:rPr>
@@ -339,7 +337,7 @@
       </w:r>
       <w:r>
         <w:rPr>
-          <w:rFonts w:ascii="Cambria" w:hAnsi="Cambria"/>
+          <w:rFonts w:ascii="Georgia" w:hAnsi="Georgia"/>
           <w:sz w:val="20"/>
           <w:szCs w:val="20"/>
         </w:rPr>
@@ -347,7 +345,7 @@
       </w:r>
       <w:r>
         <w:rPr>
-          <w:rFonts w:ascii="Cambria" w:hAnsi="Cambria"/>
+          <w:rFonts w:ascii="Georgia" w:hAnsi="Georgia"/>
           <w:sz w:val="20"/>
           <w:szCs w:val="20"/>
         </w:rPr>
@@ -355,7 +353,7 @@
       </w:r>
       <w:r>
         <w:rPr>
-          <w:rFonts w:ascii="Cambria" w:hAnsi="Cambria"/>
+          <w:rFonts w:ascii="Georgia" w:hAnsi="Georgia"/>
           <w:sz w:val="20"/>
           <w:szCs w:val="20"/>
         </w:rPr>
@@ -363,7 +361,7 @@
       </w:r>
       <w:r>
         <w:rPr>
-          <w:rFonts w:ascii="Cambria" w:hAnsi="Cambria"/>
+          <w:rFonts w:ascii="Georgia" w:hAnsi="Georgia"/>
           <w:sz w:val="20"/>
           <w:szCs w:val="20"/>
         </w:rPr>
@@ -371,7 +369,7 @@
       </w:r>
       <w:r>
         <w:rPr>
-          <w:rFonts w:ascii="Cambria" w:hAnsi="Cambria"/>
+          <w:rFonts w:ascii="Georgia" w:hAnsi="Georgia"/>
           <w:sz w:val="20"/>
           <w:szCs w:val="20"/>
         </w:rPr>
@@ -379,7 +377,7 @@
       </w:r>
       <w:r>
         <w:rPr>
-          <w:rFonts w:ascii="Cambria" w:hAnsi="Cambria"/>
+          <w:rFonts w:ascii="Georgia" w:hAnsi="Georgia"/>
           <w:sz w:val="20"/>
           <w:szCs w:val="20"/>
         </w:rPr>
@@ -387,7 +385,7 @@
       </w:r>
       <w:r>
         <w:rPr>
-          <w:rFonts w:ascii="Cambria" w:hAnsi="Cambria"/>
+          <w:rFonts w:ascii="Georgia" w:hAnsi="Georgia"/>
           <w:sz w:val="20"/>
           <w:szCs w:val="20"/>
         </w:rPr>
@@ -401,14 +399,14 @@
         </w:pBdr>
         <w:spacing w:line="280" w:lineRule="exact"/>
         <w:rPr>
-          <w:rFonts w:ascii="Cambria" w:hAnsi="Cambria"/>
+          <w:rFonts w:ascii="Georgia" w:hAnsi="Georgia"/>
           <w:sz w:val="24"/>
           <w:szCs w:val="24"/>
         </w:rPr>
       </w:pPr>
       <w:r>
         <w:rPr>
-          <w:rFonts w:ascii="Cambria" w:hAnsi="Cambria"/>
+          <w:rFonts w:ascii="Georgia" w:hAnsi="Georgia"/>
           <w:sz w:val="24"/>
           <w:szCs w:val="24"/>
         </w:rPr>
@@ -416,7 +414,7 @@
       </w:r>
       <w:r>
         <w:rPr>
-          <w:rFonts w:ascii="Cambria" w:hAnsi="Cambria"/>
+          <w:rFonts w:ascii="Georgia" w:hAnsi="Georgia"/>
           <w:sz w:val="24"/>
           <w:szCs w:val="24"/>
         </w:rPr>
@@ -432,14 +430,14 @@
         </w:numPr>
         <w:spacing w:line="240" w:lineRule="exact"/>
         <w:rPr>
-          <w:rFonts w:ascii="Cambria" w:hAnsi="Cambria"/>
-          <w:sz w:val="20"/>
-          <w:szCs w:val="20"/>
-        </w:rPr>
-      </w:pPr>
-      <w:r>
-        <w:rPr>
-          <w:rFonts w:ascii="Cambria" w:hAnsi="Cambria"/>
+          <w:rFonts w:ascii="Georgia" w:hAnsi="Georgia"/>
+          <w:sz w:val="20"/>
+          <w:szCs w:val="20"/>
+        </w:rPr>
+      </w:pPr>
+      <w:r>
+        <w:rPr>
+          <w:rFonts w:ascii="Georgia" w:hAnsi="Georgia"/>
           <w:sz w:val="20"/>
           <w:szCs w:val="20"/>
         </w:rPr>
@@ -447,7 +445,7 @@
       </w:r>
       <w:r>
         <w:rPr>
-          <w:rFonts w:ascii="Cambria" w:hAnsi="Cambria"/>
+          <w:rFonts w:ascii="Georgia" w:hAnsi="Georgia"/>
           <w:sz w:val="20"/>
           <w:szCs w:val="20"/>
         </w:rPr>
@@ -455,7 +453,7 @@
       </w:r>
       <w:r>
         <w:rPr>
-          <w:rFonts w:ascii="Cambria" w:hAnsi="Cambria"/>
+          <w:rFonts w:ascii="Georgia" w:hAnsi="Georgia"/>
           <w:sz w:val="20"/>
           <w:szCs w:val="20"/>
         </w:rPr>
@@ -463,7 +461,7 @@
       </w:r>
       <w:r>
         <w:rPr>
-          <w:rFonts w:ascii="Cambria" w:hAnsi="Cambria"/>
+          <w:rFonts w:ascii="Georgia" w:hAnsi="Georgia"/>
           <w:sz w:val="20"/>
           <w:szCs w:val="20"/>
         </w:rPr>
@@ -471,7 +469,7 @@
       </w:r>
       <w:r>
         <w:rPr>
-          <w:rFonts w:ascii="Cambria" w:hAnsi="Cambria"/>
+          <w:rFonts w:ascii="Georgia" w:hAnsi="Georgia"/>
           <w:sz w:val="20"/>
           <w:szCs w:val="20"/>
         </w:rPr>
@@ -479,7 +477,7 @@
       </w:r>
       <w:r>
         <w:rPr>
-          <w:rFonts w:ascii="Cambria" w:hAnsi="Cambria"/>
+          <w:rFonts w:ascii="Georgia" w:hAnsi="Georgia"/>
           <w:sz w:val="20"/>
           <w:szCs w:val="20"/>
         </w:rPr>
@@ -487,7 +485,7 @@
       </w:r>
       <w:r>
         <w:rPr>
-          <w:rFonts w:ascii="Cambria" w:hAnsi="Cambria"/>
+          <w:rFonts w:ascii="Georgia" w:hAnsi="Georgia"/>
           <w:sz w:val="20"/>
           <w:szCs w:val="20"/>
         </w:rPr>
@@ -495,7 +493,7 @@
       </w:r>
       <w:r>
         <w:rPr>
-          <w:rFonts w:ascii="Cambria" w:hAnsi="Cambria"/>
+          <w:rFonts w:ascii="Georgia" w:hAnsi="Georgia"/>
           <w:sz w:val="20"/>
           <w:szCs w:val="20"/>
         </w:rPr>
@@ -503,7 +501,7 @@
       </w:r>
       <w:r>
         <w:rPr>
-          <w:rFonts w:ascii="Cambria" w:hAnsi="Cambria"/>
+          <w:rFonts w:ascii="Georgia" w:hAnsi="Georgia"/>
           <w:sz w:val="20"/>
           <w:szCs w:val="20"/>
         </w:rPr>
@@ -517,14 +515,14 @@
         </w:pBdr>
         <w:spacing w:line="280" w:lineRule="exact"/>
         <w:rPr>
-          <w:rFonts w:ascii="Cambria" w:hAnsi="Cambria"/>
+          <w:rFonts w:ascii="Georgia" w:hAnsi="Georgia"/>
           <w:sz w:val="24"/>
           <w:szCs w:val="24"/>
         </w:rPr>
       </w:pPr>
       <w:r>
         <w:rPr>
-          <w:rFonts w:ascii="Cambria" w:hAnsi="Cambria"/>
+          <w:rFonts w:ascii="Georgia" w:hAnsi="Georgia"/>
           <w:sz w:val="24"/>
           <w:szCs w:val="24"/>
         </w:rPr>
@@ -540,14 +538,14 @@
         </w:numPr>
         <w:spacing w:line="240" w:lineRule="exact"/>
         <w:rPr>
-          <w:rFonts w:ascii="Cambria" w:hAnsi="Cambria"/>
-          <w:sz w:val="20"/>
-          <w:szCs w:val="20"/>
-        </w:rPr>
-      </w:pPr>
-      <w:r>
-        <w:rPr>
-          <w:rFonts w:ascii="Cambria" w:hAnsi="Cambria"/>
+          <w:rFonts w:ascii="Georgia" w:hAnsi="Georgia"/>
+          <w:sz w:val="20"/>
+          <w:szCs w:val="20"/>
+        </w:rPr>
+      </w:pPr>
+      <w:r>
+        <w:rPr>
+          <w:rFonts w:ascii="Georgia" w:hAnsi="Georgia"/>
           <w:sz w:val="20"/>
           <w:szCs w:val="20"/>
         </w:rPr>
@@ -555,7 +553,7 @@
       </w:r>
       <w:r>
         <w:rPr>
-          <w:rFonts w:ascii="Cambria" w:hAnsi="Cambria"/>
+          <w:rFonts w:ascii="Georgia" w:hAnsi="Georgia"/>
           <w:sz w:val="20"/>
           <w:szCs w:val="20"/>
         </w:rPr>
@@ -563,7 +561,7 @@
       </w:r>
       <w:r>
         <w:rPr>
-          <w:rFonts w:ascii="Cambria" w:hAnsi="Cambria"/>
+          <w:rFonts w:ascii="Georgia" w:hAnsi="Georgia"/>
           <w:sz w:val="20"/>
           <w:szCs w:val="20"/>
         </w:rPr>
@@ -579,14 +577,14 @@
         </w:numPr>
         <w:spacing w:line="240" w:lineRule="exact"/>
         <w:rPr>
-          <w:rFonts w:ascii="Cambria" w:hAnsi="Cambria"/>
-          <w:sz w:val="20"/>
-          <w:szCs w:val="20"/>
-        </w:rPr>
-      </w:pPr>
-      <w:r>
-        <w:rPr>
-          <w:rFonts w:ascii="Cambria" w:hAnsi="Cambria"/>
+          <w:rFonts w:ascii="Georgia" w:hAnsi="Georgia"/>
+          <w:sz w:val="20"/>
+          <w:szCs w:val="20"/>
+        </w:rPr>
+      </w:pPr>
+      <w:r>
+        <w:rPr>
+          <w:rFonts w:ascii="Georgia" w:hAnsi="Georgia"/>
           <w:sz w:val="20"/>
           <w:szCs w:val="20"/>
         </w:rPr>
@@ -594,7 +592,7 @@
       </w:r>
       <w:r>
         <w:rPr>
-          <w:rFonts w:ascii="Cambria" w:hAnsi="Cambria"/>
+          <w:rFonts w:ascii="Georgia" w:hAnsi="Georgia"/>
           <w:sz w:val="20"/>
           <w:szCs w:val="20"/>
         </w:rPr>
@@ -610,14 +608,14 @@
         </w:numPr>
         <w:spacing w:line="240" w:lineRule="exact"/>
         <w:rPr>
-          <w:rFonts w:ascii="Cambria" w:hAnsi="Cambria"/>
-          <w:sz w:val="20"/>
-          <w:szCs w:val="20"/>
-        </w:rPr>
-      </w:pPr>
-      <w:r>
-        <w:rPr>
-          <w:rFonts w:ascii="Cambria" w:hAnsi="Cambria"/>
+          <w:rFonts w:ascii="Georgia" w:hAnsi="Georgia"/>
+          <w:sz w:val="20"/>
+          <w:szCs w:val="20"/>
+        </w:rPr>
+      </w:pPr>
+      <w:r>
+        <w:rPr>
+          <w:rFonts w:ascii="Georgia" w:hAnsi="Georgia"/>
           <w:sz w:val="20"/>
           <w:szCs w:val="20"/>
         </w:rPr>
@@ -625,7 +623,7 @@
       </w:r>
       <w:r>
         <w:rPr>
-          <w:rFonts w:ascii="Cambria" w:hAnsi="Cambria"/>
+          <w:rFonts w:ascii="Georgia" w:hAnsi="Georgia"/>
           <w:sz w:val="20"/>
           <w:szCs w:val="20"/>
         </w:rPr>
@@ -639,14 +637,14 @@
         </w:pBdr>
         <w:spacing w:line="280" w:lineRule="exact"/>
         <w:rPr>
-          <w:rFonts w:ascii="Cambria" w:hAnsi="Cambria"/>
+          <w:rFonts w:ascii="Georgia" w:hAnsi="Georgia"/>
           <w:sz w:val="24"/>
           <w:szCs w:val="24"/>
         </w:rPr>
       </w:pPr>
       <w:r>
         <w:rPr>
-          <w:rFonts w:ascii="Cambria" w:hAnsi="Cambria"/>
+          <w:rFonts w:ascii="Georgia" w:hAnsi="Georgia"/>
           <w:sz w:val="24"/>
           <w:szCs w:val="24"/>
         </w:rPr>
@@ -662,14 +660,14 @@
         </w:numPr>
         <w:spacing w:line="240" w:lineRule="exact"/>
         <w:rPr>
-          <w:rFonts w:ascii="Cambria" w:hAnsi="Cambria"/>
-          <w:sz w:val="20"/>
-          <w:szCs w:val="20"/>
-        </w:rPr>
-      </w:pPr>
-      <w:r>
-        <w:rPr>
-          <w:rFonts w:ascii="Cambria" w:hAnsi="Cambria"/>
+          <w:rFonts w:ascii="Georgia" w:hAnsi="Georgia"/>
+          <w:sz w:val="20"/>
+          <w:szCs w:val="20"/>
+        </w:rPr>
+      </w:pPr>
+      <w:r>
+        <w:rPr>
+          <w:rFonts w:ascii="Georgia" w:hAnsi="Georgia"/>
           <w:sz w:val="20"/>
           <w:szCs w:val="20"/>
         </w:rPr>
@@ -677,7 +675,7 @@
       </w:r>
       <w:r>
         <w:rPr>
-          <w:rFonts w:ascii="Cambria" w:hAnsi="Cambria"/>
+          <w:rFonts w:ascii="Georgia" w:hAnsi="Georgia"/>
           <w:sz w:val="20"/>
           <w:szCs w:val="20"/>
         </w:rPr>
@@ -685,7 +683,7 @@
       </w:r>
       <w:r>
         <w:rPr>
-          <w:rFonts w:ascii="Cambria" w:hAnsi="Cambria"/>
+          <w:rFonts w:ascii="Georgia" w:hAnsi="Georgia"/>
           <w:sz w:val="20"/>
           <w:szCs w:val="20"/>
         </w:rPr>
@@ -701,14 +699,14 @@
         </w:numPr>
         <w:spacing w:line="240" w:lineRule="exact"/>
         <w:rPr>
-          <w:rFonts w:ascii="Cambria" w:hAnsi="Cambria"/>
-          <w:sz w:val="20"/>
-          <w:szCs w:val="20"/>
-        </w:rPr>
-      </w:pPr>
-      <w:r>
-        <w:rPr>
-          <w:rFonts w:ascii="Cambria" w:hAnsi="Cambria"/>
+          <w:rFonts w:ascii="Georgia" w:hAnsi="Georgia"/>
+          <w:sz w:val="20"/>
+          <w:szCs w:val="20"/>
+        </w:rPr>
+      </w:pPr>
+      <w:r>
+        <w:rPr>
+          <w:rFonts w:ascii="Georgia" w:hAnsi="Georgia"/>
           <w:sz w:val="20"/>
           <w:szCs w:val="20"/>
         </w:rPr>
@@ -716,7 +714,7 @@
       </w:r>
       <w:r>
         <w:rPr>
-          <w:rFonts w:ascii="Cambria" w:hAnsi="Cambria"/>
+          <w:rFonts w:ascii="Georgia" w:hAnsi="Georgia"/>
           <w:sz w:val="20"/>
           <w:szCs w:val="20"/>
         </w:rPr>
@@ -732,14 +730,14 @@
         </w:numPr>
         <w:spacing w:line="240" w:lineRule="exact"/>
         <w:rPr>
-          <w:rFonts w:ascii="Cambria" w:hAnsi="Cambria"/>
-          <w:sz w:val="20"/>
-          <w:szCs w:val="20"/>
-        </w:rPr>
-      </w:pPr>
-      <w:r>
-        <w:rPr>
-          <w:rFonts w:ascii="Cambria" w:hAnsi="Cambria"/>
+          <w:rFonts w:ascii="Georgia" w:hAnsi="Georgia"/>
+          <w:sz w:val="20"/>
+          <w:szCs w:val="20"/>
+        </w:rPr>
+      </w:pPr>
+      <w:r>
+        <w:rPr>
+          <w:rFonts w:ascii="Georgia" w:hAnsi="Georgia"/>
           <w:sz w:val="20"/>
           <w:szCs w:val="20"/>
         </w:rPr>
@@ -747,7 +745,7 @@
       </w:r>
       <w:r>
         <w:rPr>
-          <w:rFonts w:ascii="Cambria" w:hAnsi="Cambria"/>
+          <w:rFonts w:ascii="Georgia" w:hAnsi="Georgia"/>
           <w:sz w:val="20"/>
           <w:szCs w:val="20"/>
         </w:rPr>
@@ -755,7 +753,7 @@
       </w:r>
       <w:r>
         <w:rPr>
-          <w:rFonts w:ascii="Cambria" w:hAnsi="Cambria"/>
+          <w:rFonts w:ascii="Georgia" w:hAnsi="Georgia"/>
           <w:sz w:val="20"/>
           <w:szCs w:val="20"/>
         </w:rPr>
@@ -763,7 +761,7 @@
       </w:r>
       <w:r>
         <w:rPr>
-          <w:rFonts w:ascii="Cambria" w:hAnsi="Cambria"/>
+          <w:rFonts w:ascii="Georgia" w:hAnsi="Georgia"/>
           <w:sz w:val="20"/>
           <w:szCs w:val="20"/>
         </w:rPr>
@@ -779,14 +777,14 @@
         </w:numPr>
         <w:spacing w:line="240" w:lineRule="exact"/>
         <w:rPr>
-          <w:rFonts w:ascii="Cambria" w:hAnsi="Cambria"/>
-          <w:sz w:val="20"/>
-          <w:szCs w:val="20"/>
-        </w:rPr>
-      </w:pPr>
-      <w:r>
-        <w:rPr>
-          <w:rFonts w:ascii="Cambria" w:hAnsi="Cambria"/>
+          <w:rFonts w:ascii="Georgia" w:hAnsi="Georgia"/>
+          <w:sz w:val="20"/>
+          <w:szCs w:val="20"/>
+        </w:rPr>
+      </w:pPr>
+      <w:r>
+        <w:rPr>
+          <w:rFonts w:ascii="Georgia" w:hAnsi="Georgia"/>
           <w:sz w:val="20"/>
           <w:szCs w:val="20"/>
         </w:rPr>
@@ -794,7 +792,7 @@
       </w:r>
       <w:r>
         <w:rPr>
-          <w:rFonts w:ascii="Cambria" w:hAnsi="Cambria"/>
+          <w:rFonts w:ascii="Georgia" w:hAnsi="Georgia"/>
           <w:sz w:val="20"/>
           <w:szCs w:val="20"/>
         </w:rPr>
@@ -802,7 +800,7 @@
       </w:r>
       <w:r>
         <w:rPr>
-          <w:rFonts w:ascii="Cambria" w:hAnsi="Cambria"/>
+          <w:rFonts w:ascii="Georgia" w:hAnsi="Georgia"/>
           <w:sz w:val="20"/>
           <w:szCs w:val="20"/>
         </w:rPr>
@@ -810,7 +808,7 @@
       </w:r>
       <w:r>
         <w:rPr>
-          <w:rFonts w:ascii="Cambria" w:hAnsi="Cambria"/>
+          <w:rFonts w:ascii="Georgia" w:hAnsi="Georgia"/>
           <w:sz w:val="20"/>
           <w:szCs w:val="20"/>
         </w:rPr>
@@ -824,14 +822,14 @@
         </w:pBdr>
         <w:spacing w:line="280" w:lineRule="exact"/>
         <w:rPr>
-          <w:rFonts w:ascii="Cambria" w:hAnsi="Cambria"/>
+          <w:rFonts w:ascii="Georgia" w:hAnsi="Georgia"/>
           <w:sz w:val="24"/>
           <w:szCs w:val="24"/>
         </w:rPr>
       </w:pPr>
       <w:r>
         <w:rPr>
-          <w:rFonts w:ascii="Cambria" w:hAnsi="Cambria"/>
+          <w:rFonts w:ascii="Georgia" w:hAnsi="Georgia"/>
           <w:sz w:val="24"/>
           <w:szCs w:val="24"/>
         </w:rPr>
@@ -839,7 +837,7 @@
       </w:r>
       <w:r>
         <w:rPr>
-          <w:rFonts w:ascii="Cambria" w:hAnsi="Cambria"/>
+          <w:rFonts w:ascii="Georgia" w:hAnsi="Georgia"/>
           <w:sz w:val="24"/>
           <w:szCs w:val="24"/>
         </w:rPr>
@@ -855,14 +853,14 @@
         </w:numPr>
         <w:spacing w:line="240" w:lineRule="exact"/>
         <w:rPr>
-          <w:rFonts w:ascii="Cambria" w:hAnsi="Cambria"/>
-          <w:sz w:val="20"/>
-          <w:szCs w:val="20"/>
-        </w:rPr>
-      </w:pPr>
-      <w:r>
-        <w:rPr>
-          <w:rFonts w:ascii="Cambria" w:hAnsi="Cambria"/>
+          <w:rFonts w:ascii="Georgia" w:hAnsi="Georgia"/>
+          <w:sz w:val="20"/>
+          <w:szCs w:val="20"/>
+        </w:rPr>
+      </w:pPr>
+      <w:r>
+        <w:rPr>
+          <w:rFonts w:ascii="Georgia" w:hAnsi="Georgia"/>
           <w:sz w:val="20"/>
           <w:szCs w:val="20"/>
         </w:rPr>
@@ -871,7 +869,7 @@
       <w:proofErr w:type="spellStart"/>
       <w:r>
         <w:rPr>
-          <w:rFonts w:ascii="Cambria" w:hAnsi="Cambria"/>
+          <w:rFonts w:ascii="Georgia" w:hAnsi="Georgia"/>
           <w:sz w:val="20"/>
           <w:szCs w:val="20"/>
         </w:rPr>
@@ -880,7 +878,7 @@
       <w:proofErr w:type="spellEnd"/>
       <w:r>
         <w:rPr>
-          <w:rFonts w:ascii="Cambria" w:hAnsi="Cambria"/>
+          <w:rFonts w:ascii="Georgia" w:hAnsi="Georgia"/>
           <w:sz w:val="20"/>
           <w:szCs w:val="20"/>
         </w:rPr>
@@ -888,7 +886,7 @@
       </w:r>
       <w:r>
         <w:rPr>
-          <w:rFonts w:ascii="Cambria" w:hAnsi="Cambria"/>
+          <w:rFonts w:ascii="Georgia" w:hAnsi="Georgia"/>
           <w:sz w:val="20"/>
           <w:szCs w:val="20"/>
         </w:rPr>
@@ -897,7 +895,7 @@
       <w:proofErr w:type="spellStart"/>
       <w:r>
         <w:rPr>
-          <w:rFonts w:ascii="Cambria" w:hAnsi="Cambria"/>
+          <w:rFonts w:ascii="Georgia" w:hAnsi="Georgia"/>
           <w:sz w:val="20"/>
           <w:szCs w:val="20"/>
         </w:rPr>
@@ -906,7 +904,7 @@
       <w:proofErr w:type="spellEnd"/>
       <w:r>
         <w:rPr>
-          <w:rFonts w:ascii="Cambria" w:hAnsi="Cambria"/>
+          <w:rFonts w:ascii="Georgia" w:hAnsi="Georgia"/>
           <w:sz w:val="20"/>
           <w:szCs w:val="20"/>
         </w:rPr>
@@ -914,7 +912,7 @@
       </w:r>
       <w:r>
         <w:rPr>
-          <w:rFonts w:ascii="Cambria" w:hAnsi="Cambria"/>
+          <w:rFonts w:ascii="Georgia" w:hAnsi="Georgia"/>
           <w:sz w:val="20"/>
           <w:szCs w:val="20"/>
         </w:rPr>
@@ -922,7 +920,7 @@
       </w:r>
       <w:r>
         <w:rPr>
-          <w:rFonts w:ascii="Cambria" w:hAnsi="Cambria"/>
+          <w:rFonts w:ascii="Georgia" w:hAnsi="Georgia"/>
           <w:sz w:val="20"/>
           <w:szCs w:val="20"/>
         </w:rPr>
@@ -931,7 +929,7 @@
       <w:proofErr w:type="spellStart"/>
       <w:r>
         <w:rPr>
-          <w:rFonts w:ascii="Cambria" w:hAnsi="Cambria"/>
+          <w:rFonts w:ascii="Georgia" w:hAnsi="Georgia"/>
           <w:sz w:val="20"/>
           <w:szCs w:val="20"/>
         </w:rPr>
@@ -940,7 +938,7 @@
       <w:proofErr w:type="spellEnd"/>
       <w:r>
         <w:rPr>
-          <w:rFonts w:ascii="Cambria" w:hAnsi="Cambria"/>
+          <w:rFonts w:ascii="Georgia" w:hAnsi="Georgia"/>
           <w:sz w:val="20"/>
           <w:szCs w:val="20"/>
         </w:rPr>
@@ -949,7 +947,7 @@
       <w:proofErr w:type="spellStart"/>
       <w:r>
         <w:rPr>
-          <w:rFonts w:ascii="Cambria" w:hAnsi="Cambria"/>
+          <w:rFonts w:ascii="Georgia" w:hAnsi="Georgia"/>
           <w:sz w:val="20"/>
           <w:szCs w:val="20"/>
         </w:rPr>
@@ -958,7 +956,7 @@
       <w:proofErr w:type="spellEnd"/>
       <w:r>
         <w:rPr>
-          <w:rFonts w:ascii="Cambria" w:hAnsi="Cambria"/>
+          <w:rFonts w:ascii="Georgia" w:hAnsi="Georgia"/>
           <w:sz w:val="20"/>
           <w:szCs w:val="20"/>
         </w:rPr>
@@ -974,14 +972,14 @@
         </w:numPr>
         <w:spacing w:line="240" w:lineRule="exact"/>
         <w:rPr>
-          <w:rFonts w:ascii="Cambria" w:hAnsi="Cambria"/>
-          <w:sz w:val="20"/>
-          <w:szCs w:val="20"/>
-        </w:rPr>
-      </w:pPr>
-      <w:r>
-        <w:rPr>
-          <w:rFonts w:ascii="Cambria" w:hAnsi="Cambria"/>
+          <w:rFonts w:ascii="Georgia" w:hAnsi="Georgia"/>
+          <w:sz w:val="20"/>
+          <w:szCs w:val="20"/>
+        </w:rPr>
+      </w:pPr>
+      <w:r>
+        <w:rPr>
+          <w:rFonts w:ascii="Georgia" w:hAnsi="Georgia"/>
           <w:sz w:val="20"/>
           <w:szCs w:val="20"/>
         </w:rPr>
@@ -990,7 +988,7 @@
       <w:proofErr w:type="spellStart"/>
       <w:r>
         <w:rPr>
-          <w:rFonts w:ascii="Cambria" w:hAnsi="Cambria"/>
+          <w:rFonts w:ascii="Georgia" w:hAnsi="Georgia"/>
           <w:sz w:val="20"/>
           <w:szCs w:val="20"/>
         </w:rPr>
@@ -999,7 +997,7 @@
       <w:proofErr w:type="spellEnd"/>
       <w:r>
         <w:rPr>
-          <w:rFonts w:ascii="Cambria" w:hAnsi="Cambria"/>
+          <w:rFonts w:ascii="Georgia" w:hAnsi="Georgia"/>
           <w:sz w:val="20"/>
           <w:szCs w:val="20"/>
         </w:rPr>
@@ -1015,14 +1013,14 @@
         </w:numPr>
         <w:spacing w:line="240" w:lineRule="exact"/>
         <w:rPr>
-          <w:rFonts w:ascii="Cambria" w:hAnsi="Cambria"/>
-          <w:sz w:val="20"/>
-          <w:szCs w:val="20"/>
-        </w:rPr>
-      </w:pPr>
-      <w:r>
-        <w:rPr>
-          <w:rFonts w:ascii="Cambria" w:hAnsi="Cambria"/>
+          <w:rFonts w:ascii="Georgia" w:hAnsi="Georgia"/>
+          <w:sz w:val="20"/>
+          <w:szCs w:val="20"/>
+        </w:rPr>
+      </w:pPr>
+      <w:r>
+        <w:rPr>
+          <w:rFonts w:ascii="Georgia" w:hAnsi="Georgia"/>
           <w:sz w:val="20"/>
           <w:szCs w:val="20"/>
         </w:rPr>
@@ -1030,7 +1028,7 @@
       </w:r>
       <w:r>
         <w:rPr>
-          <w:rFonts w:ascii="Cambria" w:hAnsi="Cambria"/>
+          <w:rFonts w:ascii="Georgia" w:hAnsi="Georgia"/>
           <w:sz w:val="20"/>
           <w:szCs w:val="20"/>
         </w:rPr>
@@ -1046,14 +1044,14 @@
         </w:numPr>
         <w:spacing w:line="240" w:lineRule="exact"/>
         <w:rPr>
-          <w:rFonts w:ascii="Cambria" w:hAnsi="Cambria"/>
-          <w:sz w:val="20"/>
-          <w:szCs w:val="20"/>
-        </w:rPr>
-      </w:pPr>
-      <w:r>
-        <w:rPr>
-          <w:rFonts w:ascii="Cambria" w:hAnsi="Cambria"/>
+          <w:rFonts w:ascii="Georgia" w:hAnsi="Georgia"/>
+          <w:sz w:val="20"/>
+          <w:szCs w:val="20"/>
+        </w:rPr>
+      </w:pPr>
+      <w:r>
+        <w:rPr>
+          <w:rFonts w:ascii="Georgia" w:hAnsi="Georgia"/>
           <w:sz w:val="20"/>
           <w:szCs w:val="20"/>
         </w:rPr>
@@ -1061,7 +1059,7 @@
       </w:r>
       <w:r>
         <w:rPr>
-          <w:rFonts w:ascii="Cambria" w:hAnsi="Cambria"/>
+          <w:rFonts w:ascii="Georgia" w:hAnsi="Georgia"/>
           <w:sz w:val="20"/>
           <w:szCs w:val="20"/>
         </w:rPr>
@@ -1069,7 +1067,7 @@
       </w:r>
       <w:r>
         <w:rPr>
-          <w:rFonts w:ascii="Cambria" w:hAnsi="Cambria"/>
+          <w:rFonts w:ascii="Georgia" w:hAnsi="Georgia"/>
           <w:sz w:val="20"/>
           <w:szCs w:val="20"/>
         </w:rPr>
@@ -1077,7 +1075,7 @@
       </w:r>
       <w:r>
         <w:rPr>
-          <w:rFonts w:ascii="Cambria" w:hAnsi="Cambria"/>
+          <w:rFonts w:ascii="Georgia" w:hAnsi="Georgia"/>
           <w:sz w:val="20"/>
           <w:szCs w:val="20"/>
         </w:rPr>
@@ -1085,7 +1083,7 @@
       </w:r>
       <w:r>
         <w:rPr>
-          <w:rFonts w:ascii="Cambria" w:hAnsi="Cambria"/>
+          <w:rFonts w:ascii="Georgia" w:hAnsi="Georgia"/>
           <w:sz w:val="20"/>
           <w:szCs w:val="20"/>
         </w:rPr>
@@ -1099,14 +1097,14 @@
         </w:pBdr>
         <w:spacing w:line="280" w:lineRule="exact"/>
         <w:rPr>
-          <w:rFonts w:ascii="Cambria" w:hAnsi="Cambria"/>
+          <w:rFonts w:ascii="Georgia" w:hAnsi="Georgia"/>
           <w:sz w:val="24"/>
           <w:szCs w:val="24"/>
         </w:rPr>
       </w:pPr>
       <w:r>
         <w:rPr>
-          <w:rFonts w:ascii="Cambria" w:hAnsi="Cambria"/>
+          <w:rFonts w:ascii="Georgia" w:hAnsi="Georgia"/>
           <w:sz w:val="24"/>
           <w:szCs w:val="24"/>
         </w:rPr>
@@ -1122,14 +1120,14 @@
         </w:numPr>
         <w:spacing w:line="240" w:lineRule="exact"/>
         <w:rPr>
-          <w:rFonts w:ascii="Cambria" w:hAnsi="Cambria"/>
-          <w:sz w:val="20"/>
-          <w:szCs w:val="20"/>
-        </w:rPr>
-      </w:pPr>
-      <w:r>
-        <w:rPr>
-          <w:rFonts w:ascii="Cambria" w:hAnsi="Cambria"/>
+          <w:rFonts w:ascii="Georgia" w:hAnsi="Georgia"/>
+          <w:sz w:val="20"/>
+          <w:szCs w:val="20"/>
+        </w:rPr>
+      </w:pPr>
+      <w:r>
+        <w:rPr>
+          <w:rFonts w:ascii="Georgia" w:hAnsi="Georgia"/>
           <w:sz w:val="20"/>
           <w:szCs w:val="20"/>
         </w:rPr>
@@ -1137,7 +1135,7 @@
       </w:r>
       <w:r>
         <w:rPr>
-          <w:rFonts w:ascii="Cambria" w:hAnsi="Cambria"/>
+          <w:rFonts w:ascii="Georgia" w:hAnsi="Georgia"/>
           <w:sz w:val="20"/>
           <w:szCs w:val="20"/>
         </w:rPr>
@@ -1145,7 +1143,7 @@
       </w:r>
       <w:r>
         <w:rPr>
-          <w:rFonts w:ascii="Cambria" w:hAnsi="Cambria"/>
+          <w:rFonts w:ascii="Georgia" w:hAnsi="Georgia"/>
           <w:sz w:val="20"/>
           <w:szCs w:val="20"/>
         </w:rPr>
@@ -1153,7 +1151,7 @@
       </w:r>
       <w:r>
         <w:rPr>
-          <w:rFonts w:ascii="Cambria" w:hAnsi="Cambria"/>
+          <w:rFonts w:ascii="Georgia" w:hAnsi="Georgia"/>
           <w:sz w:val="20"/>
           <w:szCs w:val="20"/>
         </w:rPr>
@@ -1161,7 +1159,7 @@
       </w:r>
       <w:r>
         <w:rPr>
-          <w:rFonts w:ascii="Cambria" w:hAnsi="Cambria"/>
+          <w:rFonts w:ascii="Georgia" w:hAnsi="Georgia"/>
           <w:sz w:val="20"/>
           <w:szCs w:val="20"/>
         </w:rPr>
@@ -1169,7 +1167,7 @@
       </w:r>
       <w:r>
         <w:rPr>
-          <w:rFonts w:ascii="Cambria" w:hAnsi="Cambria"/>
+          <w:rFonts w:ascii="Georgia" w:hAnsi="Georgia"/>
           <w:sz w:val="20"/>
           <w:szCs w:val="20"/>
         </w:rPr>
@@ -1177,7 +1175,7 @@
       </w:r>
       <w:r>
         <w:rPr>
-          <w:rFonts w:ascii="Cambria" w:hAnsi="Cambria"/>
+          <w:rFonts w:ascii="Georgia" w:hAnsi="Georgia"/>
           <w:sz w:val="20"/>
           <w:szCs w:val="20"/>
         </w:rPr>
@@ -1185,7 +1183,7 @@
       </w:r>
       <w:r>
         <w:rPr>
-          <w:rFonts w:ascii="Cambria" w:hAnsi="Cambria"/>
+          <w:rFonts w:ascii="Georgia" w:hAnsi="Georgia"/>
           <w:sz w:val="20"/>
           <w:szCs w:val="20"/>
         </w:rPr>
@@ -1193,7 +1191,7 @@
       </w:r>
       <w:r>
         <w:rPr>
-          <w:rFonts w:ascii="Cambria" w:hAnsi="Cambria"/>
+          <w:rFonts w:ascii="Georgia" w:hAnsi="Georgia"/>
           <w:sz w:val="20"/>
           <w:szCs w:val="20"/>
         </w:rPr>
@@ -1202,7 +1200,7 @@
       <w:proofErr w:type="spellStart"/>
       <w:r>
         <w:rPr>
-          <w:rFonts w:ascii="Cambria" w:hAnsi="Cambria"/>
+          <w:rFonts w:ascii="Georgia" w:hAnsi="Georgia"/>
           <w:sz w:val="20"/>
           <w:szCs w:val="20"/>
         </w:rPr>
@@ -1211,7 +1209,7 @@
       <w:proofErr w:type="spellEnd"/>
       <w:r>
         <w:rPr>
-          <w:rFonts w:ascii="Cambria" w:hAnsi="Cambria"/>
+          <w:rFonts w:ascii="Georgia" w:hAnsi="Georgia"/>
           <w:sz w:val="20"/>
           <w:szCs w:val="20"/>
         </w:rPr>
@@ -1219,7 +1217,7 @@
       </w:r>
       <w:r>
         <w:rPr>
-          <w:rFonts w:ascii="Cambria" w:hAnsi="Cambria"/>
+          <w:rFonts w:ascii="Georgia" w:hAnsi="Georgia"/>
           <w:sz w:val="20"/>
           <w:szCs w:val="20"/>
         </w:rPr>
@@ -1227,7 +1225,7 @@
       </w:r>
       <w:r>
         <w:rPr>
-          <w:rFonts w:ascii="Cambria" w:hAnsi="Cambria"/>
+          <w:rFonts w:ascii="Georgia" w:hAnsi="Georgia"/>
           <w:sz w:val="20"/>
           <w:szCs w:val="20"/>
         </w:rPr>
@@ -1235,7 +1233,7 @@
       </w:r>
       <w:r>
         <w:rPr>
-          <w:rFonts w:ascii="Cambria" w:hAnsi="Cambria"/>
+          <w:rFonts w:ascii="Georgia" w:hAnsi="Georgia"/>
           <w:sz w:val="20"/>
           <w:szCs w:val="20"/>
         </w:rPr>
@@ -1243,7 +1241,7 @@
       </w:r>
       <w:r>
         <w:rPr>
-          <w:rFonts w:ascii="Cambria" w:hAnsi="Cambria"/>
+          <w:rFonts w:ascii="Georgia" w:hAnsi="Georgia"/>
           <w:sz w:val="20"/>
           <w:szCs w:val="20"/>
         </w:rPr>
@@ -1251,7 +1249,7 @@
       </w:r>
       <w:r>
         <w:rPr>
-          <w:rFonts w:ascii="Cambria" w:hAnsi="Cambria"/>
+          <w:rFonts w:ascii="Georgia" w:hAnsi="Georgia"/>
           <w:sz w:val="20"/>
           <w:szCs w:val="20"/>
         </w:rPr>
@@ -1267,14 +1265,14 @@
         </w:numPr>
         <w:spacing w:line="240" w:lineRule="exact"/>
         <w:rPr>
-          <w:rFonts w:ascii="Cambria" w:hAnsi="Cambria"/>
-          <w:sz w:val="20"/>
-          <w:szCs w:val="20"/>
-        </w:rPr>
-      </w:pPr>
-      <w:r>
-        <w:rPr>
-          <w:rFonts w:ascii="Cambria" w:hAnsi="Cambria"/>
+          <w:rFonts w:ascii="Georgia" w:hAnsi="Georgia"/>
+          <w:sz w:val="20"/>
+          <w:szCs w:val="20"/>
+        </w:rPr>
+      </w:pPr>
+      <w:r>
+        <w:rPr>
+          <w:rFonts w:ascii="Georgia" w:hAnsi="Georgia"/>
           <w:sz w:val="20"/>
           <w:szCs w:val="20"/>
         </w:rPr>
@@ -1282,7 +1280,7 @@
       </w:r>
       <w:r>
         <w:rPr>
-          <w:rFonts w:ascii="Cambria" w:hAnsi="Cambria"/>
+          <w:rFonts w:ascii="Georgia" w:hAnsi="Georgia"/>
           <w:sz w:val="20"/>
           <w:szCs w:val="20"/>
         </w:rPr>
@@ -1290,7 +1288,7 @@
       </w:r>
       <w:r>
         <w:rPr>
-          <w:rFonts w:ascii="Cambria" w:hAnsi="Cambria"/>
+          <w:rFonts w:ascii="Georgia" w:hAnsi="Georgia"/>
           <w:sz w:val="20"/>
           <w:szCs w:val="20"/>
         </w:rPr>
@@ -1298,7 +1296,7 @@
       </w:r>
       <w:r>
         <w:rPr>
-          <w:rFonts w:ascii="Cambria" w:hAnsi="Cambria"/>
+          <w:rFonts w:ascii="Georgia" w:hAnsi="Georgia"/>
           <w:sz w:val="20"/>
           <w:szCs w:val="20"/>
         </w:rPr>
@@ -1306,7 +1304,7 @@
       </w:r>
       <w:r>
         <w:rPr>
-          <w:rFonts w:ascii="Cambria" w:hAnsi="Cambria"/>
+          <w:rFonts w:ascii="Georgia" w:hAnsi="Georgia"/>
           <w:sz w:val="20"/>
           <w:szCs w:val="20"/>
         </w:rPr>
@@ -1314,7 +1312,7 @@
       </w:r>
       <w:r>
         <w:rPr>
-          <w:rFonts w:ascii="Cambria" w:hAnsi="Cambria"/>
+          <w:rFonts w:ascii="Georgia" w:hAnsi="Georgia"/>
           <w:sz w:val="20"/>
           <w:szCs w:val="20"/>
         </w:rPr>
@@ -1322,7 +1320,7 @@
       </w:r>
       <w:r>
         <w:rPr>
-          <w:rFonts w:ascii="Cambria" w:hAnsi="Cambria"/>
+          <w:rFonts w:ascii="Georgia" w:hAnsi="Georgia"/>
           <w:sz w:val="20"/>
           <w:szCs w:val="20"/>
         </w:rPr>
@@ -1331,7 +1329,7 @@
       <w:proofErr w:type="spellStart"/>
       <w:r>
         <w:rPr>
-          <w:rFonts w:ascii="Cambria" w:hAnsi="Cambria"/>
+          <w:rFonts w:ascii="Georgia" w:hAnsi="Georgia"/>
           <w:sz w:val="20"/>
           <w:szCs w:val="20"/>
         </w:rPr>
@@ -1340,7 +1338,7 @@
       <w:proofErr w:type="spellEnd"/>
       <w:r>
         <w:rPr>
-          <w:rFonts w:ascii="Cambria" w:hAnsi="Cambria"/>
+          <w:rFonts w:ascii="Georgia" w:hAnsi="Georgia"/>
           <w:sz w:val="20"/>
           <w:szCs w:val="20"/>
         </w:rPr>
@@ -1349,7 +1347,7 @@
       <w:proofErr w:type="spellStart"/>
       <w:r>
         <w:rPr>
-          <w:rFonts w:ascii="Cambria" w:hAnsi="Cambria"/>
+          <w:rFonts w:ascii="Georgia" w:hAnsi="Georgia"/>
           <w:sz w:val="20"/>
           <w:szCs w:val="20"/>
         </w:rPr>
@@ -1358,7 +1356,7 @@
       <w:proofErr w:type="spellEnd"/>
       <w:r>
         <w:rPr>
-          <w:rFonts w:ascii="Cambria" w:hAnsi="Cambria"/>
+          <w:rFonts w:ascii="Georgia" w:hAnsi="Georgia"/>
           <w:sz w:val="20"/>
           <w:szCs w:val="20"/>
         </w:rPr>
@@ -1366,7 +1364,7 @@
       </w:r>
       <w:r>
         <w:rPr>
-          <w:rFonts w:ascii="Cambria" w:hAnsi="Cambria"/>
+          <w:rFonts w:ascii="Georgia" w:hAnsi="Georgia"/>
           <w:sz w:val="20"/>
           <w:szCs w:val="20"/>
         </w:rPr>
@@ -1374,7 +1372,7 @@
       </w:r>
       <w:r>
         <w:rPr>
-          <w:rFonts w:ascii="Cambria" w:hAnsi="Cambria"/>
+          <w:rFonts w:ascii="Georgia" w:hAnsi="Georgia"/>
           <w:sz w:val="20"/>
           <w:szCs w:val="20"/>
         </w:rPr>
@@ -1382,15 +1380,25 @@
       </w:r>
       <w:r>
         <w:rPr>
-          <w:rFonts w:ascii="Cambria" w:hAnsi="Cambria"/>
-          <w:sz w:val="20"/>
-          <w:szCs w:val="20"/>
-        </w:rPr>
-        <w:t>in it used various</w:t>
-      </w:r>
-      <w:r>
-        <w:rPr>
-          <w:rFonts w:ascii="Cambria" w:hAnsi="Cambria"/>
+          <w:rFonts w:ascii="Georgia" w:hAnsi="Georgia"/>
+          <w:sz w:val="20"/>
+          <w:szCs w:val="20"/>
+        </w:rPr>
+        <w:t>in it used var</w:t>
+      </w:r>
+      <w:bookmarkStart w:id="0" w:name="_GoBack"/>
+      <w:bookmarkEnd w:id="0"/>
+      <w:r>
+        <w:rPr>
+          <w:rFonts w:ascii="Georgia" w:hAnsi="Georgia"/>
+          <w:sz w:val="20"/>
+          <w:szCs w:val="20"/>
+        </w:rPr>
+        <w:t>ious</w:t>
+      </w:r>
+      <w:r>
+        <w:rPr>
+          <w:rFonts w:ascii="Georgia" w:hAnsi="Georgia"/>
           <w:sz w:val="20"/>
           <w:szCs w:val="20"/>
         </w:rPr>
@@ -1398,7 +1406,7 @@
       </w:r>
       <w:r>
         <w:rPr>
-          <w:rFonts w:ascii="Cambria" w:hAnsi="Cambria"/>
+          <w:rFonts w:ascii="Georgia" w:hAnsi="Georgia"/>
           <w:sz w:val="20"/>
           <w:szCs w:val="20"/>
         </w:rPr>
@@ -1406,7 +1414,7 @@
       </w:r>
       <w:r>
         <w:rPr>
-          <w:rFonts w:ascii="Cambria" w:hAnsi="Cambria"/>
+          <w:rFonts w:ascii="Georgia" w:hAnsi="Georgia"/>
           <w:sz w:val="20"/>
           <w:szCs w:val="20"/>
         </w:rPr>
@@ -1414,7 +1422,7 @@
       </w:r>
       <w:r>
         <w:rPr>
-          <w:rFonts w:ascii="Cambria" w:hAnsi="Cambria"/>
+          <w:rFonts w:ascii="Georgia" w:hAnsi="Georgia"/>
           <w:sz w:val="20"/>
           <w:szCs w:val="20"/>
         </w:rPr>
@@ -1430,14 +1438,14 @@
         </w:numPr>
         <w:spacing w:line="240" w:lineRule="exact"/>
         <w:rPr>
-          <w:rFonts w:ascii="Cambria" w:hAnsi="Cambria"/>
-          <w:sz w:val="20"/>
-          <w:szCs w:val="20"/>
-        </w:rPr>
-      </w:pPr>
-      <w:r>
-        <w:rPr>
-          <w:rFonts w:ascii="Cambria" w:hAnsi="Cambria"/>
+          <w:rFonts w:ascii="Georgia" w:hAnsi="Georgia"/>
+          <w:sz w:val="20"/>
+          <w:szCs w:val="20"/>
+        </w:rPr>
+      </w:pPr>
+      <w:r>
+        <w:rPr>
+          <w:rFonts w:ascii="Georgia" w:hAnsi="Georgia"/>
           <w:sz w:val="20"/>
           <w:szCs w:val="20"/>
         </w:rPr>
@@ -1445,7 +1453,7 @@
       </w:r>
       <w:r>
         <w:rPr>
-          <w:rFonts w:ascii="Cambria" w:hAnsi="Cambria"/>
+          <w:rFonts w:ascii="Georgia" w:hAnsi="Georgia"/>
           <w:sz w:val="20"/>
           <w:szCs w:val="20"/>
         </w:rPr>
@@ -1454,7 +1462,7 @@
       <w:proofErr w:type="spellStart"/>
       <w:r>
         <w:rPr>
-          <w:rFonts w:ascii="Cambria" w:hAnsi="Cambria"/>
+          <w:rFonts w:ascii="Georgia" w:hAnsi="Georgia"/>
           <w:sz w:val="20"/>
           <w:szCs w:val="20"/>
         </w:rPr>
@@ -1463,7 +1471,7 @@
       <w:proofErr w:type="spellEnd"/>
       <w:r>
         <w:rPr>
-          <w:rFonts w:ascii="Cambria" w:hAnsi="Cambria"/>
+          <w:rFonts w:ascii="Georgia" w:hAnsi="Georgia"/>
           <w:sz w:val="20"/>
           <w:szCs w:val="20"/>
         </w:rPr>
@@ -1471,7 +1479,7 @@
       </w:r>
       <w:r>
         <w:rPr>
-          <w:rFonts w:ascii="Cambria" w:hAnsi="Cambria"/>
+          <w:rFonts w:ascii="Georgia" w:hAnsi="Georgia"/>
           <w:sz w:val="20"/>
           <w:szCs w:val="20"/>
         </w:rPr>
@@ -1479,7 +1487,7 @@
       </w:r>
       <w:r>
         <w:rPr>
-          <w:rFonts w:ascii="Cambria" w:hAnsi="Cambria"/>
+          <w:rFonts w:ascii="Georgia" w:hAnsi="Georgia"/>
           <w:sz w:val="20"/>
           <w:szCs w:val="20"/>
         </w:rPr>
@@ -1488,7 +1496,7 @@
       <w:proofErr w:type="spellStart"/>
       <w:r>
         <w:rPr>
-          <w:rFonts w:ascii="Cambria" w:hAnsi="Cambria"/>
+          <w:rFonts w:ascii="Georgia" w:hAnsi="Georgia"/>
           <w:sz w:val="20"/>
           <w:szCs w:val="20"/>
         </w:rPr>
@@ -1497,7 +1505,7 @@
       <w:proofErr w:type="spellEnd"/>
       <w:r>
         <w:rPr>
-          <w:rFonts w:ascii="Cambria" w:hAnsi="Cambria"/>
+          <w:rFonts w:ascii="Georgia" w:hAnsi="Georgia"/>
           <w:sz w:val="20"/>
           <w:szCs w:val="20"/>
         </w:rPr>
@@ -1505,7 +1513,7 @@
       </w:r>
       <w:r>
         <w:rPr>
-          <w:rFonts w:ascii="Cambria" w:hAnsi="Cambria"/>
+          <w:rFonts w:ascii="Georgia" w:hAnsi="Georgia"/>
           <w:sz w:val="20"/>
           <w:szCs w:val="20"/>
         </w:rPr>
@@ -1513,7 +1521,7 @@
       </w:r>
       <w:r>
         <w:rPr>
-          <w:rFonts w:ascii="Cambria" w:hAnsi="Cambria"/>
+          <w:rFonts w:ascii="Georgia" w:hAnsi="Georgia"/>
           <w:sz w:val="20"/>
           <w:szCs w:val="20"/>
         </w:rPr>
@@ -1527,22 +1535,20 @@
         </w:pBdr>
         <w:spacing w:line="280" w:lineRule="exact"/>
         <w:rPr>
-          <w:rFonts w:ascii="Cambria" w:hAnsi="Cambria"/>
+          <w:rFonts w:ascii="Georgia" w:hAnsi="Georgia"/>
           <w:sz w:val="24"/>
           <w:szCs w:val="24"/>
         </w:rPr>
       </w:pPr>
-      <w:bookmarkStart w:id="0" w:name="_GoBack"/>
-      <w:r>
-        <w:rPr>
-          <w:rFonts w:ascii="Cambria" w:hAnsi="Cambria"/>
+      <w:r>
+        <w:rPr>
+          <w:rFonts w:ascii="Georgia" w:hAnsi="Georgia"/>
           <w:sz w:val="24"/>
           <w:szCs w:val="24"/>
         </w:rPr>
         <w:t>Hobbies:</w:t>
       </w:r>
     </w:p>
-    <w:bookmarkEnd w:id="0"/>
     <w:p>
       <w:pPr>
         <w:pStyle w:val="ListParagraph"/>
@@ -1552,14 +1558,14 @@
         </w:numPr>
         <w:spacing w:line="240" w:lineRule="exact"/>
         <w:rPr>
-          <w:rFonts w:ascii="Cambria" w:hAnsi="Cambria"/>
-          <w:sz w:val="20"/>
-          <w:szCs w:val="20"/>
-        </w:rPr>
-      </w:pPr>
-      <w:r>
-        <w:rPr>
-          <w:rFonts w:ascii="Cambria" w:hAnsi="Cambria"/>
+          <w:rFonts w:ascii="Georgia" w:hAnsi="Georgia"/>
+          <w:sz w:val="20"/>
+          <w:szCs w:val="20"/>
+        </w:rPr>
+      </w:pPr>
+      <w:r>
+        <w:rPr>
+          <w:rFonts w:ascii="Georgia" w:hAnsi="Georgia"/>
           <w:sz w:val="20"/>
           <w:szCs w:val="20"/>
         </w:rPr>
@@ -1567,7 +1573,7 @@
       </w:r>
       <w:r>
         <w:rPr>
-          <w:rFonts w:ascii="Cambria" w:hAnsi="Cambria"/>
+          <w:rFonts w:ascii="Georgia" w:hAnsi="Georgia"/>
           <w:sz w:val="20"/>
           <w:szCs w:val="20"/>
         </w:rPr>
@@ -1575,7 +1581,7 @@
       </w:r>
       <w:r>
         <w:rPr>
-          <w:rFonts w:ascii="Cambria" w:hAnsi="Cambria"/>
+          <w:rFonts w:ascii="Georgia" w:hAnsi="Georgia"/>
           <w:sz w:val="20"/>
           <w:szCs w:val="20"/>
         </w:rPr>
@@ -1584,7 +1590,7 @@
       <w:proofErr w:type="spellStart"/>
       <w:r>
         <w:rPr>
-          <w:rFonts w:ascii="Cambria" w:hAnsi="Cambria"/>
+          <w:rFonts w:ascii="Georgia" w:hAnsi="Georgia"/>
           <w:sz w:val="20"/>
           <w:szCs w:val="20"/>
         </w:rPr>
@@ -1593,7 +1599,7 @@
       <w:proofErr w:type="spellEnd"/>
       <w:r>
         <w:rPr>
-          <w:rFonts w:ascii="Cambria" w:hAnsi="Cambria"/>
+          <w:rFonts w:ascii="Georgia" w:hAnsi="Georgia"/>
           <w:sz w:val="20"/>
           <w:szCs w:val="20"/>
         </w:rPr>
@@ -1601,7 +1607,7 @@
       </w:r>
       <w:r>
         <w:rPr>
-          <w:rFonts w:ascii="Cambria" w:hAnsi="Cambria"/>
+          <w:rFonts w:ascii="Georgia" w:hAnsi="Georgia"/>
           <w:sz w:val="20"/>
           <w:szCs w:val="20"/>
         </w:rPr>
@@ -1609,7 +1615,7 @@
       </w:r>
       <w:r>
         <w:rPr>
-          <w:rFonts w:ascii="Cambria" w:hAnsi="Cambria"/>
+          <w:rFonts w:ascii="Georgia" w:hAnsi="Georgia"/>
           <w:sz w:val="20"/>
           <w:szCs w:val="20"/>
         </w:rPr>
@@ -1617,7 +1623,7 @@
       </w:r>
       <w:r>
         <w:rPr>
-          <w:rFonts w:ascii="Cambria" w:hAnsi="Cambria"/>
+          <w:rFonts w:ascii="Georgia" w:hAnsi="Georgia"/>
           <w:sz w:val="20"/>
           <w:szCs w:val="20"/>
         </w:rPr>
@@ -1625,7 +1631,7 @@
       </w:r>
       <w:r>
         <w:rPr>
-          <w:rFonts w:ascii="Cambria" w:hAnsi="Cambria"/>
+          <w:rFonts w:ascii="Georgia" w:hAnsi="Georgia"/>
           <w:sz w:val="20"/>
           <w:szCs w:val="20"/>
         </w:rPr>
@@ -1633,7 +1639,7 @@
       </w:r>
       <w:r>
         <w:rPr>
-          <w:rFonts w:ascii="Cambria" w:hAnsi="Cambria"/>
+          <w:rFonts w:ascii="Georgia" w:hAnsi="Georgia"/>
           <w:sz w:val="20"/>
           <w:szCs w:val="20"/>
         </w:rPr>
@@ -1649,14 +1655,14 @@
         </w:numPr>
         <w:spacing w:line="240" w:lineRule="exact"/>
         <w:rPr>
-          <w:rFonts w:ascii="Cambria" w:hAnsi="Cambria"/>
+          <w:rFonts w:ascii="Georgia" w:hAnsi="Georgia"/>
           <w:sz w:val="18"/>
           <w:szCs w:val="18"/>
         </w:rPr>
       </w:pPr>
       <w:r>
         <w:rPr>
-          <w:rFonts w:ascii="Cambria" w:hAnsi="Cambria"/>
+          <w:rFonts w:ascii="Georgia" w:hAnsi="Georgia"/>
           <w:sz w:val="20"/>
           <w:szCs w:val="20"/>
         </w:rPr>
@@ -1664,7 +1670,7 @@
       </w:r>
       <w:r>
         <w:rPr>
-          <w:rFonts w:ascii="Cambria" w:hAnsi="Cambria"/>
+          <w:rFonts w:ascii="Georgia" w:hAnsi="Georgia"/>
           <w:sz w:val="20"/>
           <w:szCs w:val="20"/>
         </w:rPr>
@@ -1672,7 +1678,7 @@
       </w:r>
       <w:r>
         <w:rPr>
-          <w:rFonts w:ascii="Cambria" w:hAnsi="Cambria"/>
+          <w:rFonts w:ascii="Georgia" w:hAnsi="Georgia"/>
           <w:sz w:val="20"/>
           <w:szCs w:val="20"/>
         </w:rPr>
@@ -1680,7 +1686,7 @@
       </w:r>
       <w:r>
         <w:rPr>
-          <w:rFonts w:ascii="Cambria" w:hAnsi="Cambria"/>
+          <w:rFonts w:ascii="Georgia" w:hAnsi="Georgia"/>
           <w:sz w:val="20"/>
           <w:szCs w:val="20"/>
         </w:rPr>
@@ -1688,7 +1694,7 @@
       </w:r>
       <w:r>
         <w:rPr>
-          <w:rFonts w:ascii="Cambria" w:hAnsi="Cambria"/>
+          <w:rFonts w:ascii="Georgia" w:hAnsi="Georgia"/>
           <w:sz w:val="20"/>
           <w:szCs w:val="20"/>
         </w:rPr>
@@ -1696,7 +1702,7 @@
       </w:r>
       <w:r>
         <w:rPr>
-          <w:rFonts w:ascii="Cambria" w:hAnsi="Cambria"/>
+          <w:rFonts w:ascii="Georgia" w:hAnsi="Georgia"/>
           <w:sz w:val="20"/>
           <w:szCs w:val="20"/>
         </w:rPr>
@@ -1704,7 +1710,7 @@
       </w:r>
       <w:r>
         <w:rPr>
-          <w:rFonts w:ascii="Cambria" w:hAnsi="Cambria"/>
+          <w:rFonts w:ascii="Georgia" w:hAnsi="Georgia"/>
           <w:sz w:val="20"/>
           <w:szCs w:val="20"/>
         </w:rPr>
@@ -3988,7 +3994,7 @@
 </file>
 
 <file path=customXml/itemProps1.xml><?xml version="1.0" encoding="utf-8"?>
-<ds:datastoreItem xmlns:ds="http://schemas.openxmlformats.org/officeDocument/2006/customXml" ds:itemID="{929624D1-3E3B-4BB2-9FCE-1CA52A971C6A}">
+<ds:datastoreItem xmlns:ds="http://schemas.openxmlformats.org/officeDocument/2006/customXml" ds:itemID="{69471C18-7D4E-4E2A-8251-B8F942E64082}">
   <ds:schemaRefs>
     <ds:schemaRef ds:uri="http://schemas.openxmlformats.org/officeDocument/2006/bibliography"/>
   </ds:schemaRefs>

</xml_diff>

<commit_message>
Change bullet point layout
</commit_message>
<xml_diff>
--- a/Armand-CV.docx
+++ b/Armand-CV.docx
@@ -170,6 +170,7 @@
           <w:numId w:val="1"/>
         </w:numPr>
         <w:spacing w:line="240" w:lineRule="exact"/>
+        <w:ind w:left="0" w:hanging="180"/>
         <w:rPr>
           <w:rFonts w:ascii="Georgia" w:hAnsi="Georgia"/>
           <w:sz w:val="20"/>
@@ -257,6 +258,7 @@
           <w:numId w:val="1"/>
         </w:numPr>
         <w:spacing w:line="240" w:lineRule="exact"/>
+        <w:ind w:left="0" w:hanging="180"/>
         <w:rPr>
           <w:rFonts w:ascii="Georgia" w:hAnsi="Georgia"/>
           <w:sz w:val="20"/>
@@ -429,6 +431,7 @@
           <w:numId w:val="4"/>
         </w:numPr>
         <w:spacing w:line="240" w:lineRule="exact"/>
+        <w:ind w:left="0" w:hanging="180"/>
         <w:rPr>
           <w:rFonts w:ascii="Georgia" w:hAnsi="Georgia"/>
           <w:sz w:val="20"/>
@@ -537,6 +540,7 @@
           <w:numId w:val="6"/>
         </w:numPr>
         <w:spacing w:line="240" w:lineRule="exact"/>
+        <w:ind w:left="0" w:hanging="180"/>
         <w:rPr>
           <w:rFonts w:ascii="Georgia" w:hAnsi="Georgia"/>
           <w:sz w:val="20"/>
@@ -576,6 +580,7 @@
           <w:numId w:val="6"/>
         </w:numPr>
         <w:spacing w:line="240" w:lineRule="exact"/>
+        <w:ind w:left="0" w:hanging="180"/>
         <w:rPr>
           <w:rFonts w:ascii="Georgia" w:hAnsi="Georgia"/>
           <w:sz w:val="20"/>
@@ -607,6 +612,7 @@
           <w:numId w:val="6"/>
         </w:numPr>
         <w:spacing w:line="240" w:lineRule="exact"/>
+        <w:ind w:left="0" w:hanging="180"/>
         <w:rPr>
           <w:rFonts w:ascii="Georgia" w:hAnsi="Georgia"/>
           <w:sz w:val="20"/>
@@ -659,6 +665,7 @@
           <w:numId w:val="4"/>
         </w:numPr>
         <w:spacing w:line="240" w:lineRule="exact"/>
+        <w:ind w:left="0" w:hanging="180"/>
         <w:rPr>
           <w:rFonts w:ascii="Georgia" w:hAnsi="Georgia"/>
           <w:sz w:val="20"/>
@@ -698,6 +705,7 @@
           <w:numId w:val="4"/>
         </w:numPr>
         <w:spacing w:line="240" w:lineRule="exact"/>
+        <w:ind w:left="0" w:hanging="180"/>
         <w:rPr>
           <w:rFonts w:ascii="Georgia" w:hAnsi="Georgia"/>
           <w:sz w:val="20"/>
@@ -729,6 +737,7 @@
           <w:numId w:val="4"/>
         </w:numPr>
         <w:spacing w:line="240" w:lineRule="exact"/>
+        <w:ind w:left="0" w:hanging="180"/>
         <w:rPr>
           <w:rFonts w:ascii="Georgia" w:hAnsi="Georgia"/>
           <w:sz w:val="20"/>
@@ -776,6 +785,7 @@
           <w:numId w:val="4"/>
         </w:numPr>
         <w:spacing w:line="240" w:lineRule="exact"/>
+        <w:ind w:left="0" w:hanging="180"/>
         <w:rPr>
           <w:rFonts w:ascii="Georgia" w:hAnsi="Georgia"/>
           <w:sz w:val="20"/>
@@ -843,6 +853,8 @@
         </w:rPr>
         <w:t>Skills:</w:t>
       </w:r>
+      <w:bookmarkStart w:id="0" w:name="_GoBack"/>
+      <w:bookmarkEnd w:id="0"/>
     </w:p>
     <w:p>
       <w:pPr>
@@ -852,6 +864,7 @@
           <w:numId w:val="9"/>
         </w:numPr>
         <w:spacing w:line="240" w:lineRule="exact"/>
+        <w:ind w:left="0" w:hanging="180"/>
         <w:rPr>
           <w:rFonts w:ascii="Georgia" w:hAnsi="Georgia"/>
           <w:sz w:val="20"/>
@@ -971,6 +984,7 @@
           <w:numId w:val="9"/>
         </w:numPr>
         <w:spacing w:line="240" w:lineRule="exact"/>
+        <w:ind w:left="0" w:hanging="180"/>
         <w:rPr>
           <w:rFonts w:ascii="Georgia" w:hAnsi="Georgia"/>
           <w:sz w:val="20"/>
@@ -1012,6 +1026,7 @@
           <w:numId w:val="9"/>
         </w:numPr>
         <w:spacing w:line="240" w:lineRule="exact"/>
+        <w:ind w:left="0" w:hanging="180"/>
         <w:rPr>
           <w:rFonts w:ascii="Georgia" w:hAnsi="Georgia"/>
           <w:sz w:val="20"/>
@@ -1043,6 +1058,7 @@
           <w:numId w:val="9"/>
         </w:numPr>
         <w:spacing w:line="240" w:lineRule="exact"/>
+        <w:ind w:left="0" w:hanging="180"/>
         <w:rPr>
           <w:rFonts w:ascii="Georgia" w:hAnsi="Georgia"/>
           <w:sz w:val="20"/>
@@ -1119,6 +1135,7 @@
           <w:numId w:val="12"/>
         </w:numPr>
         <w:spacing w:line="240" w:lineRule="exact"/>
+        <w:ind w:left="0" w:hanging="180"/>
         <w:rPr>
           <w:rFonts w:ascii="Georgia" w:hAnsi="Georgia"/>
           <w:sz w:val="20"/>
@@ -1264,6 +1281,7 @@
           <w:numId w:val="12"/>
         </w:numPr>
         <w:spacing w:line="240" w:lineRule="exact"/>
+        <w:ind w:left="0" w:hanging="180"/>
         <w:rPr>
           <w:rFonts w:ascii="Georgia" w:hAnsi="Georgia"/>
           <w:sz w:val="20"/>
@@ -1384,17 +1402,7 @@
           <w:sz w:val="20"/>
           <w:szCs w:val="20"/>
         </w:rPr>
-        <w:t>in it used var</w:t>
-      </w:r>
-      <w:bookmarkStart w:id="0" w:name="_GoBack"/>
-      <w:bookmarkEnd w:id="0"/>
-      <w:r>
-        <w:rPr>
-          <w:rFonts w:ascii="Georgia" w:hAnsi="Georgia"/>
-          <w:sz w:val="20"/>
-          <w:szCs w:val="20"/>
-        </w:rPr>
-        <w:t>ious</w:t>
+        <w:t>in it used various</w:t>
       </w:r>
       <w:r>
         <w:rPr>
@@ -1437,6 +1445,7 @@
           <w:numId w:val="12"/>
         </w:numPr>
         <w:spacing w:line="240" w:lineRule="exact"/>
+        <w:ind w:left="0" w:hanging="180"/>
         <w:rPr>
           <w:rFonts w:ascii="Georgia" w:hAnsi="Georgia"/>
           <w:sz w:val="20"/>
@@ -1557,6 +1566,7 @@
           <w:numId w:val="13"/>
         </w:numPr>
         <w:spacing w:line="240" w:lineRule="exact"/>
+        <w:ind w:left="0" w:hanging="180"/>
         <w:rPr>
           <w:rFonts w:ascii="Georgia" w:hAnsi="Georgia"/>
           <w:sz w:val="20"/>
@@ -1654,6 +1664,7 @@
           <w:numId w:val="13"/>
         </w:numPr>
         <w:spacing w:line="240" w:lineRule="exact"/>
+        <w:ind w:left="0" w:hanging="180"/>
         <w:rPr>
           <w:rFonts w:ascii="Georgia" w:hAnsi="Georgia"/>
           <w:sz w:val="18"/>
@@ -3994,7 +4005,7 @@
 </file>
 
 <file path=customXml/itemProps1.xml><?xml version="1.0" encoding="utf-8"?>
-<ds:datastoreItem xmlns:ds="http://schemas.openxmlformats.org/officeDocument/2006/customXml" ds:itemID="{69471C18-7D4E-4E2A-8251-B8F942E64082}">
+<ds:datastoreItem xmlns:ds="http://schemas.openxmlformats.org/officeDocument/2006/customXml" ds:itemID="{C0F5FDF9-8192-43A3-9996-9D2451F62A43}">
   <ds:schemaRefs>
     <ds:schemaRef ds:uri="http://schemas.openxmlformats.org/officeDocument/2006/bibliography"/>
   </ds:schemaRefs>

</xml_diff>

<commit_message>
Correct name, chronology fix, spelling and grammar
</commit_message>
<xml_diff>
--- a/Armand-CV.docx
+++ b/Armand-CV.docx
@@ -1,6 +1,6 @@
 
 <file path=word/document.xml><?xml version="1.0" encoding="utf-8"?>
-<w:document xmlns:wpc="http://schemas.microsoft.com/office/word/2010/wordprocessingCanvas" xmlns:cx="http://schemas.microsoft.com/office/drawing/2014/chartex" xmlns:cx1="http://schemas.microsoft.com/office/drawing/2015/9/8/chartex" xmlns:cx2="http://schemas.microsoft.com/office/drawing/2015/10/21/chartex" xmlns:cx3="http://schemas.microsoft.com/office/drawing/2016/5/9/chartex" xmlns:cx4="http://schemas.microsoft.com/office/drawing/2016/5/10/chartex" xmlns:cx5="http://schemas.microsoft.com/office/drawing/2016/5/11/chartex" xmlns:mc="http://schemas.openxmlformats.org/markup-compatibility/2006" xmlns:o="urn:schemas-microsoft-com:office:office" xmlns:r="http://schemas.openxmlformats.org/officeDocument/2006/relationships" xmlns:m="http://schemas.openxmlformats.org/officeDocument/2006/math" xmlns:v="urn:schemas-microsoft-com:vml" xmlns:wp14="http://schemas.microsoft.com/office/word/2010/wordprocessingDrawing" xmlns:wp="http://schemas.openxmlformats.org/drawingml/2006/wordprocessingDrawing" xmlns:w10="urn:schemas-microsoft-com:office:word" xmlns:w="http://schemas.openxmlformats.org/wordprocessingml/2006/main" xmlns:w14="http://schemas.microsoft.com/office/word/2010/wordml" xmlns:w15="http://schemas.microsoft.com/office/word/2012/wordml" xmlns:w16se="http://schemas.microsoft.com/office/word/2015/wordml/symex" xmlns:wpg="http://schemas.microsoft.com/office/word/2010/wordprocessingGroup" xmlns:wpi="http://schemas.microsoft.com/office/word/2010/wordprocessingInk" xmlns:wne="http://schemas.microsoft.com/office/word/2006/wordml" xmlns:wps="http://schemas.microsoft.com/office/word/2010/wordprocessingShape" mc:Ignorable="w14 w15 w16se wp14">
+<w:document xmlns:wpc="http://schemas.microsoft.com/office/word/2010/wordprocessingCanvas" xmlns:cx="http://schemas.microsoft.com/office/drawing/2014/chartex" xmlns:cx1="http://schemas.microsoft.com/office/drawing/2015/9/8/chartex" xmlns:cx2="http://schemas.microsoft.com/office/drawing/2015/10/21/chartex" xmlns:cx3="http://schemas.microsoft.com/office/drawing/2016/5/9/chartex" xmlns:cx4="http://schemas.microsoft.com/office/drawing/2016/5/10/chartex" xmlns:cx5="http://schemas.microsoft.com/office/drawing/2016/5/11/chartex" xmlns:cx6="http://schemas.microsoft.com/office/drawing/2016/5/12/chartex" xmlns:cx7="http://schemas.microsoft.com/office/drawing/2016/5/13/chartex" xmlns:cx8="http://schemas.microsoft.com/office/drawing/2016/5/14/chartex" xmlns:mc="http://schemas.openxmlformats.org/markup-compatibility/2006" xmlns:aink="http://schemas.microsoft.com/office/drawing/2016/ink" xmlns:o="urn:schemas-microsoft-com:office:office" xmlns:r="http://schemas.openxmlformats.org/officeDocument/2006/relationships" xmlns:m="http://schemas.openxmlformats.org/officeDocument/2006/math" xmlns:v="urn:schemas-microsoft-com:vml" xmlns:wp14="http://schemas.microsoft.com/office/word/2010/wordprocessingDrawing" xmlns:wp="http://schemas.openxmlformats.org/drawingml/2006/wordprocessingDrawing" xmlns:w10="urn:schemas-microsoft-com:office:word" xmlns:w="http://schemas.openxmlformats.org/wordprocessingml/2006/main" xmlns:w14="http://schemas.microsoft.com/office/word/2010/wordml" xmlns:w15="http://schemas.microsoft.com/office/word/2012/wordml" xmlns:w16se="http://schemas.microsoft.com/office/word/2015/wordml/symex" xmlns:wpg="http://schemas.microsoft.com/office/word/2010/wordprocessingGroup" xmlns:wpi="http://schemas.microsoft.com/office/word/2010/wordprocessingInk" xmlns:wne="http://schemas.microsoft.com/office/word/2006/wordml" xmlns:wps="http://schemas.microsoft.com/office/word/2010/wordprocessingShape" mc:Ignorable="w14 w15 w16se wp14">
   <w:body>
     <w:p>
       <w:pPr>
@@ -21,7 +21,15 @@
           <w:sz w:val="56"/>
           <w:szCs w:val="56"/>
         </w:rPr>
-        <w:t>Armand Petru Bancila</w:t>
+        <w:t>Petru-Armand</w:t>
+      </w:r>
+      <w:r>
+        <w:rPr>
+          <w:rFonts w:ascii="Georgia" w:hAnsi="Georgia"/>
+          <w:sz w:val="56"/>
+          <w:szCs w:val="56"/>
+        </w:rPr>
+        <w:t xml:space="preserve"> Bancila</w:t>
       </w:r>
     </w:p>
     <w:p>
@@ -319,71 +327,31 @@
           <w:sz w:val="20"/>
           <w:szCs w:val="20"/>
         </w:rPr>
-        <w:t xml:space="preserve">: Mathematics, </w:t>
-      </w:r>
-      <w:r>
-        <w:rPr>
-          <w:rFonts w:ascii="Georgia" w:hAnsi="Georgia"/>
-          <w:sz w:val="20"/>
-          <w:szCs w:val="20"/>
-        </w:rPr>
-        <w:t>Informatics, and English Intensive</w:t>
-      </w:r>
-      <w:r>
-        <w:rPr>
-          <w:rFonts w:ascii="Georgia" w:hAnsi="Georgia"/>
-          <w:sz w:val="20"/>
-          <w:szCs w:val="20"/>
-        </w:rPr>
-        <w:t>.</w:t>
-      </w:r>
-      <w:r>
-        <w:rPr>
-          <w:rFonts w:ascii="Georgia" w:hAnsi="Georgia"/>
-          <w:sz w:val="20"/>
-          <w:szCs w:val="20"/>
-        </w:rPr>
-        <w:t xml:space="preserve"> I have received a 9.4 out of 10 on the </w:t>
-      </w:r>
-      <w:r>
-        <w:rPr>
-          <w:rFonts w:ascii="Georgia" w:hAnsi="Georgia"/>
-          <w:sz w:val="20"/>
-          <w:szCs w:val="20"/>
-        </w:rPr>
-        <w:t>Baccalaureate</w:t>
-      </w:r>
-      <w:r>
-        <w:rPr>
-          <w:rFonts w:ascii="Georgia" w:hAnsi="Georgia"/>
-          <w:sz w:val="20"/>
-          <w:szCs w:val="20"/>
-        </w:rPr>
-        <w:t xml:space="preserve"> exam, the equivalent in UCAS points is 320 – 340 points. I had 9.85 out of 10 in</w:t>
-      </w:r>
-      <w:r>
-        <w:rPr>
-          <w:rFonts w:ascii="Georgia" w:hAnsi="Georgia"/>
-          <w:sz w:val="20"/>
-          <w:szCs w:val="20"/>
-        </w:rPr>
-        <w:t xml:space="preserve"> the</w:t>
-      </w:r>
-      <w:r>
-        <w:rPr>
-          <w:rFonts w:ascii="Georgia" w:hAnsi="Georgia"/>
-          <w:sz w:val="20"/>
-          <w:szCs w:val="20"/>
-        </w:rPr>
-        <w:t xml:space="preserve"> Mathematics</w:t>
-      </w:r>
-      <w:r>
-        <w:rPr>
-          <w:rFonts w:ascii="Georgia" w:hAnsi="Georgia"/>
-          <w:sz w:val="20"/>
-          <w:szCs w:val="20"/>
-        </w:rPr>
-        <w:t xml:space="preserve"> exam</w:t>
+        <w:t>: Mathematics</w:t>
+      </w:r>
+      <w:r>
+        <w:rPr>
+          <w:rFonts w:ascii="Georgia" w:hAnsi="Georgia"/>
+          <w:sz w:val="20"/>
+          <w:szCs w:val="20"/>
+        </w:rPr>
+        <w:t xml:space="preserve"> –</w:t>
+      </w:r>
+      <w:r>
+        <w:rPr>
+          <w:rFonts w:ascii="Georgia" w:hAnsi="Georgia"/>
+          <w:sz w:val="20"/>
+          <w:szCs w:val="20"/>
+        </w:rPr>
+        <w:t xml:space="preserve"> </w:t>
+      </w:r>
+      <w:r>
+        <w:rPr>
+          <w:rFonts w:ascii="Georgia" w:hAnsi="Georgia"/>
+          <w:sz w:val="20"/>
+          <w:szCs w:val="20"/>
+        </w:rPr>
+        <w:t>Informatics</w:t>
       </w:r>
       <w:r>
         <w:rPr>
@@ -553,15 +521,7 @@
           <w:sz w:val="20"/>
           <w:szCs w:val="20"/>
         </w:rPr>
-        <w:t>2014</w:t>
-      </w:r>
-      <w:r>
-        <w:rPr>
-          <w:rFonts w:ascii="Georgia" w:hAnsi="Georgia"/>
-          <w:sz w:val="20"/>
-          <w:szCs w:val="20"/>
-        </w:rPr>
-        <w:t>: CISCO IT Essentials</w:t>
+        <w:t>2015: Cambridge English: Advanced (CAE): Level C (C1)</w:t>
       </w:r>
       <w:r>
         <w:rPr>
@@ -593,7 +553,7 @@
           <w:sz w:val="20"/>
           <w:szCs w:val="20"/>
         </w:rPr>
-        <w:t>2015: Cambridge English: Advanced (CAE): Level C (C1)</w:t>
+        <w:t>2015: IELTS: 7.5 (C1)</w:t>
       </w:r>
       <w:r>
         <w:rPr>
@@ -625,15 +585,7 @@
           <w:sz w:val="20"/>
           <w:szCs w:val="20"/>
         </w:rPr>
-        <w:t>2015: IELTS: 7.5 (C1)</w:t>
-      </w:r>
-      <w:r>
-        <w:rPr>
-          <w:rFonts w:ascii="Georgia" w:hAnsi="Georgia"/>
-          <w:sz w:val="20"/>
-          <w:szCs w:val="20"/>
-        </w:rPr>
-        <w:t>.</w:t>
+        <w:t>2014: CISCO IT Essentials.</w:t>
       </w:r>
     </w:p>
     <w:p>
@@ -750,7 +702,15 @@
           <w:sz w:val="20"/>
           <w:szCs w:val="20"/>
         </w:rPr>
-        <w:t>French -</w:t>
+        <w:t xml:space="preserve">French </w:t>
+      </w:r>
+      <w:r>
+        <w:rPr>
+          <w:rFonts w:ascii="Georgia" w:hAnsi="Georgia"/>
+          <w:sz w:val="20"/>
+          <w:szCs w:val="20"/>
+        </w:rPr>
+        <w:t>–</w:t>
       </w:r>
       <w:r>
         <w:rPr>
@@ -766,7 +726,7 @@
           <w:sz w:val="20"/>
           <w:szCs w:val="20"/>
         </w:rPr>
-        <w:t>Pre-intermediate</w:t>
+        <w:t>Beginner</w:t>
       </w:r>
       <w:r>
         <w:rPr>
@@ -853,8 +813,6 @@
         </w:rPr>
         <w:t>Skills:</w:t>
       </w:r>
-      <w:bookmarkStart w:id="0" w:name="_GoBack"/>
-      <w:bookmarkEnd w:id="0"/>
     </w:p>
     <w:p>
       <w:pPr>
@@ -877,7 +835,23 @@
           <w:sz w:val="20"/>
           <w:szCs w:val="20"/>
         </w:rPr>
-        <w:t xml:space="preserve">Java: have done multiple team projects with it and IntelliJ, </w:t>
+        <w:t xml:space="preserve">Java: multiple team projects </w:t>
+      </w:r>
+      <w:r>
+        <w:rPr>
+          <w:rFonts w:ascii="Georgia" w:hAnsi="Georgia"/>
+          <w:sz w:val="20"/>
+          <w:szCs w:val="20"/>
+        </w:rPr>
+        <w:t>written in it</w:t>
+      </w:r>
+      <w:r>
+        <w:rPr>
+          <w:rFonts w:ascii="Georgia" w:hAnsi="Georgia"/>
+          <w:sz w:val="20"/>
+          <w:szCs w:val="20"/>
+        </w:rPr>
+        <w:t xml:space="preserve"> and IntelliJ, </w:t>
       </w:r>
       <w:proofErr w:type="spellStart"/>
       <w:r>
@@ -903,25 +877,7 @@
           <w:sz w:val="20"/>
           <w:szCs w:val="20"/>
         </w:rPr>
-        <w:t xml:space="preserve">, </w:t>
-      </w:r>
-      <w:proofErr w:type="spellStart"/>
-      <w:r>
-        <w:rPr>
-          <w:rFonts w:ascii="Georgia" w:hAnsi="Georgia"/>
-          <w:sz w:val="20"/>
-          <w:szCs w:val="20"/>
-        </w:rPr>
-        <w:t>Mockito</w:t>
-      </w:r>
-      <w:proofErr w:type="spellEnd"/>
-      <w:r>
-        <w:rPr>
-          <w:rFonts w:ascii="Georgia" w:hAnsi="Georgia"/>
-          <w:sz w:val="20"/>
-          <w:szCs w:val="20"/>
-        </w:rPr>
-        <w:t xml:space="preserve"> and JUnit </w:t>
+        <w:t xml:space="preserve">, Mockito and JUnit </w:t>
       </w:r>
       <w:r>
         <w:rPr>
@@ -937,43 +893,23 @@
           <w:sz w:val="20"/>
           <w:szCs w:val="20"/>
         </w:rPr>
-        <w:t xml:space="preserve">and some other APIs where I used </w:t>
-      </w:r>
-      <w:proofErr w:type="spellStart"/>
-      <w:r>
-        <w:rPr>
-          <w:rFonts w:ascii="Georgia" w:hAnsi="Georgia"/>
-          <w:sz w:val="20"/>
-          <w:szCs w:val="20"/>
-        </w:rPr>
-        <w:t>Git</w:t>
-      </w:r>
-      <w:proofErr w:type="spellEnd"/>
-      <w:r>
-        <w:rPr>
-          <w:rFonts w:ascii="Georgia" w:hAnsi="Georgia"/>
-          <w:sz w:val="20"/>
-          <w:szCs w:val="20"/>
-        </w:rPr>
-        <w:t xml:space="preserve"> and </w:t>
-      </w:r>
-      <w:proofErr w:type="spellStart"/>
-      <w:r>
-        <w:rPr>
-          <w:rFonts w:ascii="Georgia" w:hAnsi="Georgia"/>
-          <w:sz w:val="20"/>
-          <w:szCs w:val="20"/>
-        </w:rPr>
-        <w:t>Github</w:t>
-      </w:r>
-      <w:proofErr w:type="spellEnd"/>
-      <w:r>
-        <w:rPr>
-          <w:rFonts w:ascii="Georgia" w:hAnsi="Georgia"/>
-          <w:sz w:val="20"/>
-          <w:szCs w:val="20"/>
-        </w:rPr>
-        <w:t xml:space="preserve"> / Bitbucket for VCS.</w:t>
+        <w:t>and some other APIs where I used Git and Git</w:t>
+      </w:r>
+      <w:r>
+        <w:rPr>
+          <w:rFonts w:ascii="Georgia" w:hAnsi="Georgia"/>
+          <w:sz w:val="20"/>
+          <w:szCs w:val="20"/>
+        </w:rPr>
+        <w:t>H</w:t>
+      </w:r>
+      <w:r>
+        <w:rPr>
+          <w:rFonts w:ascii="Georgia" w:hAnsi="Georgia"/>
+          <w:sz w:val="20"/>
+          <w:szCs w:val="20"/>
+        </w:rPr>
+        <w:t>ub / Bitbucket for VCS.</w:t>
       </w:r>
     </w:p>
     <w:p>
@@ -997,18 +933,32 @@
           <w:sz w:val="20"/>
           <w:szCs w:val="20"/>
         </w:rPr>
-        <w:t xml:space="preserve">Scala, C++, HTML + CSS + Bootstrap + </w:t>
-      </w:r>
-      <w:proofErr w:type="spellStart"/>
-      <w:r>
-        <w:rPr>
-          <w:rFonts w:ascii="Georgia" w:hAnsi="Georgia"/>
-          <w:sz w:val="20"/>
-          <w:szCs w:val="20"/>
-        </w:rPr>
-        <w:t>Javascript</w:t>
-      </w:r>
-      <w:proofErr w:type="spellEnd"/>
+        <w:t>Scala, C++, HTML + CSS + Bootstrap + Java</w:t>
+      </w:r>
+      <w:r>
+        <w:rPr>
+          <w:rFonts w:ascii="Georgia" w:hAnsi="Georgia"/>
+          <w:sz w:val="20"/>
+          <w:szCs w:val="20"/>
+        </w:rPr>
+        <w:t>S</w:t>
+      </w:r>
+      <w:r>
+        <w:rPr>
+          <w:rFonts w:ascii="Georgia" w:hAnsi="Georgia"/>
+          <w:sz w:val="20"/>
+          <w:szCs w:val="20"/>
+        </w:rPr>
+        <w:t>cript</w:t>
+      </w:r>
+      <w:r>
+        <w:rPr>
+          <w:rFonts w:ascii="Georgia" w:hAnsi="Georgia"/>
+          <w:sz w:val="20"/>
+          <w:szCs w:val="20"/>
+        </w:rPr>
+        <w:t xml:space="preserve"> + Angular</w:t>
+      </w:r>
       <w:r>
         <w:rPr>
           <w:rFonts w:ascii="Georgia" w:hAnsi="Georgia"/>
@@ -1039,15 +989,87 @@
           <w:sz w:val="20"/>
           <w:szCs w:val="20"/>
         </w:rPr>
-        <w:t>Software Engineering: have used Agile methodologies f</w:t>
-      </w:r>
-      <w:r>
-        <w:rPr>
-          <w:rFonts w:ascii="Georgia" w:hAnsi="Georgia"/>
-          <w:sz w:val="20"/>
-          <w:szCs w:val="20"/>
-        </w:rPr>
-        <w:t>or project planning. Kanban, XP and I have used my knowledge about software processes, architecture and design to my projects.</w:t>
+        <w:t xml:space="preserve">Software Engineering: </w:t>
+      </w:r>
+      <w:r>
+        <w:rPr>
+          <w:rFonts w:ascii="Georgia" w:hAnsi="Georgia"/>
+          <w:sz w:val="20"/>
+          <w:szCs w:val="20"/>
+        </w:rPr>
+        <w:t>familiar with</w:t>
+      </w:r>
+      <w:r>
+        <w:rPr>
+          <w:rFonts w:ascii="Georgia" w:hAnsi="Georgia"/>
+          <w:sz w:val="20"/>
+          <w:szCs w:val="20"/>
+        </w:rPr>
+        <w:t xml:space="preserve"> Agile methodologies f</w:t>
+      </w:r>
+      <w:r>
+        <w:rPr>
+          <w:rFonts w:ascii="Georgia" w:hAnsi="Georgia"/>
+          <w:sz w:val="20"/>
+          <w:szCs w:val="20"/>
+        </w:rPr>
+        <w:t>or project planning, such as Kanban and</w:t>
+      </w:r>
+      <w:r>
+        <w:rPr>
+          <w:rFonts w:ascii="Georgia" w:hAnsi="Georgia"/>
+          <w:sz w:val="20"/>
+          <w:szCs w:val="20"/>
+        </w:rPr>
+        <w:t xml:space="preserve"> XP</w:t>
+      </w:r>
+      <w:r>
+        <w:rPr>
+          <w:rFonts w:ascii="Georgia" w:hAnsi="Georgia"/>
+          <w:sz w:val="20"/>
+          <w:szCs w:val="20"/>
+        </w:rPr>
+        <w:t>. I</w:t>
+      </w:r>
+      <w:r>
+        <w:rPr>
+          <w:rFonts w:ascii="Georgia" w:hAnsi="Georgia"/>
+          <w:sz w:val="20"/>
+          <w:szCs w:val="20"/>
+        </w:rPr>
+        <w:t xml:space="preserve"> have </w:t>
+      </w:r>
+      <w:r>
+        <w:rPr>
+          <w:rFonts w:ascii="Georgia" w:hAnsi="Georgia"/>
+          <w:sz w:val="20"/>
+          <w:szCs w:val="20"/>
+        </w:rPr>
+        <w:t>applied</w:t>
+      </w:r>
+      <w:r>
+        <w:rPr>
+          <w:rFonts w:ascii="Georgia" w:hAnsi="Georgia"/>
+          <w:sz w:val="20"/>
+          <w:szCs w:val="20"/>
+        </w:rPr>
+        <w:t xml:space="preserve"> my knowledge about software processes, </w:t>
+      </w:r>
+      <w:r>
+        <w:rPr>
+          <w:rFonts w:ascii="Georgia" w:hAnsi="Georgia"/>
+          <w:sz w:val="20"/>
+          <w:szCs w:val="20"/>
+        </w:rPr>
+        <w:t>architecture,</w:t>
+      </w:r>
+      <w:r>
+        <w:rPr>
+          <w:rFonts w:ascii="Georgia" w:hAnsi="Georgia"/>
+          <w:sz w:val="20"/>
+          <w:szCs w:val="20"/>
+        </w:rPr>
+        <w:t xml:space="preserve"> and design to my projects.</w:t>
       </w:r>
     </w:p>
     <w:p>
@@ -1095,15 +1117,23 @@
           <w:sz w:val="20"/>
           <w:szCs w:val="20"/>
         </w:rPr>
-        <w:t xml:space="preserve"> to the working environment and the latest tech trends</w:t>
-      </w:r>
-      <w:r>
-        <w:rPr>
-          <w:rFonts w:ascii="Georgia" w:hAnsi="Georgia"/>
-          <w:sz w:val="20"/>
-          <w:szCs w:val="20"/>
-        </w:rPr>
-        <w:t xml:space="preserve">. </w:t>
+        <w:t xml:space="preserve"> to the working environment and the latest tech </w:t>
+      </w:r>
+      <w:r>
+        <w:rPr>
+          <w:rFonts w:ascii="Georgia" w:hAnsi="Georgia"/>
+          <w:sz w:val="20"/>
+          <w:szCs w:val="20"/>
+        </w:rPr>
+        <w:t>developments.</w:t>
+      </w:r>
+      <w:r>
+        <w:rPr>
+          <w:rFonts w:ascii="Georgia" w:hAnsi="Georgia"/>
+          <w:sz w:val="20"/>
+          <w:szCs w:val="20"/>
+        </w:rPr>
+        <w:t xml:space="preserve"> </w:t>
       </w:r>
     </w:p>
     <w:p>
@@ -1148,129 +1178,41 @@
           <w:sz w:val="20"/>
           <w:szCs w:val="20"/>
         </w:rPr>
-        <w:t xml:space="preserve">2014: </w:t>
-      </w:r>
-      <w:r>
-        <w:rPr>
-          <w:rFonts w:ascii="Georgia" w:hAnsi="Georgia"/>
-          <w:sz w:val="20"/>
-          <w:szCs w:val="20"/>
-        </w:rPr>
-        <w:t xml:space="preserve">I implemented </w:t>
-      </w:r>
-      <w:r>
-        <w:rPr>
-          <w:rFonts w:ascii="Georgia" w:hAnsi="Georgia"/>
-          <w:sz w:val="20"/>
-          <w:szCs w:val="20"/>
-        </w:rPr>
-        <w:t>several encryption algorithms, including: RSA</w:t>
-      </w:r>
-      <w:r>
-        <w:rPr>
-          <w:rFonts w:ascii="Georgia" w:hAnsi="Georgia"/>
-          <w:sz w:val="20"/>
-          <w:szCs w:val="20"/>
-        </w:rPr>
-        <w:t>, the</w:t>
-      </w:r>
-      <w:r>
-        <w:rPr>
-          <w:rFonts w:ascii="Georgia" w:hAnsi="Georgia"/>
-          <w:sz w:val="20"/>
-          <w:szCs w:val="20"/>
-        </w:rPr>
-        <w:t xml:space="preserve"> Lorenz SZ42 cipher</w:t>
-      </w:r>
-      <w:r>
-        <w:rPr>
-          <w:rFonts w:ascii="Georgia" w:hAnsi="Georgia"/>
-          <w:sz w:val="20"/>
-          <w:szCs w:val="20"/>
-        </w:rPr>
-        <w:t xml:space="preserve">, </w:t>
-      </w:r>
-      <w:r>
-        <w:rPr>
-          <w:rFonts w:ascii="Georgia" w:hAnsi="Georgia"/>
-          <w:sz w:val="20"/>
-          <w:szCs w:val="20"/>
-        </w:rPr>
-        <w:t xml:space="preserve">and the </w:t>
-      </w:r>
-      <w:r>
-        <w:rPr>
-          <w:rFonts w:ascii="Georgia" w:hAnsi="Georgia"/>
-          <w:sz w:val="20"/>
-          <w:szCs w:val="20"/>
-        </w:rPr>
-        <w:t xml:space="preserve">MD5 hashing algorithm in C++ </w:t>
-      </w:r>
-      <w:r>
-        <w:rPr>
-          <w:rFonts w:ascii="Georgia" w:hAnsi="Georgia"/>
-          <w:sz w:val="20"/>
-          <w:szCs w:val="20"/>
-        </w:rPr>
-        <w:t xml:space="preserve">with the </w:t>
-      </w:r>
-      <w:proofErr w:type="spellStart"/>
-      <w:r>
-        <w:rPr>
-          <w:rFonts w:ascii="Georgia" w:hAnsi="Georgia"/>
-          <w:sz w:val="20"/>
-          <w:szCs w:val="20"/>
-        </w:rPr>
-        <w:t>ttmath</w:t>
-      </w:r>
-      <w:proofErr w:type="spellEnd"/>
-      <w:r>
-        <w:rPr>
-          <w:rFonts w:ascii="Georgia" w:hAnsi="Georgia"/>
-          <w:sz w:val="20"/>
-          <w:szCs w:val="20"/>
-        </w:rPr>
-        <w:t xml:space="preserve"> library </w:t>
-      </w:r>
-      <w:r>
-        <w:rPr>
-          <w:rFonts w:ascii="Georgia" w:hAnsi="Georgia"/>
-          <w:sz w:val="20"/>
-          <w:szCs w:val="20"/>
-        </w:rPr>
-        <w:t xml:space="preserve">for </w:t>
-      </w:r>
-      <w:r>
-        <w:rPr>
-          <w:rFonts w:ascii="Georgia" w:hAnsi="Georgia"/>
-          <w:sz w:val="20"/>
-          <w:szCs w:val="20"/>
-        </w:rPr>
-        <w:t>my c</w:t>
-      </w:r>
-      <w:r>
-        <w:rPr>
-          <w:rFonts w:ascii="Georgia" w:hAnsi="Georgia"/>
-          <w:sz w:val="20"/>
-          <w:szCs w:val="20"/>
-        </w:rPr>
-        <w:t xml:space="preserve">ollege </w:t>
-      </w:r>
-      <w:r>
-        <w:rPr>
-          <w:rFonts w:ascii="Georgia" w:hAnsi="Georgia"/>
-          <w:sz w:val="20"/>
-          <w:szCs w:val="20"/>
-        </w:rPr>
-        <w:t>informatics a</w:t>
-      </w:r>
-      <w:r>
-        <w:rPr>
-          <w:rFonts w:ascii="Georgia" w:hAnsi="Georgia"/>
-          <w:sz w:val="20"/>
-          <w:szCs w:val="20"/>
-        </w:rPr>
-        <w:t>ttestation.</w:t>
+        <w:t>2017: A MEAN (MySQL, Express, Angular, Node) web app written in a team of 9 students for a semester-long module project</w:t>
+      </w:r>
+      <w:r>
+        <w:rPr>
+          <w:rFonts w:ascii="Georgia" w:hAnsi="Georgia"/>
+          <w:sz w:val="20"/>
+          <w:szCs w:val="20"/>
+        </w:rPr>
+        <w:t xml:space="preserve"> where we had to write a program for an external client</w:t>
+      </w:r>
+      <w:r>
+        <w:rPr>
+          <w:rFonts w:ascii="Georgia" w:hAnsi="Georgia"/>
+          <w:sz w:val="20"/>
+          <w:szCs w:val="20"/>
+        </w:rPr>
+        <w:t>. I was responsible f</w:t>
+      </w:r>
+      <w:r>
+        <w:rPr>
+          <w:rFonts w:ascii="Georgia" w:hAnsi="Georgia"/>
+          <w:sz w:val="20"/>
+          <w:szCs w:val="20"/>
+        </w:rPr>
+        <w:t xml:space="preserve">or parts of the front end and </w:t>
+      </w:r>
+      <w:bookmarkStart w:id="0" w:name="_GoBack"/>
+      <w:bookmarkEnd w:id="0"/>
+      <w:r>
+        <w:rPr>
+          <w:rFonts w:ascii="Georgia" w:hAnsi="Georgia"/>
+          <w:sz w:val="20"/>
+          <w:szCs w:val="20"/>
+        </w:rPr>
+        <w:t>mostly used Angular.</w:t>
       </w:r>
     </w:p>
     <w:p>
@@ -1294,55 +1236,23 @@
           <w:sz w:val="20"/>
           <w:szCs w:val="20"/>
         </w:rPr>
-        <w:t>2015: A</w:t>
-      </w:r>
-      <w:r>
-        <w:rPr>
-          <w:rFonts w:ascii="Georgia" w:hAnsi="Georgia"/>
-          <w:sz w:val="20"/>
-          <w:szCs w:val="20"/>
-        </w:rPr>
-        <w:t xml:space="preserve"> </w:t>
-      </w:r>
-      <w:r>
-        <w:rPr>
-          <w:rFonts w:ascii="Georgia" w:hAnsi="Georgia"/>
-          <w:sz w:val="20"/>
-          <w:szCs w:val="20"/>
-        </w:rPr>
-        <w:t xml:space="preserve">Java program </w:t>
-      </w:r>
-      <w:r>
-        <w:rPr>
-          <w:rFonts w:ascii="Georgia" w:hAnsi="Georgia"/>
-          <w:sz w:val="20"/>
-          <w:szCs w:val="20"/>
-        </w:rPr>
-        <w:t>(</w:t>
-      </w:r>
-      <w:r>
-        <w:rPr>
-          <w:rFonts w:ascii="Georgia" w:hAnsi="Georgia"/>
-          <w:sz w:val="20"/>
-          <w:szCs w:val="20"/>
-        </w:rPr>
-        <w:t>in a team of 4 students</w:t>
-      </w:r>
-      <w:r>
-        <w:rPr>
-          <w:rFonts w:ascii="Georgia" w:hAnsi="Georgia"/>
-          <w:sz w:val="20"/>
-          <w:szCs w:val="20"/>
-        </w:rPr>
-        <w:t>)</w:t>
-      </w:r>
-      <w:r>
-        <w:rPr>
-          <w:rFonts w:ascii="Georgia" w:hAnsi="Georgia"/>
-          <w:sz w:val="20"/>
-          <w:szCs w:val="20"/>
-        </w:rPr>
-        <w:t xml:space="preserve"> with Java Swing GUI with </w:t>
+        <w:t>2016: A Java program (</w:t>
+      </w:r>
+      <w:r>
+        <w:rPr>
+          <w:rFonts w:ascii="Georgia" w:hAnsi="Georgia"/>
+          <w:sz w:val="20"/>
+          <w:szCs w:val="20"/>
+        </w:rPr>
+        <w:t xml:space="preserve">written </w:t>
+      </w:r>
+      <w:r>
+        <w:rPr>
+          <w:rFonts w:ascii="Georgia" w:hAnsi="Georgia"/>
+          <w:sz w:val="20"/>
+          <w:szCs w:val="20"/>
+        </w:rPr>
+        <w:t xml:space="preserve">in a team of 6 students) with JavaFX + </w:t>
       </w:r>
       <w:proofErr w:type="spellStart"/>
       <w:r>
@@ -1351,7 +1261,7 @@
           <w:sz w:val="20"/>
           <w:szCs w:val="20"/>
         </w:rPr>
-        <w:t>Git</w:t>
+        <w:t>JFoenix</w:t>
       </w:r>
       <w:proofErr w:type="spellEnd"/>
       <w:r>
@@ -1360,81 +1270,7 @@
           <w:sz w:val="20"/>
           <w:szCs w:val="20"/>
         </w:rPr>
-        <w:t xml:space="preserve"> (</w:t>
-      </w:r>
-      <w:proofErr w:type="spellStart"/>
-      <w:r>
-        <w:rPr>
-          <w:rFonts w:ascii="Georgia" w:hAnsi="Georgia"/>
-          <w:sz w:val="20"/>
-          <w:szCs w:val="20"/>
-        </w:rPr>
-        <w:t>BitBucket</w:t>
-      </w:r>
-      <w:proofErr w:type="spellEnd"/>
-      <w:r>
-        <w:rPr>
-          <w:rFonts w:ascii="Georgia" w:hAnsi="Georgia"/>
-          <w:sz w:val="20"/>
-          <w:szCs w:val="20"/>
-        </w:rPr>
-        <w:t xml:space="preserve">) </w:t>
-      </w:r>
-      <w:r>
-        <w:rPr>
-          <w:rFonts w:ascii="Georgia" w:hAnsi="Georgia"/>
-          <w:sz w:val="20"/>
-          <w:szCs w:val="20"/>
-        </w:rPr>
-        <w:t xml:space="preserve">for VCS </w:t>
-      </w:r>
-      <w:r>
-        <w:rPr>
-          <w:rFonts w:ascii="Georgia" w:hAnsi="Georgia"/>
-          <w:sz w:val="20"/>
-          <w:szCs w:val="20"/>
-        </w:rPr>
-        <w:t xml:space="preserve">and </w:t>
-      </w:r>
-      <w:r>
-        <w:rPr>
-          <w:rFonts w:ascii="Georgia" w:hAnsi="Georgia"/>
-          <w:sz w:val="20"/>
-          <w:szCs w:val="20"/>
-        </w:rPr>
-        <w:t>in it used various</w:t>
-      </w:r>
-      <w:r>
-        <w:rPr>
-          <w:rFonts w:ascii="Georgia" w:hAnsi="Georgia"/>
-          <w:sz w:val="20"/>
-          <w:szCs w:val="20"/>
-        </w:rPr>
-        <w:t xml:space="preserve"> APIs </w:t>
-      </w:r>
-      <w:r>
-        <w:rPr>
-          <w:rFonts w:ascii="Georgia" w:hAnsi="Georgia"/>
-          <w:sz w:val="20"/>
-          <w:szCs w:val="20"/>
-        </w:rPr>
-        <w:t>to</w:t>
-      </w:r>
-      <w:r>
-        <w:rPr>
-          <w:rFonts w:ascii="Georgia" w:hAnsi="Georgia"/>
-          <w:sz w:val="20"/>
-          <w:szCs w:val="20"/>
-        </w:rPr>
-        <w:t xml:space="preserve"> download information from a server</w:t>
-      </w:r>
-      <w:r>
-        <w:rPr>
-          <w:rFonts w:ascii="Georgia" w:hAnsi="Georgia"/>
-          <w:sz w:val="20"/>
-          <w:szCs w:val="20"/>
-        </w:rPr>
-        <w:t xml:space="preserve"> and display it to the user.</w:t>
+        <w:t xml:space="preserve"> GUI + JSON API with Git (GitHub) for VCS that displayed information relevant to A-level economy students. The information was downloaded from JSON databases through means provided by the World Bank API.</w:t>
       </w:r>
     </w:p>
     <w:p>
@@ -1458,15 +1294,23 @@
           <w:sz w:val="20"/>
           <w:szCs w:val="20"/>
         </w:rPr>
-        <w:t>2016: A</w:t>
-      </w:r>
-      <w:r>
-        <w:rPr>
-          <w:rFonts w:ascii="Georgia" w:hAnsi="Georgia"/>
-          <w:sz w:val="20"/>
-          <w:szCs w:val="20"/>
-        </w:rPr>
-        <w:t xml:space="preserve"> Java program (in a team of 6 students) with JavaFX + </w:t>
+        <w:t>2015: A Java program (</w:t>
+      </w:r>
+      <w:r>
+        <w:rPr>
+          <w:rFonts w:ascii="Georgia" w:hAnsi="Georgia"/>
+          <w:sz w:val="20"/>
+          <w:szCs w:val="20"/>
+        </w:rPr>
+        <w:t xml:space="preserve">written </w:t>
+      </w:r>
+      <w:r>
+        <w:rPr>
+          <w:rFonts w:ascii="Georgia" w:hAnsi="Georgia"/>
+          <w:sz w:val="20"/>
+          <w:szCs w:val="20"/>
+        </w:rPr>
+        <w:t>in a team of 4 students) with Java Swing GUI with Git (</w:t>
       </w:r>
       <w:proofErr w:type="spellStart"/>
       <w:r>
@@ -1475,7 +1319,7 @@
           <w:sz w:val="20"/>
           <w:szCs w:val="20"/>
         </w:rPr>
-        <w:t>JFoenix</w:t>
+        <w:t>BitBucket</w:t>
       </w:r>
       <w:proofErr w:type="spellEnd"/>
       <w:r>
@@ -1484,23 +1328,95 @@
           <w:sz w:val="20"/>
           <w:szCs w:val="20"/>
         </w:rPr>
-        <w:t xml:space="preserve"> GUI</w:t>
-      </w:r>
-      <w:r>
-        <w:rPr>
-          <w:rFonts w:ascii="Georgia" w:hAnsi="Georgia"/>
-          <w:sz w:val="20"/>
-          <w:szCs w:val="20"/>
-        </w:rPr>
-        <w:t xml:space="preserve"> + JSON API</w:t>
-      </w:r>
-      <w:r>
-        <w:rPr>
-          <w:rFonts w:ascii="Georgia" w:hAnsi="Georgia"/>
-          <w:sz w:val="20"/>
-          <w:szCs w:val="20"/>
-        </w:rPr>
-        <w:t xml:space="preserve"> with </w:t>
+        <w:t>) for VCS and in it used various APIs to download information from a server and display it to the user.</w:t>
+      </w:r>
+    </w:p>
+    <w:p>
+      <w:pPr>
+        <w:pStyle w:val="ListParagraph"/>
+        <w:numPr>
+          <w:ilvl w:val="0"/>
+          <w:numId w:val="12"/>
+        </w:numPr>
+        <w:spacing w:line="240" w:lineRule="exact"/>
+        <w:ind w:left="0" w:hanging="180"/>
+        <w:rPr>
+          <w:rFonts w:ascii="Georgia" w:hAnsi="Georgia"/>
+          <w:sz w:val="20"/>
+          <w:szCs w:val="20"/>
+        </w:rPr>
+      </w:pPr>
+      <w:r>
+        <w:rPr>
+          <w:rFonts w:ascii="Georgia" w:hAnsi="Georgia"/>
+          <w:sz w:val="20"/>
+          <w:szCs w:val="20"/>
+        </w:rPr>
+        <w:t xml:space="preserve">2014: </w:t>
+      </w:r>
+      <w:r>
+        <w:rPr>
+          <w:rFonts w:ascii="Georgia" w:hAnsi="Georgia"/>
+          <w:sz w:val="20"/>
+          <w:szCs w:val="20"/>
+        </w:rPr>
+        <w:t xml:space="preserve">I implemented </w:t>
+      </w:r>
+      <w:r>
+        <w:rPr>
+          <w:rFonts w:ascii="Georgia" w:hAnsi="Georgia"/>
+          <w:sz w:val="20"/>
+          <w:szCs w:val="20"/>
+        </w:rPr>
+        <w:t>several encryption algorithms, including: RSA</w:t>
+      </w:r>
+      <w:r>
+        <w:rPr>
+          <w:rFonts w:ascii="Georgia" w:hAnsi="Georgia"/>
+          <w:sz w:val="20"/>
+          <w:szCs w:val="20"/>
+        </w:rPr>
+        <w:t>, the</w:t>
+      </w:r>
+      <w:r>
+        <w:rPr>
+          <w:rFonts w:ascii="Georgia" w:hAnsi="Georgia"/>
+          <w:sz w:val="20"/>
+          <w:szCs w:val="20"/>
+        </w:rPr>
+        <w:t xml:space="preserve"> Lorenz SZ42 cipher</w:t>
+      </w:r>
+      <w:r>
+        <w:rPr>
+          <w:rFonts w:ascii="Georgia" w:hAnsi="Georgia"/>
+          <w:sz w:val="20"/>
+          <w:szCs w:val="20"/>
+        </w:rPr>
+        <w:t xml:space="preserve">, </w:t>
+      </w:r>
+      <w:r>
+        <w:rPr>
+          <w:rFonts w:ascii="Georgia" w:hAnsi="Georgia"/>
+          <w:sz w:val="20"/>
+          <w:szCs w:val="20"/>
+        </w:rPr>
+        <w:t xml:space="preserve">and the </w:t>
+      </w:r>
+      <w:r>
+        <w:rPr>
+          <w:rFonts w:ascii="Georgia" w:hAnsi="Georgia"/>
+          <w:sz w:val="20"/>
+          <w:szCs w:val="20"/>
+        </w:rPr>
+        <w:t xml:space="preserve">MD5 hashing algorithm in C++ </w:t>
+      </w:r>
+      <w:r>
+        <w:rPr>
+          <w:rFonts w:ascii="Georgia" w:hAnsi="Georgia"/>
+          <w:sz w:val="20"/>
+          <w:szCs w:val="20"/>
+        </w:rPr>
+        <w:t xml:space="preserve">with the </w:t>
       </w:r>
       <w:proofErr w:type="spellStart"/>
       <w:r>
@@ -1509,7 +1425,7 @@
           <w:sz w:val="20"/>
           <w:szCs w:val="20"/>
         </w:rPr>
-        <w:t>Git</w:t>
+        <w:t>ttmath</w:t>
       </w:r>
       <w:proofErr w:type="spellEnd"/>
       <w:r>
@@ -1518,23 +1434,47 @@
           <w:sz w:val="20"/>
           <w:szCs w:val="20"/>
         </w:rPr>
-        <w:t xml:space="preserve"> (GitHub) for VCS that displayed information relevant to A-level economy students. The information was downloaded from JSON databases through means provided by the </w:t>
-      </w:r>
-      <w:r>
-        <w:rPr>
-          <w:rFonts w:ascii="Georgia" w:hAnsi="Georgia"/>
-          <w:sz w:val="20"/>
-          <w:szCs w:val="20"/>
-        </w:rPr>
-        <w:t>World Bank</w:t>
-      </w:r>
-      <w:r>
-        <w:rPr>
-          <w:rFonts w:ascii="Georgia" w:hAnsi="Georgia"/>
-          <w:sz w:val="20"/>
-          <w:szCs w:val="20"/>
-        </w:rPr>
-        <w:t xml:space="preserve"> API.</w:t>
+        <w:t xml:space="preserve"> library </w:t>
+      </w:r>
+      <w:r>
+        <w:rPr>
+          <w:rFonts w:ascii="Georgia" w:hAnsi="Georgia"/>
+          <w:sz w:val="20"/>
+          <w:szCs w:val="20"/>
+        </w:rPr>
+        <w:t xml:space="preserve">for </w:t>
+      </w:r>
+      <w:r>
+        <w:rPr>
+          <w:rFonts w:ascii="Georgia" w:hAnsi="Georgia"/>
+          <w:sz w:val="20"/>
+          <w:szCs w:val="20"/>
+        </w:rPr>
+        <w:t>my c</w:t>
+      </w:r>
+      <w:r>
+        <w:rPr>
+          <w:rFonts w:ascii="Georgia" w:hAnsi="Georgia"/>
+          <w:sz w:val="20"/>
+          <w:szCs w:val="20"/>
+        </w:rPr>
+        <w:t xml:space="preserve">ollege </w:t>
+      </w:r>
+      <w:r>
+        <w:rPr>
+          <w:rFonts w:ascii="Georgia" w:hAnsi="Georgia"/>
+          <w:sz w:val="20"/>
+          <w:szCs w:val="20"/>
+        </w:rPr>
+        <w:t>informatics a</w:t>
+      </w:r>
+      <w:r>
+        <w:rPr>
+          <w:rFonts w:ascii="Georgia" w:hAnsi="Georgia"/>
+          <w:sz w:val="20"/>
+          <w:szCs w:val="20"/>
+        </w:rPr>
+        <w:t>ttestation.</w:t>
       </w:r>
     </w:p>
     <w:p>
@@ -1629,14 +1569,6 @@
           <w:sz w:val="20"/>
           <w:szCs w:val="20"/>
         </w:rPr>
-        <w:t xml:space="preserve"> Basketball,</w:t>
-      </w:r>
-      <w:r>
-        <w:rPr>
-          <w:rFonts w:ascii="Georgia" w:hAnsi="Georgia"/>
-          <w:sz w:val="20"/>
-          <w:szCs w:val="20"/>
-        </w:rPr>
         <w:t xml:space="preserve"> </w:t>
       </w:r>
       <w:r>
@@ -1710,14 +1642,6 @@
           <w:szCs w:val="20"/>
         </w:rPr>
         <w:t>, drawing</w:t>
-      </w:r>
-      <w:r>
-        <w:rPr>
-          <w:rFonts w:ascii="Georgia" w:hAnsi="Georgia"/>
-          <w:sz w:val="20"/>
-          <w:szCs w:val="20"/>
-        </w:rPr>
-        <w:t>, IT</w:t>
       </w:r>
       <w:r>
         <w:rPr>
@@ -1739,7 +1663,7 @@
 </file>
 
 <file path=word/numbering.xml><?xml version="1.0" encoding="utf-8"?>
-<w:numbering xmlns:wpc="http://schemas.microsoft.com/office/word/2010/wordprocessingCanvas" xmlns:cx="http://schemas.microsoft.com/office/drawing/2014/chartex" xmlns:cx1="http://schemas.microsoft.com/office/drawing/2015/9/8/chartex" xmlns:cx2="http://schemas.microsoft.com/office/drawing/2015/10/21/chartex" xmlns:cx3="http://schemas.microsoft.com/office/drawing/2016/5/9/chartex" xmlns:cx4="http://schemas.microsoft.com/office/drawing/2016/5/10/chartex" xmlns:cx5="http://schemas.microsoft.com/office/drawing/2016/5/11/chartex" xmlns:mc="http://schemas.openxmlformats.org/markup-compatibility/2006" xmlns:o="urn:schemas-microsoft-com:office:office" xmlns:r="http://schemas.openxmlformats.org/officeDocument/2006/relationships" xmlns:m="http://schemas.openxmlformats.org/officeDocument/2006/math" xmlns:v="urn:schemas-microsoft-com:vml" xmlns:wp14="http://schemas.microsoft.com/office/word/2010/wordprocessingDrawing" xmlns:wp="http://schemas.openxmlformats.org/drawingml/2006/wordprocessingDrawing" xmlns:w10="urn:schemas-microsoft-com:office:word" xmlns:w="http://schemas.openxmlformats.org/wordprocessingml/2006/main" xmlns:w14="http://schemas.microsoft.com/office/word/2010/wordml" xmlns:w15="http://schemas.microsoft.com/office/word/2012/wordml" xmlns:w16se="http://schemas.microsoft.com/office/word/2015/wordml/symex" xmlns:wpg="http://schemas.microsoft.com/office/word/2010/wordprocessingGroup" xmlns:wpi="http://schemas.microsoft.com/office/word/2010/wordprocessingInk" xmlns:wne="http://schemas.microsoft.com/office/word/2006/wordml" xmlns:wps="http://schemas.microsoft.com/office/word/2010/wordprocessingShape" mc:Ignorable="w14 w15 w16se wp14">
+<w:numbering xmlns:wpc="http://schemas.microsoft.com/office/word/2010/wordprocessingCanvas" xmlns:cx="http://schemas.microsoft.com/office/drawing/2014/chartex" xmlns:cx1="http://schemas.microsoft.com/office/drawing/2015/9/8/chartex" xmlns:cx2="http://schemas.microsoft.com/office/drawing/2015/10/21/chartex" xmlns:cx3="http://schemas.microsoft.com/office/drawing/2016/5/9/chartex" xmlns:cx4="http://schemas.microsoft.com/office/drawing/2016/5/10/chartex" xmlns:cx5="http://schemas.microsoft.com/office/drawing/2016/5/11/chartex" xmlns:cx6="http://schemas.microsoft.com/office/drawing/2016/5/12/chartex" xmlns:cx7="http://schemas.microsoft.com/office/drawing/2016/5/13/chartex" xmlns:cx8="http://schemas.microsoft.com/office/drawing/2016/5/14/chartex" xmlns:mc="http://schemas.openxmlformats.org/markup-compatibility/2006" xmlns:aink="http://schemas.microsoft.com/office/drawing/2016/ink" xmlns:o="urn:schemas-microsoft-com:office:office" xmlns:r="http://schemas.openxmlformats.org/officeDocument/2006/relationships" xmlns:m="http://schemas.openxmlformats.org/officeDocument/2006/math" xmlns:v="urn:schemas-microsoft-com:vml" xmlns:wp14="http://schemas.microsoft.com/office/word/2010/wordprocessingDrawing" xmlns:wp="http://schemas.openxmlformats.org/drawingml/2006/wordprocessingDrawing" xmlns:w10="urn:schemas-microsoft-com:office:word" xmlns:w="http://schemas.openxmlformats.org/wordprocessingml/2006/main" xmlns:w14="http://schemas.microsoft.com/office/word/2010/wordml" xmlns:w15="http://schemas.microsoft.com/office/word/2012/wordml" xmlns:w16se="http://schemas.microsoft.com/office/word/2015/wordml/symex" xmlns:wpg="http://schemas.microsoft.com/office/word/2010/wordprocessingGroup" xmlns:wpi="http://schemas.microsoft.com/office/word/2010/wordprocessingInk" xmlns:wne="http://schemas.microsoft.com/office/word/2006/wordml" xmlns:wps="http://schemas.microsoft.com/office/word/2010/wordprocessingShape" mc:Ignorable="w14 w15 w16se wp14">
   <w:abstractNum w:abstractNumId="0" w15:restartNumberingAfterBreak="0">
     <w:nsid w:val="049044D9"/>
     <w:multiLevelType w:val="hybridMultilevel"/>
@@ -4005,7 +3929,7 @@
 </file>
 
 <file path=customXml/itemProps1.xml><?xml version="1.0" encoding="utf-8"?>
-<ds:datastoreItem xmlns:ds="http://schemas.openxmlformats.org/officeDocument/2006/customXml" ds:itemID="{C0F5FDF9-8192-43A3-9996-9D2451F62A43}">
+<ds:datastoreItem xmlns:ds="http://schemas.openxmlformats.org/officeDocument/2006/customXml" ds:itemID="{5038CDC2-CE78-40D7-9B67-6CBB4DCFFB69}">
   <ds:schemaRefs>
     <ds:schemaRef ds:uri="http://schemas.openxmlformats.org/officeDocument/2006/bibliography"/>
   </ds:schemaRefs>

</xml_diff>

<commit_message>
Finish internship, remove useless info
</commit_message>
<xml_diff>
--- a/Armand-CV.docx
+++ b/Armand-CV.docx
@@ -227,7 +227,31 @@
           <w:sz w:val="20"/>
           <w:szCs w:val="20"/>
         </w:rPr>
-        <w:t>June 2017 – present: Secret Escapes Software Development Internship</w:t>
+        <w:t xml:space="preserve">June 2017 – </w:t>
+      </w:r>
+      <w:r>
+        <w:rPr>
+          <w:rFonts w:ascii="Georgia" w:hAnsi="Georgia"/>
+          <w:sz w:val="20"/>
+          <w:szCs w:val="20"/>
+        </w:rPr>
+        <w:t>September 2017</w:t>
+      </w:r>
+      <w:r>
+        <w:rPr>
+          <w:rFonts w:ascii="Georgia" w:hAnsi="Georgia"/>
+          <w:sz w:val="20"/>
+          <w:szCs w:val="20"/>
+        </w:rPr>
+        <w:t xml:space="preserve">: Secret Escapes Software Development Internship </w:t>
+      </w:r>
+      <w:r>
+        <w:rPr>
+          <w:rFonts w:ascii="Georgia" w:hAnsi="Georgia"/>
+          <w:sz w:val="20"/>
+          <w:szCs w:val="20"/>
+        </w:rPr>
+        <w:t>(London)</w:t>
       </w:r>
     </w:p>
     <w:p>
@@ -305,161 +329,15 @@
         </w:numPr>
         <w:spacing w:lineRule="exact" w:line="240"/>
         <w:ind w:left="0" w:hanging="180"/>
-        <w:rPr>
-          <w:rFonts w:ascii="Georgia" w:hAnsi="Georgia"/>
-          <w:sz w:val="20"/>
-          <w:szCs w:val="20"/>
-        </w:rPr>
-      </w:pPr>
-      <w:r>
-        <w:rPr>
-          <w:rFonts w:ascii="Georgia" w:hAnsi="Georgia"/>
-          <w:sz w:val="20"/>
-          <w:szCs w:val="20"/>
-        </w:rPr>
-        <w:t>2015: IELTS: 7.5 (C1).</w:t>
-      </w:r>
-    </w:p>
-    <w:p>
-      <w:pPr>
-        <w:pStyle w:val="ListParagraph"/>
-        <w:numPr>
-          <w:ilvl w:val="0"/>
-          <w:numId w:val="3"/>
-        </w:numPr>
-        <w:spacing w:lineRule="exact" w:line="240"/>
-        <w:ind w:left="0" w:hanging="180"/>
-        <w:rPr>
-          <w:rFonts w:ascii="Georgia" w:hAnsi="Georgia"/>
-          <w:sz w:val="20"/>
-          <w:szCs w:val="20"/>
-        </w:rPr>
-      </w:pPr>
-      <w:r>
-        <w:rPr>
-          <w:rFonts w:ascii="Georgia" w:hAnsi="Georgia"/>
-          <w:sz w:val="20"/>
-          <w:szCs w:val="20"/>
-        </w:rPr>
-        <w:t>2014: CISCO IT Essentials.</w:t>
-      </w:r>
-    </w:p>
-    <w:p>
-      <w:pPr>
-        <w:pStyle w:val="Normal"/>
-        <w:pBdr>
-          <w:bottom w:val="single" w:sz="6" w:space="1" w:color="00000A"/>
-        </w:pBdr>
-        <w:spacing w:lineRule="exact" w:line="280"/>
-        <w:rPr>
-          <w:rFonts w:ascii="Georgia" w:hAnsi="Georgia"/>
-          <w:sz w:val="24"/>
-          <w:szCs w:val="24"/>
-        </w:rPr>
-      </w:pPr>
-      <w:r>
-        <w:rPr>
-          <w:rFonts w:ascii="Georgia" w:hAnsi="Georgia"/>
-          <w:sz w:val="24"/>
-          <w:szCs w:val="24"/>
-        </w:rPr>
-        <w:t>Languages:</w:t>
-      </w:r>
-    </w:p>
-    <w:p>
-      <w:pPr>
-        <w:pStyle w:val="ListParagraph"/>
-        <w:numPr>
-          <w:ilvl w:val="0"/>
-          <w:numId w:val="2"/>
-        </w:numPr>
-        <w:spacing w:lineRule="exact" w:line="240"/>
-        <w:ind w:left="0" w:hanging="180"/>
-        <w:rPr>
-          <w:rFonts w:ascii="Georgia" w:hAnsi="Georgia"/>
-          <w:sz w:val="20"/>
-          <w:szCs w:val="20"/>
-        </w:rPr>
-      </w:pPr>
-      <w:r>
-        <w:rPr>
-          <w:rFonts w:ascii="Georgia" w:hAnsi="Georgia"/>
-          <w:sz w:val="20"/>
-          <w:szCs w:val="20"/>
-        </w:rPr>
-        <w:t>English - C1 (CAE C, IELTS 7.5).</w:t>
-      </w:r>
-    </w:p>
-    <w:p>
-      <w:pPr>
-        <w:pStyle w:val="ListParagraph"/>
-        <w:numPr>
-          <w:ilvl w:val="0"/>
-          <w:numId w:val="2"/>
-        </w:numPr>
-        <w:spacing w:lineRule="exact" w:line="240"/>
-        <w:ind w:left="0" w:hanging="180"/>
-        <w:rPr>
-          <w:rFonts w:ascii="Georgia" w:hAnsi="Georgia"/>
-          <w:sz w:val="20"/>
-          <w:szCs w:val="20"/>
-        </w:rPr>
-      </w:pPr>
-      <w:r>
-        <w:rPr>
-          <w:rFonts w:ascii="Georgia" w:hAnsi="Georgia"/>
-          <w:sz w:val="20"/>
-          <w:szCs w:val="20"/>
-        </w:rPr>
-        <w:t>Romanian - Native.</w:t>
-      </w:r>
-    </w:p>
-    <w:p>
-      <w:pPr>
-        <w:pStyle w:val="ListParagraph"/>
-        <w:numPr>
-          <w:ilvl w:val="0"/>
-          <w:numId w:val="2"/>
-        </w:numPr>
-        <w:spacing w:lineRule="exact" w:line="240"/>
-        <w:ind w:left="0" w:hanging="180"/>
-        <w:rPr>
-          <w:rFonts w:ascii="Georgia" w:hAnsi="Georgia"/>
-          <w:sz w:val="20"/>
-          <w:szCs w:val="20"/>
-        </w:rPr>
-      </w:pPr>
-      <w:r>
-        <w:rPr>
-          <w:rFonts w:ascii="Georgia" w:hAnsi="Georgia"/>
-          <w:sz w:val="20"/>
-          <w:szCs w:val="20"/>
-        </w:rPr>
-        <w:t>French – Beginner.</w:t>
-      </w:r>
-    </w:p>
-    <w:p>
-      <w:pPr>
-        <w:pStyle w:val="ListParagraph"/>
-        <w:numPr>
-          <w:ilvl w:val="0"/>
-          <w:numId w:val="2"/>
-        </w:numPr>
-        <w:spacing w:lineRule="exact" w:line="240"/>
-        <w:ind w:left="0" w:hanging="180"/>
-        <w:rPr>
-          <w:rFonts w:ascii="Georgia" w:hAnsi="Georgia"/>
-          <w:sz w:val="20"/>
-          <w:szCs w:val="20"/>
-        </w:rPr>
-      </w:pPr>
-      <w:r>
-        <w:rPr>
-          <w:rFonts w:ascii="Georgia" w:hAnsi="Georgia"/>
-          <w:sz w:val="20"/>
-          <w:szCs w:val="20"/>
-        </w:rPr>
-        <w:t>Japanese - Beginner.</w:t>
+        <w:rPr/>
+      </w:pPr>
+      <w:r>
+        <w:rPr>
+          <w:rFonts w:ascii="Georgia" w:hAnsi="Georgia"/>
+          <w:sz w:val="20"/>
+          <w:szCs w:val="20"/>
+        </w:rPr>
+        <w:t>2015: IELTS: 7.5 (C1)</w:t>
       </w:r>
     </w:p>
     <w:p>
@@ -493,19 +371,39 @@
         </w:numPr>
         <w:spacing w:lineRule="exact" w:line="240"/>
         <w:ind w:left="0" w:hanging="180"/>
-        <w:rPr>
-          <w:rFonts w:ascii="Georgia" w:hAnsi="Georgia"/>
-          <w:sz w:val="20"/>
-          <w:szCs w:val="20"/>
-        </w:rPr>
-      </w:pPr>
-      <w:r>
-        <w:rPr>
-          <w:rFonts w:ascii="Georgia" w:hAnsi="Georgia"/>
-          <w:sz w:val="20"/>
-          <w:szCs w:val="20"/>
-        </w:rPr>
-        <w:t>Java: multiple team projects written in it and IntelliJ, Gradle for building, Mockito and JUnit for mocking and unit testing and some other APIs where I used Git and GitHub / Bitbucket for VCS.</w:t>
+        <w:rPr/>
+      </w:pPr>
+      <w:r>
+        <w:rPr>
+          <w:rFonts w:ascii="Georgia" w:hAnsi="Georgia"/>
+          <w:sz w:val="20"/>
+          <w:szCs w:val="20"/>
+        </w:rPr>
+        <w:t xml:space="preserve">Java: multiple team projects written </w:t>
+      </w:r>
+      <w:r>
+        <w:rPr>
+          <w:rFonts w:ascii="Georgia" w:hAnsi="Georgia"/>
+          <w:sz w:val="20"/>
+          <w:szCs w:val="20"/>
+        </w:rPr>
+        <w:t>with</w:t>
+      </w:r>
+      <w:r>
+        <w:rPr>
+          <w:rFonts w:ascii="Georgia" w:hAnsi="Georgia"/>
+          <w:sz w:val="20"/>
+          <w:szCs w:val="20"/>
+        </w:rPr>
+        <w:t xml:space="preserve"> it and IntelliJ, Gradle for building, Mockito and JUnit for mocking and unit testing and some other APIs where I used Git and GitHub / Bitbucket for VCS. </w:t>
+      </w:r>
+      <w:r>
+        <w:rPr>
+          <w:rFonts w:ascii="Georgia" w:hAnsi="Georgia"/>
+          <w:sz w:val="20"/>
+          <w:szCs w:val="20"/>
+        </w:rPr>
+        <w:t>Used it during my internship at Secret Escapes.</w:t>
       </w:r>
     </w:p>
     <w:p>
@@ -517,19 +415,47 @@
         </w:numPr>
         <w:spacing w:lineRule="exact" w:line="240"/>
         <w:ind w:left="0" w:hanging="180"/>
-        <w:rPr>
-          <w:rFonts w:ascii="Georgia" w:hAnsi="Georgia"/>
-          <w:sz w:val="20"/>
-          <w:szCs w:val="20"/>
-        </w:rPr>
-      </w:pPr>
-      <w:r>
-        <w:rPr>
-          <w:rFonts w:ascii="Georgia" w:hAnsi="Georgia"/>
-          <w:sz w:val="20"/>
-          <w:szCs w:val="20"/>
-        </w:rPr>
-        <w:t>Scala, C++, HTML + CSS + Bootstrap + JavaScript + Angular: beginner, have done small projects with them.</w:t>
+        <w:rPr/>
+      </w:pPr>
+      <w:r>
+        <w:rPr>
+          <w:rFonts w:ascii="Georgia" w:hAnsi="Georgia"/>
+          <w:sz w:val="20"/>
+          <w:szCs w:val="20"/>
+        </w:rPr>
+        <w:t xml:space="preserve">Groovy and GRAILS: used these in a </w:t>
+      </w:r>
+      <w:r>
+        <w:rPr>
+          <w:rFonts w:ascii="Georgia" w:hAnsi="Georgia"/>
+          <w:sz w:val="20"/>
+          <w:szCs w:val="20"/>
+        </w:rPr>
+        <w:t xml:space="preserve">security-focused </w:t>
+      </w:r>
+      <w:r>
+        <w:rPr>
+          <w:rFonts w:ascii="Georgia" w:hAnsi="Georgia"/>
+          <w:sz w:val="20"/>
+          <w:szCs w:val="20"/>
+        </w:rPr>
+        <w:t xml:space="preserve">project </w:t>
+      </w:r>
+      <w:r>
+        <w:rPr>
+          <w:rFonts w:ascii="Georgia" w:hAnsi="Georgia"/>
+          <w:sz w:val="20"/>
+          <w:szCs w:val="20"/>
+        </w:rPr>
+        <w:t>in</w:t>
+      </w:r>
+      <w:r>
+        <w:rPr>
+          <w:rFonts w:ascii="Georgia" w:hAnsi="Georgia"/>
+          <w:sz w:val="20"/>
+          <w:szCs w:val="20"/>
+        </w:rPr>
+        <w:t xml:space="preserve"> my first internship.</w:t>
       </w:r>
     </w:p>
     <w:p>
@@ -541,19 +467,39 @@
         </w:numPr>
         <w:spacing w:lineRule="exact" w:line="240"/>
         <w:ind w:left="0" w:hanging="180"/>
-        <w:rPr>
-          <w:rFonts w:ascii="Georgia" w:hAnsi="Georgia"/>
-          <w:sz w:val="20"/>
-          <w:szCs w:val="20"/>
-        </w:rPr>
-      </w:pPr>
-      <w:r>
-        <w:rPr>
-          <w:rFonts w:ascii="Georgia" w:hAnsi="Georgia"/>
-          <w:sz w:val="20"/>
-          <w:szCs w:val="20"/>
-        </w:rPr>
-        <w:t>Software Engineering: familiar with Agile methodologies for project planning, such as Kanban and XP. I have applied my knowledge about software processes, architecture, and design to my projects.</w:t>
+        <w:rPr/>
+      </w:pPr>
+      <w:r>
+        <w:rPr>
+          <w:rFonts w:ascii="Georgia" w:hAnsi="Georgia"/>
+          <w:sz w:val="20"/>
+          <w:szCs w:val="20"/>
+        </w:rPr>
+        <w:t xml:space="preserve">Other languages / frameworks: </w:t>
+      </w:r>
+      <w:r>
+        <w:rPr>
+          <w:rFonts w:ascii="Georgia" w:hAnsi="Georgia"/>
+          <w:sz w:val="20"/>
+          <w:szCs w:val="20"/>
+        </w:rPr>
+        <w:t xml:space="preserve">Scala, </w:t>
+      </w:r>
+      <w:r>
+        <w:rPr>
+          <w:rFonts w:ascii="Georgia" w:hAnsi="Georgia"/>
+          <w:sz w:val="20"/>
+          <w:szCs w:val="20"/>
+        </w:rPr>
+        <w:t>Python,</w:t>
+      </w:r>
+      <w:r>
+        <w:rPr>
+          <w:rFonts w:ascii="Georgia" w:hAnsi="Georgia"/>
+          <w:sz w:val="20"/>
+          <w:szCs w:val="20"/>
+        </w:rPr>
+        <w:t xml:space="preserve"> C++, JavaScript.</w:t>
       </w:r>
     </w:p>
     <w:p>
@@ -565,6 +511,42 @@
         </w:numPr>
         <w:spacing w:lineRule="exact" w:line="240"/>
         <w:ind w:left="0" w:hanging="180"/>
+        <w:rPr/>
+      </w:pPr>
+      <w:r>
+        <w:rPr>
+          <w:rFonts w:ascii="Georgia" w:hAnsi="Georgia"/>
+          <w:sz w:val="20"/>
+          <w:szCs w:val="20"/>
+        </w:rPr>
+        <w:t xml:space="preserve">Software Engineering: familiar with Agile methodologies for project planning, such as Kanban and XP. I have applied my knowledge about software processes, architecture, and design to my projects. </w:t>
+      </w:r>
+      <w:r>
+        <w:rPr>
+          <w:rFonts w:ascii="Georgia" w:hAnsi="Georgia"/>
+          <w:sz w:val="20"/>
+          <w:szCs w:val="20"/>
+        </w:rPr>
+        <w:t>I did</w:t>
+      </w:r>
+      <w:r>
+        <w:rPr>
+          <w:rFonts w:ascii="Georgia" w:hAnsi="Georgia"/>
+          <w:sz w:val="20"/>
+          <w:szCs w:val="20"/>
+        </w:rPr>
+        <w:t xml:space="preserve"> Test Driven Development during my internship at Secret Escapes.</w:t>
+      </w:r>
+    </w:p>
+    <w:p>
+      <w:pPr>
+        <w:pStyle w:val="ListParagraph"/>
+        <w:numPr>
+          <w:ilvl w:val="0"/>
+          <w:numId w:val="4"/>
+        </w:numPr>
+        <w:spacing w:lineRule="exact" w:line="240"/>
+        <w:ind w:left="0" w:hanging="180"/>
         <w:rPr>
           <w:rFonts w:ascii="Georgia" w:hAnsi="Georgia"/>
           <w:sz w:val="20"/>
@@ -693,19 +675,63 @@
         </w:numPr>
         <w:spacing w:lineRule="exact" w:line="240"/>
         <w:ind w:left="0" w:hanging="180"/>
-        <w:rPr>
-          <w:rFonts w:ascii="Georgia" w:hAnsi="Georgia"/>
-          <w:sz w:val="20"/>
-          <w:szCs w:val="20"/>
-        </w:rPr>
-      </w:pPr>
-      <w:r>
-        <w:rPr>
-          <w:rFonts w:ascii="Georgia" w:hAnsi="Georgia"/>
-          <w:sz w:val="20"/>
-          <w:szCs w:val="20"/>
-        </w:rPr>
-        <w:t>2014: I implemented several encryption algorithms, including: RSA, the Lorenz SZ42 cipher, and the MD5 hashing algorithm in C++ with the ttmath library for my college informatics attestation.</w:t>
+        <w:rPr/>
+      </w:pPr>
+      <w:r>
+        <w:rPr>
+          <w:rFonts w:ascii="Georgia" w:hAnsi="Georgia"/>
+          <w:sz w:val="20"/>
+          <w:szCs w:val="20"/>
+        </w:rPr>
+        <w:t xml:space="preserve">2014: I implemented several encryption algorithms, including: RSA, </w:t>
+      </w:r>
+      <w:r>
+        <w:rPr>
+          <w:rFonts w:ascii="Georgia" w:hAnsi="Georgia"/>
+          <w:sz w:val="20"/>
+          <w:szCs w:val="20"/>
+        </w:rPr>
+        <w:t xml:space="preserve">Enigma cipher, </w:t>
+      </w:r>
+      <w:r>
+        <w:rPr>
+          <w:rFonts w:ascii="Georgia" w:hAnsi="Georgia"/>
+          <w:sz w:val="20"/>
+          <w:szCs w:val="20"/>
+        </w:rPr>
+        <w:t xml:space="preserve">the Lorenz SZ42 cipher in C++ with the ttmath library for my </w:t>
+      </w:r>
+      <w:r>
+        <w:rPr>
+          <w:rFonts w:ascii="Georgia" w:hAnsi="Georgia"/>
+          <w:sz w:val="20"/>
+          <w:szCs w:val="20"/>
+        </w:rPr>
+        <w:t>high school</w:t>
+      </w:r>
+      <w:r>
+        <w:rPr>
+          <w:rFonts w:ascii="Georgia" w:hAnsi="Georgia"/>
+          <w:sz w:val="20"/>
+          <w:szCs w:val="20"/>
+        </w:rPr>
+        <w:t xml:space="preserve"> </w:t>
+      </w:r>
+      <w:r>
+        <w:rPr>
+          <w:rFonts w:ascii="Georgia" w:hAnsi="Georgia"/>
+          <w:sz w:val="20"/>
+          <w:szCs w:val="20"/>
+        </w:rPr>
+        <w:t>Informatics</w:t>
+      </w:r>
+      <w:r>
+        <w:rPr>
+          <w:rFonts w:ascii="Georgia" w:hAnsi="Georgia"/>
+          <w:sz w:val="20"/>
+          <w:szCs w:val="20"/>
+        </w:rPr>
+        <w:t xml:space="preserve"> attestation.</w:t>
       </w:r>
     </w:p>
     <w:p>
@@ -739,19 +765,47 @@
         </w:numPr>
         <w:spacing w:lineRule="exact" w:line="240"/>
         <w:ind w:left="0" w:hanging="180"/>
-        <w:rPr>
-          <w:rFonts w:ascii="Georgia" w:hAnsi="Georgia"/>
-          <w:sz w:val="20"/>
-          <w:szCs w:val="20"/>
-        </w:rPr>
-      </w:pPr>
-      <w:r>
-        <w:rPr>
-          <w:rFonts w:ascii="Georgia" w:hAnsi="Georgia"/>
-          <w:sz w:val="20"/>
-          <w:szCs w:val="20"/>
-        </w:rPr>
-        <w:t>Sports: Swimming, Jogging, Muay Thai Kickboxing, weightlifting.</w:t>
+        <w:rPr/>
+      </w:pPr>
+      <w:r>
+        <w:rPr>
+          <w:rFonts w:ascii="Georgia" w:hAnsi="Georgia"/>
+          <w:sz w:val="20"/>
+          <w:szCs w:val="20"/>
+        </w:rPr>
+        <w:t xml:space="preserve">Sports: </w:t>
+      </w:r>
+      <w:r>
+        <w:rPr>
+          <w:rFonts w:ascii="Georgia" w:hAnsi="Georgia"/>
+          <w:sz w:val="20"/>
+          <w:szCs w:val="20"/>
+        </w:rPr>
+        <w:t>s</w:t>
+      </w:r>
+      <w:r>
+        <w:rPr>
+          <w:rFonts w:ascii="Georgia" w:hAnsi="Georgia"/>
+          <w:sz w:val="20"/>
+          <w:szCs w:val="20"/>
+        </w:rPr>
+        <w:t xml:space="preserve">wimming, </w:t>
+      </w:r>
+      <w:r>
+        <w:rPr>
+          <w:rFonts w:ascii="Georgia" w:hAnsi="Georgia"/>
+          <w:sz w:val="20"/>
+          <w:szCs w:val="20"/>
+        </w:rPr>
+        <w:t>j</w:t>
+      </w:r>
+      <w:r>
+        <w:rPr>
+          <w:rFonts w:ascii="Georgia" w:hAnsi="Georgia"/>
+          <w:sz w:val="20"/>
+          <w:szCs w:val="20"/>
+        </w:rPr>
+        <w:t>ogging, weightlifting.</w:t>
       </w:r>
     </w:p>
     <w:p>
@@ -772,7 +826,23 @@
           <w:sz w:val="20"/>
           <w:szCs w:val="20"/>
         </w:rPr>
-        <w:t>Other hobbies: reading, music, IT, gaming, chess, drawing.</w:t>
+        <w:t xml:space="preserve">Other hobbies: reading, music, </w:t>
+      </w:r>
+      <w:r>
+        <w:rPr>
+          <w:rFonts w:ascii="Georgia" w:hAnsi="Georgia"/>
+          <w:sz w:val="20"/>
+          <w:szCs w:val="20"/>
+        </w:rPr>
+        <w:t>tech</w:t>
+      </w:r>
+      <w:r>
+        <w:rPr>
+          <w:rFonts w:ascii="Georgia" w:hAnsi="Georgia"/>
+          <w:sz w:val="20"/>
+          <w:szCs w:val="20"/>
+        </w:rPr>
+        <w:t>, gaming.</w:t>
       </w:r>
     </w:p>
     <w:sectPr>
@@ -801,6 +871,8 @@
       </w:pPr>
       <w:rPr>
         <w:rFonts w:ascii="Wingdings" w:hAnsi="Wingdings" w:cs="Wingdings" w:hint="default"/>
+        <w:sz w:val="20"/>
+        <w:rFonts w:cs="Wingdings"/>
       </w:rPr>
     </w:lvl>
     <w:lvl w:ilvl="1">
@@ -826,6 +898,7 @@
       </w:pPr>
       <w:rPr>
         <w:rFonts w:ascii="Wingdings" w:hAnsi="Wingdings" w:cs="Wingdings" w:hint="default"/>
+        <w:rFonts w:cs="Wingdings"/>
       </w:rPr>
     </w:lvl>
     <w:lvl w:ilvl="3">
@@ -838,6 +911,7 @@
       </w:pPr>
       <w:rPr>
         <w:rFonts w:ascii="Symbol" w:hAnsi="Symbol" w:cs="Symbol" w:hint="default"/>
+        <w:rFonts w:cs="Symbol"/>
       </w:rPr>
     </w:lvl>
     <w:lvl w:ilvl="4">
@@ -863,6 +937,7 @@
       </w:pPr>
       <w:rPr>
         <w:rFonts w:ascii="Wingdings" w:hAnsi="Wingdings" w:cs="Wingdings" w:hint="default"/>
+        <w:rFonts w:cs="Wingdings"/>
       </w:rPr>
     </w:lvl>
     <w:lvl w:ilvl="6">
@@ -875,6 +950,7 @@
       </w:pPr>
       <w:rPr>
         <w:rFonts w:ascii="Symbol" w:hAnsi="Symbol" w:cs="Symbol" w:hint="default"/>
+        <w:rFonts w:cs="Symbol"/>
       </w:rPr>
     </w:lvl>
     <w:lvl w:ilvl="7">
@@ -900,6 +976,7 @@
       </w:pPr>
       <w:rPr>
         <w:rFonts w:ascii="Wingdings" w:hAnsi="Wingdings" w:cs="Wingdings" w:hint="default"/>
+        <w:rFonts w:cs="Wingdings"/>
       </w:rPr>
     </w:lvl>
   </w:abstractNum>
@@ -914,6 +991,8 @@
       </w:pPr>
       <w:rPr>
         <w:rFonts w:ascii="Wingdings" w:hAnsi="Wingdings" w:cs="Wingdings" w:hint="default"/>
+        <w:sz w:val="20"/>
+        <w:rFonts w:cs="Wingdings"/>
       </w:rPr>
     </w:lvl>
     <w:lvl w:ilvl="1">
@@ -926,6 +1005,7 @@
       </w:pPr>
       <w:rPr>
         <w:rFonts w:ascii="Wingdings" w:hAnsi="Wingdings" w:cs="Wingdings" w:hint="default"/>
+        <w:rFonts w:cs="Wingdings"/>
       </w:rPr>
     </w:lvl>
     <w:lvl w:ilvl="2">
@@ -938,6 +1018,7 @@
       </w:pPr>
       <w:rPr>
         <w:rFonts w:ascii="Wingdings" w:hAnsi="Wingdings" w:cs="Wingdings" w:hint="default"/>
+        <w:rFonts w:cs="Wingdings"/>
       </w:rPr>
     </w:lvl>
     <w:lvl w:ilvl="3">
@@ -950,6 +1031,7 @@
       </w:pPr>
       <w:rPr>
         <w:rFonts w:ascii="Symbol" w:hAnsi="Symbol" w:cs="Symbol" w:hint="default"/>
+        <w:rFonts w:cs="Symbol"/>
       </w:rPr>
     </w:lvl>
     <w:lvl w:ilvl="4">
@@ -975,6 +1057,7 @@
       </w:pPr>
       <w:rPr>
         <w:rFonts w:ascii="Wingdings" w:hAnsi="Wingdings" w:cs="Wingdings" w:hint="default"/>
+        <w:rFonts w:cs="Wingdings"/>
       </w:rPr>
     </w:lvl>
     <w:lvl w:ilvl="6">
@@ -987,6 +1070,7 @@
       </w:pPr>
       <w:rPr>
         <w:rFonts w:ascii="Symbol" w:hAnsi="Symbol" w:cs="Symbol" w:hint="default"/>
+        <w:rFonts w:cs="Symbol"/>
       </w:rPr>
     </w:lvl>
     <w:lvl w:ilvl="7">
@@ -1012,6 +1096,7 @@
       </w:pPr>
       <w:rPr>
         <w:rFonts w:ascii="Wingdings" w:hAnsi="Wingdings" w:cs="Wingdings" w:hint="default"/>
+        <w:rFonts w:cs="Wingdings"/>
       </w:rPr>
     </w:lvl>
   </w:abstractNum>
@@ -1026,6 +1111,8 @@
       </w:pPr>
       <w:rPr>
         <w:rFonts w:ascii="Wingdings" w:hAnsi="Wingdings" w:cs="Wingdings" w:hint="default"/>
+        <w:sz w:val="20"/>
+        <w:rFonts w:cs="Wingdings"/>
       </w:rPr>
     </w:lvl>
     <w:lvl w:ilvl="1">
@@ -1051,6 +1138,7 @@
       </w:pPr>
       <w:rPr>
         <w:rFonts w:ascii="Wingdings" w:hAnsi="Wingdings" w:cs="Wingdings" w:hint="default"/>
+        <w:rFonts w:cs="Wingdings"/>
       </w:rPr>
     </w:lvl>
     <w:lvl w:ilvl="3">
@@ -1063,6 +1151,7 @@
       </w:pPr>
       <w:rPr>
         <w:rFonts w:ascii="Symbol" w:hAnsi="Symbol" w:cs="Symbol" w:hint="default"/>
+        <w:rFonts w:cs="Symbol"/>
       </w:rPr>
     </w:lvl>
     <w:lvl w:ilvl="4">
@@ -1088,6 +1177,7 @@
       </w:pPr>
       <w:rPr>
         <w:rFonts w:ascii="Wingdings" w:hAnsi="Wingdings" w:cs="Wingdings" w:hint="default"/>
+        <w:rFonts w:cs="Wingdings"/>
       </w:rPr>
     </w:lvl>
     <w:lvl w:ilvl="6">
@@ -1100,6 +1190,7 @@
       </w:pPr>
       <w:rPr>
         <w:rFonts w:ascii="Symbol" w:hAnsi="Symbol" w:cs="Symbol" w:hint="default"/>
+        <w:rFonts w:cs="Symbol"/>
       </w:rPr>
     </w:lvl>
     <w:lvl w:ilvl="7">
@@ -1125,6 +1216,7 @@
       </w:pPr>
       <w:rPr>
         <w:rFonts w:ascii="Wingdings" w:hAnsi="Wingdings" w:cs="Wingdings" w:hint="default"/>
+        <w:rFonts w:cs="Wingdings"/>
       </w:rPr>
     </w:lvl>
   </w:abstractNum>
@@ -1139,6 +1231,8 @@
       </w:pPr>
       <w:rPr>
         <w:rFonts w:ascii="Wingdings" w:hAnsi="Wingdings" w:cs="Wingdings" w:hint="default"/>
+        <w:sz w:val="20"/>
+        <w:rFonts w:cs="Wingdings"/>
       </w:rPr>
     </w:lvl>
     <w:lvl w:ilvl="1">
@@ -1164,6 +1258,7 @@
       </w:pPr>
       <w:rPr>
         <w:rFonts w:ascii="Wingdings" w:hAnsi="Wingdings" w:cs="Wingdings" w:hint="default"/>
+        <w:rFonts w:cs="Wingdings"/>
       </w:rPr>
     </w:lvl>
     <w:lvl w:ilvl="3">
@@ -1176,6 +1271,7 @@
       </w:pPr>
       <w:rPr>
         <w:rFonts w:ascii="Symbol" w:hAnsi="Symbol" w:cs="Symbol" w:hint="default"/>
+        <w:rFonts w:cs="Symbol"/>
       </w:rPr>
     </w:lvl>
     <w:lvl w:ilvl="4">
@@ -1201,6 +1297,7 @@
       </w:pPr>
       <w:rPr>
         <w:rFonts w:ascii="Wingdings" w:hAnsi="Wingdings" w:cs="Wingdings" w:hint="default"/>
+        <w:rFonts w:cs="Wingdings"/>
       </w:rPr>
     </w:lvl>
     <w:lvl w:ilvl="6">
@@ -1213,6 +1310,7 @@
       </w:pPr>
       <w:rPr>
         <w:rFonts w:ascii="Symbol" w:hAnsi="Symbol" w:cs="Symbol" w:hint="default"/>
+        <w:rFonts w:cs="Symbol"/>
       </w:rPr>
     </w:lvl>
     <w:lvl w:ilvl="7">
@@ -1238,6 +1336,7 @@
       </w:pPr>
       <w:rPr>
         <w:rFonts w:ascii="Wingdings" w:hAnsi="Wingdings" w:cs="Wingdings" w:hint="default"/>
+        <w:rFonts w:cs="Wingdings"/>
       </w:rPr>
     </w:lvl>
   </w:abstractNum>
@@ -1252,6 +1351,8 @@
       </w:pPr>
       <w:rPr>
         <w:rFonts w:ascii="Wingdings" w:hAnsi="Wingdings" w:cs="Wingdings" w:hint="default"/>
+        <w:sz w:val="20"/>
+        <w:rFonts w:cs="Wingdings"/>
       </w:rPr>
     </w:lvl>
     <w:lvl w:ilvl="1">
@@ -1277,6 +1378,7 @@
       </w:pPr>
       <w:rPr>
         <w:rFonts w:ascii="Wingdings" w:hAnsi="Wingdings" w:cs="Wingdings" w:hint="default"/>
+        <w:rFonts w:cs="Wingdings"/>
       </w:rPr>
     </w:lvl>
     <w:lvl w:ilvl="3">
@@ -1289,6 +1391,7 @@
       </w:pPr>
       <w:rPr>
         <w:rFonts w:ascii="Symbol" w:hAnsi="Symbol" w:cs="Symbol" w:hint="default"/>
+        <w:rFonts w:cs="Symbol"/>
       </w:rPr>
     </w:lvl>
     <w:lvl w:ilvl="4">
@@ -1314,6 +1417,7 @@
       </w:pPr>
       <w:rPr>
         <w:rFonts w:ascii="Wingdings" w:hAnsi="Wingdings" w:cs="Wingdings" w:hint="default"/>
+        <w:rFonts w:cs="Wingdings"/>
       </w:rPr>
     </w:lvl>
     <w:lvl w:ilvl="6">
@@ -1326,6 +1430,7 @@
       </w:pPr>
       <w:rPr>
         <w:rFonts w:ascii="Symbol" w:hAnsi="Symbol" w:cs="Symbol" w:hint="default"/>
+        <w:rFonts w:cs="Symbol"/>
       </w:rPr>
     </w:lvl>
     <w:lvl w:ilvl="7">
@@ -1351,6 +1456,7 @@
       </w:pPr>
       <w:rPr>
         <w:rFonts w:ascii="Wingdings" w:hAnsi="Wingdings" w:cs="Wingdings" w:hint="default"/>
+        <w:rFonts w:cs="Wingdings"/>
       </w:rPr>
     </w:lvl>
   </w:abstractNum>
@@ -1365,6 +1471,8 @@
       </w:pPr>
       <w:rPr>
         <w:rFonts w:ascii="Wingdings" w:hAnsi="Wingdings" w:cs="Wingdings" w:hint="default"/>
+        <w:sz w:val="20"/>
+        <w:rFonts w:cs="Wingdings"/>
       </w:rPr>
     </w:lvl>
     <w:lvl w:ilvl="1">
@@ -1390,6 +1498,7 @@
       </w:pPr>
       <w:rPr>
         <w:rFonts w:ascii="Wingdings" w:hAnsi="Wingdings" w:cs="Wingdings" w:hint="default"/>
+        <w:rFonts w:cs="Wingdings"/>
       </w:rPr>
     </w:lvl>
     <w:lvl w:ilvl="3">
@@ -1402,6 +1511,7 @@
       </w:pPr>
       <w:rPr>
         <w:rFonts w:ascii="Symbol" w:hAnsi="Symbol" w:cs="Symbol" w:hint="default"/>
+        <w:rFonts w:cs="Symbol"/>
       </w:rPr>
     </w:lvl>
     <w:lvl w:ilvl="4">
@@ -1427,6 +1537,7 @@
       </w:pPr>
       <w:rPr>
         <w:rFonts w:ascii="Wingdings" w:hAnsi="Wingdings" w:cs="Wingdings" w:hint="default"/>
+        <w:rFonts w:cs="Wingdings"/>
       </w:rPr>
     </w:lvl>
     <w:lvl w:ilvl="6">
@@ -1439,6 +1550,7 @@
       </w:pPr>
       <w:rPr>
         <w:rFonts w:ascii="Symbol" w:hAnsi="Symbol" w:cs="Symbol" w:hint="default"/>
+        <w:rFonts w:cs="Symbol"/>
       </w:rPr>
     </w:lvl>
     <w:lvl w:ilvl="7">
@@ -1464,6 +1576,7 @@
       </w:pPr>
       <w:rPr>
         <w:rFonts w:ascii="Wingdings" w:hAnsi="Wingdings" w:cs="Wingdings" w:hint="default"/>
+        <w:rFonts w:cs="Wingdings"/>
       </w:rPr>
     </w:lvl>
   </w:abstractNum>
@@ -1475,10 +1588,7 @@
       <w:lvlText w:val=""/>
       <w:lvlJc w:val="left"/>
       <w:pPr>
-        <w:tabs>
-          <w:tab w:val="num" w:pos="432"/>
-        </w:tabs>
-        <w:ind w:left="432" w:hanging="432"/>
+        <w:ind w:left="0" w:hanging="0"/>
       </w:pPr>
     </w:lvl>
     <w:lvl w:ilvl="1">
@@ -1488,10 +1598,7 @@
       <w:lvlText w:val=""/>
       <w:lvlJc w:val="left"/>
       <w:pPr>
-        <w:tabs>
-          <w:tab w:val="num" w:pos="576"/>
-        </w:tabs>
-        <w:ind w:left="576" w:hanging="576"/>
+        <w:ind w:left="0" w:hanging="0"/>
       </w:pPr>
     </w:lvl>
     <w:lvl w:ilvl="2">
@@ -1501,10 +1608,7 @@
       <w:lvlText w:val=""/>
       <w:lvlJc w:val="left"/>
       <w:pPr>
-        <w:tabs>
-          <w:tab w:val="num" w:pos="720"/>
-        </w:tabs>
-        <w:ind w:left="720" w:hanging="720"/>
+        <w:ind w:left="0" w:hanging="0"/>
       </w:pPr>
     </w:lvl>
     <w:lvl w:ilvl="3">
@@ -1514,10 +1618,7 @@
       <w:lvlText w:val=""/>
       <w:lvlJc w:val="left"/>
       <w:pPr>
-        <w:tabs>
-          <w:tab w:val="num" w:pos="864"/>
-        </w:tabs>
-        <w:ind w:left="864" w:hanging="864"/>
+        <w:ind w:left="0" w:hanging="0"/>
       </w:pPr>
     </w:lvl>
     <w:lvl w:ilvl="4">
@@ -1527,10 +1628,7 @@
       <w:lvlText w:val=""/>
       <w:lvlJc w:val="left"/>
       <w:pPr>
-        <w:tabs>
-          <w:tab w:val="num" w:pos="1008"/>
-        </w:tabs>
-        <w:ind w:left="1008" w:hanging="1008"/>
+        <w:ind w:left="0" w:hanging="0"/>
       </w:pPr>
     </w:lvl>
     <w:lvl w:ilvl="5">
@@ -1540,10 +1638,7 @@
       <w:lvlText w:val=""/>
       <w:lvlJc w:val="left"/>
       <w:pPr>
-        <w:tabs>
-          <w:tab w:val="num" w:pos="1152"/>
-        </w:tabs>
-        <w:ind w:left="1152" w:hanging="1152"/>
+        <w:ind w:left="0" w:hanging="0"/>
       </w:pPr>
     </w:lvl>
     <w:lvl w:ilvl="6">
@@ -1553,10 +1648,7 @@
       <w:lvlText w:val=""/>
       <w:lvlJc w:val="left"/>
       <w:pPr>
-        <w:tabs>
-          <w:tab w:val="num" w:pos="1296"/>
-        </w:tabs>
-        <w:ind w:left="1296" w:hanging="1296"/>
+        <w:ind w:left="0" w:hanging="0"/>
       </w:pPr>
     </w:lvl>
     <w:lvl w:ilvl="7">
@@ -1566,10 +1658,7 @@
       <w:lvlText w:val=""/>
       <w:lvlJc w:val="left"/>
       <w:pPr>
-        <w:tabs>
-          <w:tab w:val="num" w:pos="1440"/>
-        </w:tabs>
-        <w:ind w:left="1440" w:hanging="1440"/>
+        <w:ind w:left="0" w:hanging="0"/>
       </w:pPr>
     </w:lvl>
     <w:lvl w:ilvl="8">
@@ -1579,10 +1668,7 @@
       <w:lvlText w:val=""/>
       <w:lvlJc w:val="left"/>
       <w:pPr>
-        <w:tabs>
-          <w:tab w:val="num" w:pos="1584"/>
-        </w:tabs>
-        <w:ind w:left="1584" w:hanging="1584"/>
+        <w:ind w:left="0" w:hanging="0"/>
       </w:pPr>
     </w:lvl>
   </w:abstractNum>
@@ -1616,7 +1702,6 @@
     <w:rPrDefault>
       <w:rPr>
         <w:rFonts w:ascii="Calibri" w:hAnsi="Calibri" w:eastAsia="Calibri" w:cs="" w:asciiTheme="minorHAnsi" w:cstheme="minorBidi" w:eastAsiaTheme="minorHAnsi" w:hAnsiTheme="minorHAnsi"/>
-        <w:sz w:val="22"/>
         <w:szCs w:val="22"/>
         <w:lang w:val="en-US" w:eastAsia="en-US" w:bidi="ar-SA"/>
       </w:rPr>
@@ -2012,7 +2097,7 @@
     </w:pPr>
     <w:rPr>
       <w:rFonts w:ascii="Calibri" w:hAnsi="Calibri" w:eastAsia="Calibri" w:cs="" w:asciiTheme="minorHAnsi" w:cstheme="minorBidi" w:eastAsiaTheme="minorHAnsi" w:hAnsiTheme="minorHAnsi"/>
-      <w:color w:val="auto"/>
+      <w:color w:val="00000A"/>
       <w:sz w:val="22"/>
       <w:szCs w:val="22"/>
       <w:lang w:val="en-US" w:eastAsia="en-US" w:bidi="ar-SA"/>
@@ -2310,13 +2395,397 @@
       <w:rFonts w:cs="Courier New"/>
     </w:rPr>
   </w:style>
+  <w:style w:type="character" w:styleId="ListLabel39">
+    <w:name w:val="ListLabel 39"/>
+    <w:qFormat/>
+    <w:rPr>
+      <w:rFonts w:ascii="Georgia" w:hAnsi="Georgia" w:cs="Wingdings"/>
+      <w:sz w:val="20"/>
+    </w:rPr>
+  </w:style>
+  <w:style w:type="character" w:styleId="ListLabel40">
+    <w:name w:val="ListLabel 40"/>
+    <w:qFormat/>
+    <w:rPr>
+      <w:rFonts w:cs="Courier New"/>
+    </w:rPr>
+  </w:style>
+  <w:style w:type="character" w:styleId="ListLabel41">
+    <w:name w:val="ListLabel 41"/>
+    <w:qFormat/>
+    <w:rPr>
+      <w:rFonts w:cs="Wingdings"/>
+    </w:rPr>
+  </w:style>
+  <w:style w:type="character" w:styleId="ListLabel42">
+    <w:name w:val="ListLabel 42"/>
+    <w:qFormat/>
+    <w:rPr>
+      <w:rFonts w:cs="Symbol"/>
+    </w:rPr>
+  </w:style>
+  <w:style w:type="character" w:styleId="ListLabel43">
+    <w:name w:val="ListLabel 43"/>
+    <w:qFormat/>
+    <w:rPr>
+      <w:rFonts w:cs="Courier New"/>
+    </w:rPr>
+  </w:style>
+  <w:style w:type="character" w:styleId="ListLabel44">
+    <w:name w:val="ListLabel 44"/>
+    <w:qFormat/>
+    <w:rPr>
+      <w:rFonts w:cs="Wingdings"/>
+    </w:rPr>
+  </w:style>
+  <w:style w:type="character" w:styleId="ListLabel45">
+    <w:name w:val="ListLabel 45"/>
+    <w:qFormat/>
+    <w:rPr>
+      <w:rFonts w:cs="Symbol"/>
+    </w:rPr>
+  </w:style>
+  <w:style w:type="character" w:styleId="ListLabel46">
+    <w:name w:val="ListLabel 46"/>
+    <w:qFormat/>
+    <w:rPr>
+      <w:rFonts w:cs="Courier New"/>
+    </w:rPr>
+  </w:style>
+  <w:style w:type="character" w:styleId="ListLabel47">
+    <w:name w:val="ListLabel 47"/>
+    <w:qFormat/>
+    <w:rPr>
+      <w:rFonts w:cs="Wingdings"/>
+    </w:rPr>
+  </w:style>
+  <w:style w:type="character" w:styleId="ListLabel48">
+    <w:name w:val="ListLabel 48"/>
+    <w:qFormat/>
+    <w:rPr>
+      <w:rFonts w:ascii="Georgia" w:hAnsi="Georgia" w:cs="Wingdings"/>
+      <w:sz w:val="20"/>
+    </w:rPr>
+  </w:style>
+  <w:style w:type="character" w:styleId="ListLabel49">
+    <w:name w:val="ListLabel 49"/>
+    <w:qFormat/>
+    <w:rPr>
+      <w:rFonts w:cs="Wingdings"/>
+    </w:rPr>
+  </w:style>
+  <w:style w:type="character" w:styleId="ListLabel50">
+    <w:name w:val="ListLabel 50"/>
+    <w:qFormat/>
+    <w:rPr>
+      <w:rFonts w:cs="Wingdings"/>
+    </w:rPr>
+  </w:style>
+  <w:style w:type="character" w:styleId="ListLabel51">
+    <w:name w:val="ListLabel 51"/>
+    <w:qFormat/>
+    <w:rPr>
+      <w:rFonts w:cs="Symbol"/>
+    </w:rPr>
+  </w:style>
+  <w:style w:type="character" w:styleId="ListLabel52">
+    <w:name w:val="ListLabel 52"/>
+    <w:qFormat/>
+    <w:rPr>
+      <w:rFonts w:cs="Courier New"/>
+    </w:rPr>
+  </w:style>
+  <w:style w:type="character" w:styleId="ListLabel53">
+    <w:name w:val="ListLabel 53"/>
+    <w:qFormat/>
+    <w:rPr>
+      <w:rFonts w:cs="Wingdings"/>
+    </w:rPr>
+  </w:style>
+  <w:style w:type="character" w:styleId="ListLabel54">
+    <w:name w:val="ListLabel 54"/>
+    <w:qFormat/>
+    <w:rPr>
+      <w:rFonts w:cs="Symbol"/>
+    </w:rPr>
+  </w:style>
+  <w:style w:type="character" w:styleId="ListLabel55">
+    <w:name w:val="ListLabel 55"/>
+    <w:qFormat/>
+    <w:rPr>
+      <w:rFonts w:cs="Courier New"/>
+    </w:rPr>
+  </w:style>
+  <w:style w:type="character" w:styleId="ListLabel56">
+    <w:name w:val="ListLabel 56"/>
+    <w:qFormat/>
+    <w:rPr>
+      <w:rFonts w:cs="Wingdings"/>
+    </w:rPr>
+  </w:style>
+  <w:style w:type="character" w:styleId="ListLabel57">
+    <w:name w:val="ListLabel 57"/>
+    <w:qFormat/>
+    <w:rPr>
+      <w:rFonts w:ascii="Georgia" w:hAnsi="Georgia" w:cs="Wingdings"/>
+      <w:sz w:val="20"/>
+    </w:rPr>
+  </w:style>
+  <w:style w:type="character" w:styleId="ListLabel58">
+    <w:name w:val="ListLabel 58"/>
+    <w:qFormat/>
+    <w:rPr>
+      <w:rFonts w:cs="Courier New"/>
+    </w:rPr>
+  </w:style>
+  <w:style w:type="character" w:styleId="ListLabel59">
+    <w:name w:val="ListLabel 59"/>
+    <w:qFormat/>
+    <w:rPr>
+      <w:rFonts w:cs="Wingdings"/>
+    </w:rPr>
+  </w:style>
+  <w:style w:type="character" w:styleId="ListLabel60">
+    <w:name w:val="ListLabel 60"/>
+    <w:qFormat/>
+    <w:rPr>
+      <w:rFonts w:cs="Symbol"/>
+    </w:rPr>
+  </w:style>
+  <w:style w:type="character" w:styleId="ListLabel61">
+    <w:name w:val="ListLabel 61"/>
+    <w:qFormat/>
+    <w:rPr>
+      <w:rFonts w:cs="Courier New"/>
+    </w:rPr>
+  </w:style>
+  <w:style w:type="character" w:styleId="ListLabel62">
+    <w:name w:val="ListLabel 62"/>
+    <w:qFormat/>
+    <w:rPr>
+      <w:rFonts w:cs="Wingdings"/>
+    </w:rPr>
+  </w:style>
+  <w:style w:type="character" w:styleId="ListLabel63">
+    <w:name w:val="ListLabel 63"/>
+    <w:qFormat/>
+    <w:rPr>
+      <w:rFonts w:cs="Symbol"/>
+    </w:rPr>
+  </w:style>
+  <w:style w:type="character" w:styleId="ListLabel64">
+    <w:name w:val="ListLabel 64"/>
+    <w:qFormat/>
+    <w:rPr>
+      <w:rFonts w:cs="Courier New"/>
+    </w:rPr>
+  </w:style>
+  <w:style w:type="character" w:styleId="ListLabel65">
+    <w:name w:val="ListLabel 65"/>
+    <w:qFormat/>
+    <w:rPr>
+      <w:rFonts w:cs="Wingdings"/>
+    </w:rPr>
+  </w:style>
+  <w:style w:type="character" w:styleId="ListLabel66">
+    <w:name w:val="ListLabel 66"/>
+    <w:qFormat/>
+    <w:rPr>
+      <w:rFonts w:ascii="Georgia" w:hAnsi="Georgia" w:cs="Wingdings"/>
+      <w:sz w:val="20"/>
+    </w:rPr>
+  </w:style>
+  <w:style w:type="character" w:styleId="ListLabel67">
+    <w:name w:val="ListLabel 67"/>
+    <w:qFormat/>
+    <w:rPr>
+      <w:rFonts w:cs="Courier New"/>
+    </w:rPr>
+  </w:style>
+  <w:style w:type="character" w:styleId="ListLabel68">
+    <w:name w:val="ListLabel 68"/>
+    <w:qFormat/>
+    <w:rPr>
+      <w:rFonts w:cs="Wingdings"/>
+    </w:rPr>
+  </w:style>
+  <w:style w:type="character" w:styleId="ListLabel69">
+    <w:name w:val="ListLabel 69"/>
+    <w:qFormat/>
+    <w:rPr>
+      <w:rFonts w:cs="Symbol"/>
+    </w:rPr>
+  </w:style>
+  <w:style w:type="character" w:styleId="ListLabel70">
+    <w:name w:val="ListLabel 70"/>
+    <w:qFormat/>
+    <w:rPr>
+      <w:rFonts w:cs="Courier New"/>
+    </w:rPr>
+  </w:style>
+  <w:style w:type="character" w:styleId="ListLabel71">
+    <w:name w:val="ListLabel 71"/>
+    <w:qFormat/>
+    <w:rPr>
+      <w:rFonts w:cs="Wingdings"/>
+    </w:rPr>
+  </w:style>
+  <w:style w:type="character" w:styleId="ListLabel72">
+    <w:name w:val="ListLabel 72"/>
+    <w:qFormat/>
+    <w:rPr>
+      <w:rFonts w:cs="Symbol"/>
+    </w:rPr>
+  </w:style>
+  <w:style w:type="character" w:styleId="ListLabel73">
+    <w:name w:val="ListLabel 73"/>
+    <w:qFormat/>
+    <w:rPr>
+      <w:rFonts w:cs="Courier New"/>
+    </w:rPr>
+  </w:style>
+  <w:style w:type="character" w:styleId="ListLabel74">
+    <w:name w:val="ListLabel 74"/>
+    <w:qFormat/>
+    <w:rPr>
+      <w:rFonts w:cs="Wingdings"/>
+    </w:rPr>
+  </w:style>
+  <w:style w:type="character" w:styleId="ListLabel75">
+    <w:name w:val="ListLabel 75"/>
+    <w:qFormat/>
+    <w:rPr>
+      <w:rFonts w:ascii="Georgia" w:hAnsi="Georgia" w:cs="Wingdings"/>
+      <w:sz w:val="20"/>
+    </w:rPr>
+  </w:style>
+  <w:style w:type="character" w:styleId="ListLabel76">
+    <w:name w:val="ListLabel 76"/>
+    <w:qFormat/>
+    <w:rPr>
+      <w:rFonts w:cs="Courier New"/>
+    </w:rPr>
+  </w:style>
+  <w:style w:type="character" w:styleId="ListLabel77">
+    <w:name w:val="ListLabel 77"/>
+    <w:qFormat/>
+    <w:rPr>
+      <w:rFonts w:cs="Wingdings"/>
+    </w:rPr>
+  </w:style>
+  <w:style w:type="character" w:styleId="ListLabel78">
+    <w:name w:val="ListLabel 78"/>
+    <w:qFormat/>
+    <w:rPr>
+      <w:rFonts w:cs="Symbol"/>
+    </w:rPr>
+  </w:style>
+  <w:style w:type="character" w:styleId="ListLabel79">
+    <w:name w:val="ListLabel 79"/>
+    <w:qFormat/>
+    <w:rPr>
+      <w:rFonts w:cs="Courier New"/>
+    </w:rPr>
+  </w:style>
+  <w:style w:type="character" w:styleId="ListLabel80">
+    <w:name w:val="ListLabel 80"/>
+    <w:qFormat/>
+    <w:rPr>
+      <w:rFonts w:cs="Wingdings"/>
+    </w:rPr>
+  </w:style>
+  <w:style w:type="character" w:styleId="ListLabel81">
+    <w:name w:val="ListLabel 81"/>
+    <w:qFormat/>
+    <w:rPr>
+      <w:rFonts w:cs="Symbol"/>
+    </w:rPr>
+  </w:style>
+  <w:style w:type="character" w:styleId="ListLabel82">
+    <w:name w:val="ListLabel 82"/>
+    <w:qFormat/>
+    <w:rPr>
+      <w:rFonts w:cs="Courier New"/>
+    </w:rPr>
+  </w:style>
+  <w:style w:type="character" w:styleId="ListLabel83">
+    <w:name w:val="ListLabel 83"/>
+    <w:qFormat/>
+    <w:rPr>
+      <w:rFonts w:cs="Wingdings"/>
+    </w:rPr>
+  </w:style>
+  <w:style w:type="character" w:styleId="ListLabel84">
+    <w:name w:val="ListLabel 84"/>
+    <w:qFormat/>
+    <w:rPr>
+      <w:rFonts w:ascii="Georgia" w:hAnsi="Georgia" w:cs="Wingdings"/>
+      <w:sz w:val="20"/>
+    </w:rPr>
+  </w:style>
+  <w:style w:type="character" w:styleId="ListLabel85">
+    <w:name w:val="ListLabel 85"/>
+    <w:qFormat/>
+    <w:rPr>
+      <w:rFonts w:cs="Courier New"/>
+    </w:rPr>
+  </w:style>
+  <w:style w:type="character" w:styleId="ListLabel86">
+    <w:name w:val="ListLabel 86"/>
+    <w:qFormat/>
+    <w:rPr>
+      <w:rFonts w:cs="Wingdings"/>
+    </w:rPr>
+  </w:style>
+  <w:style w:type="character" w:styleId="ListLabel87">
+    <w:name w:val="ListLabel 87"/>
+    <w:qFormat/>
+    <w:rPr>
+      <w:rFonts w:cs="Symbol"/>
+    </w:rPr>
+  </w:style>
+  <w:style w:type="character" w:styleId="ListLabel88">
+    <w:name w:val="ListLabel 88"/>
+    <w:qFormat/>
+    <w:rPr>
+      <w:rFonts w:cs="Courier New"/>
+    </w:rPr>
+  </w:style>
+  <w:style w:type="character" w:styleId="ListLabel89">
+    <w:name w:val="ListLabel 89"/>
+    <w:qFormat/>
+    <w:rPr>
+      <w:rFonts w:cs="Wingdings"/>
+    </w:rPr>
+  </w:style>
+  <w:style w:type="character" w:styleId="ListLabel90">
+    <w:name w:val="ListLabel 90"/>
+    <w:qFormat/>
+    <w:rPr>
+      <w:rFonts w:cs="Symbol"/>
+    </w:rPr>
+  </w:style>
+  <w:style w:type="character" w:styleId="ListLabel91">
+    <w:name w:val="ListLabel 91"/>
+    <w:qFormat/>
+    <w:rPr>
+      <w:rFonts w:cs="Courier New"/>
+    </w:rPr>
+  </w:style>
+  <w:style w:type="character" w:styleId="ListLabel92">
+    <w:name w:val="ListLabel 92"/>
+    <w:qFormat/>
+    <w:rPr>
+      <w:rFonts w:cs="Wingdings"/>
+    </w:rPr>
+  </w:style>
   <w:style w:type="paragraph" w:styleId="Heading">
     <w:name w:val="Heading"/>
     <w:basedOn w:val="Normal"/>
     <w:next w:val="TextBody"/>
     <w:qFormat/>
     <w:pPr>
-      <w:keepNext/>
+      <w:keepNext w:val="true"/>
       <w:spacing w:before="240" w:after="120"/>
     </w:pPr>
     <w:rPr>

</xml_diff>